<commit_message>
aggiunto RNF privacy con specifiche GDPR
</commit_message>
<xml_diff>
--- a/documento_di_progetto.docx
+++ b/documento_di_progetto.docx
@@ -446,17 +446,8 @@
                 <w:color w:val="FFFFFF"/>
                 <w:lang w:eastAsia="ja-JP"/>
               </w:rPr>
-              <w:t xml:space="preserve">Doc. </w:t>
+              <w:t>Doc. Number</w:t>
             </w:r>
-            <w:proofErr w:type="spellStart"/>
-            <w:r>
-              <w:rPr>
-                <w:color w:val="FFFFFF"/>
-                <w:lang w:eastAsia="ja-JP"/>
-              </w:rPr>
-              <w:t>Number</w:t>
-            </w:r>
-            <w:proofErr w:type="spellEnd"/>
           </w:p>
         </w:tc>
         <w:tc>
@@ -476,19 +467,11 @@
                 <w:lang w:eastAsia="ja-JP"/>
               </w:rPr>
             </w:pPr>
-            <w:proofErr w:type="spellStart"/>
             <w:r>
               <w:rPr>
                 <w:lang w:eastAsia="ja-JP"/>
               </w:rPr>
-              <w:t>Rev</w:t>
-            </w:r>
-            <w:proofErr w:type="spellEnd"/>
-            <w:r>
-              <w:rPr>
-                <w:lang w:eastAsia="ja-JP"/>
-              </w:rPr>
-              <w:t xml:space="preserve"> 0.</w:t>
+              <w:t>Rev 0.</w:t>
             </w:r>
             <w:r>
               <w:rPr>
@@ -521,7 +504,6 @@
                 <w:lang w:eastAsia="ja-JP"/>
               </w:rPr>
             </w:pPr>
-            <w:proofErr w:type="spellStart"/>
             <w:r>
               <w:rPr>
                 <w:color w:val="FFFFFF"/>
@@ -529,7 +511,6 @@
               </w:rPr>
               <w:t>Description</w:t>
             </w:r>
-            <w:proofErr w:type="spellEnd"/>
           </w:p>
         </w:tc>
         <w:tc>
@@ -845,7 +826,14 @@
           <w:rFonts w:asciiTheme="minorHAnsi" w:hAnsiTheme="minorHAnsi"/>
           <w:sz w:val="28"/>
         </w:rPr>
-        <w:t>............................. 11</w:t>
+        <w:t>............................. 1</w:t>
+      </w:r>
+      <w:r>
+        <w:rPr>
+          <w:rFonts w:asciiTheme="minorHAnsi" w:hAnsiTheme="minorHAnsi"/>
+          <w:sz w:val="28"/>
+        </w:rPr>
+        <w:t>2</w:t>
       </w:r>
     </w:p>
     <w:p/>
@@ -1038,7 +1026,6 @@
         </w:rPr>
         <w:t>“</w:t>
       </w:r>
-      <w:proofErr w:type="spellStart"/>
       <w:r>
         <w:rPr>
           <w:rFonts w:asciiTheme="majorHAnsi" w:hAnsiTheme="majorHAnsi"/>
@@ -1048,7 +1035,6 @@
         </w:rPr>
         <w:t>Yinco</w:t>
       </w:r>
-      <w:proofErr w:type="spellEnd"/>
       <w:r>
         <w:rPr>
           <w:rFonts w:asciiTheme="majorHAnsi" w:hAnsiTheme="majorHAnsi"/>
@@ -1370,7 +1356,6 @@
         </w:rPr>
         <w:t xml:space="preserve"> la realizzazione di una </w:t>
       </w:r>
-      <w:proofErr w:type="spellStart"/>
       <w:r>
         <w:rPr>
           <w:rFonts w:asciiTheme="minorHAnsi" w:hAnsiTheme="minorHAnsi" w:cs="Aharoni"/>
@@ -1382,7 +1367,6 @@
         </w:rPr>
         <w:t>chatbox</w:t>
       </w:r>
-      <w:proofErr w:type="spellEnd"/>
       <w:r>
         <w:rPr>
           <w:rFonts w:asciiTheme="minorHAnsi" w:hAnsiTheme="minorHAnsi" w:cs="Aharoni"/>
@@ -1682,25 +1666,7 @@
           <w:sz w:val="28"/>
           <w:szCs w:val="28"/>
         </w:rPr>
-        <w:t xml:space="preserve"> porre alla </w:t>
-      </w:r>
-      <w:proofErr w:type="spellStart"/>
-      <w:r>
-        <w:rPr>
-          <w:rFonts w:asciiTheme="minorHAnsi" w:hAnsiTheme="minorHAnsi" w:cs="Aharoni"/>
-          <w:sz w:val="28"/>
-          <w:szCs w:val="28"/>
-        </w:rPr>
-        <w:t>chatbox</w:t>
-      </w:r>
-      <w:proofErr w:type="spellEnd"/>
-      <w:r>
-        <w:rPr>
-          <w:rFonts w:asciiTheme="minorHAnsi" w:hAnsiTheme="minorHAnsi" w:cs="Aharoni"/>
-          <w:sz w:val="28"/>
-          <w:szCs w:val="28"/>
-        </w:rPr>
-        <w:t xml:space="preserve"> </w:t>
+        <w:t xml:space="preserve"> porre alla chatbox </w:t>
       </w:r>
       <w:r>
         <w:rPr>
@@ -1904,18 +1870,8 @@
           <w:sz w:val="28"/>
           <w:szCs w:val="28"/>
         </w:rPr>
-        <w:t xml:space="preserve">non ancora in possesso di credenziali </w:t>
-      </w:r>
-      <w:proofErr w:type="spellStart"/>
-      <w:r>
-        <w:rPr>
-          <w:rFonts w:asciiTheme="minorHAnsi" w:hAnsiTheme="minorHAnsi" w:cs="Aharoni"/>
-          <w:sz w:val="28"/>
-          <w:szCs w:val="28"/>
-        </w:rPr>
-        <w:t>UniTn</w:t>
-      </w:r>
-      <w:proofErr w:type="spellEnd"/>
+        <w:t>non ancora in possesso di credenziali UniTn</w:t>
+      </w:r>
       <w:r>
         <w:rPr>
           <w:rFonts w:asciiTheme="minorHAnsi" w:hAnsiTheme="minorHAnsi" w:cs="Aharoni"/>
@@ -1938,25 +1894,7 @@
           <w:sz w:val="28"/>
           <w:szCs w:val="28"/>
         </w:rPr>
-        <w:t xml:space="preserve">di utilizzare la </w:t>
-      </w:r>
-      <w:proofErr w:type="spellStart"/>
-      <w:r>
-        <w:rPr>
-          <w:rFonts w:asciiTheme="minorHAnsi" w:hAnsiTheme="minorHAnsi" w:cs="Aharoni"/>
-          <w:sz w:val="28"/>
-          <w:szCs w:val="28"/>
-        </w:rPr>
-        <w:t>chatbox</w:t>
-      </w:r>
-      <w:proofErr w:type="spellEnd"/>
-      <w:r>
-        <w:rPr>
-          <w:rFonts w:asciiTheme="minorHAnsi" w:hAnsiTheme="minorHAnsi" w:cs="Aharoni"/>
-          <w:sz w:val="28"/>
-          <w:szCs w:val="28"/>
-        </w:rPr>
-        <w:t xml:space="preserve"> solo</w:t>
+        <w:t>di utilizzare la chatbox solo</w:t>
       </w:r>
       <w:r>
         <w:rPr>
@@ -2168,25 +2106,7 @@
           <w:sz w:val="28"/>
           <w:szCs w:val="28"/>
         </w:rPr>
-        <w:t xml:space="preserve">, la </w:t>
-      </w:r>
-      <w:proofErr w:type="spellStart"/>
-      <w:r>
-        <w:rPr>
-          <w:rFonts w:asciiTheme="minorHAnsi" w:hAnsiTheme="minorHAnsi" w:cs="Aharoni"/>
-          <w:sz w:val="28"/>
-          <w:szCs w:val="28"/>
-        </w:rPr>
-        <w:t>chatbox</w:t>
-      </w:r>
-      <w:proofErr w:type="spellEnd"/>
-      <w:r>
-        <w:rPr>
-          <w:rFonts w:asciiTheme="minorHAnsi" w:hAnsiTheme="minorHAnsi" w:cs="Aharoni"/>
-          <w:sz w:val="28"/>
-          <w:szCs w:val="28"/>
-        </w:rPr>
-        <w:t xml:space="preserve"> mand</w:t>
+        <w:t>, la chatbox mand</w:t>
       </w:r>
       <w:r>
         <w:rPr>
@@ -2539,25 +2459,7 @@
           <w:sz w:val="28"/>
           <w:szCs w:val="28"/>
         </w:rPr>
-        <w:t xml:space="preserve">la </w:t>
-      </w:r>
-      <w:proofErr w:type="spellStart"/>
-      <w:r>
-        <w:rPr>
-          <w:rFonts w:asciiTheme="minorHAnsi" w:hAnsiTheme="minorHAnsi" w:cs="Aharoni"/>
-          <w:sz w:val="28"/>
-          <w:szCs w:val="28"/>
-        </w:rPr>
-        <w:t>chatbox</w:t>
-      </w:r>
-      <w:proofErr w:type="spellEnd"/>
-      <w:r>
-        <w:rPr>
-          <w:rFonts w:asciiTheme="minorHAnsi" w:hAnsiTheme="minorHAnsi" w:cs="Aharoni"/>
-          <w:sz w:val="28"/>
-          <w:szCs w:val="28"/>
-        </w:rPr>
-        <w:t xml:space="preserve"> ritorn</w:t>
+        <w:t>la chatbox ritorn</w:t>
       </w:r>
       <w:r>
         <w:rPr>
@@ -2771,23 +2673,13 @@
         </w:rPr>
         <w:t xml:space="preserve"> che </w:t>
       </w:r>
-      <w:proofErr w:type="spellStart"/>
-      <w:r>
-        <w:rPr>
-          <w:rFonts w:asciiTheme="minorHAnsi" w:hAnsiTheme="minorHAnsi" w:cs="Aharoni"/>
-          <w:sz w:val="28"/>
-          <w:szCs w:val="28"/>
-        </w:rPr>
-        <w:t>Yinco</w:t>
-      </w:r>
-      <w:proofErr w:type="spellEnd"/>
-      <w:r>
-        <w:rPr>
-          <w:rFonts w:asciiTheme="minorHAnsi" w:hAnsiTheme="minorHAnsi" w:cs="Aharoni"/>
-          <w:sz w:val="28"/>
-          <w:szCs w:val="28"/>
-        </w:rPr>
-        <w:t xml:space="preserve"> </w:t>
+      <w:r>
+        <w:rPr>
+          <w:rFonts w:asciiTheme="minorHAnsi" w:hAnsiTheme="minorHAnsi" w:cs="Aharoni"/>
+          <w:sz w:val="28"/>
+          <w:szCs w:val="28"/>
+        </w:rPr>
+        <w:t xml:space="preserve">Yinco </w:t>
       </w:r>
       <w:r>
         <w:rPr>
@@ -2835,16 +2727,7 @@
           <w:sz w:val="28"/>
           <w:szCs w:val="28"/>
         </w:rPr>
-        <w:t xml:space="preserve">non in possesso di credenziali </w:t>
-      </w:r>
-      <w:proofErr w:type="spellStart"/>
-      <w:r>
-        <w:rPr>
-          <w:rFonts w:asciiTheme="minorHAnsi" w:hAnsiTheme="minorHAnsi" w:cs="Aharoni"/>
-          <w:sz w:val="28"/>
-          <w:szCs w:val="28"/>
-        </w:rPr>
-        <w:t>U</w:t>
+        <w:t>non in possesso di credenziali U</w:t>
       </w:r>
       <w:r>
         <w:rPr>
@@ -2862,7 +2745,6 @@
         </w:rPr>
         <w:t>Tn</w:t>
       </w:r>
-      <w:proofErr w:type="spellEnd"/>
       <w:r>
         <w:rPr>
           <w:rFonts w:asciiTheme="minorHAnsi" w:hAnsiTheme="minorHAnsi" w:cs="Aharoni"/>
@@ -2901,18 +2783,8 @@
           <w:sz w:val="28"/>
           <w:szCs w:val="28"/>
         </w:rPr>
-        <w:t xml:space="preserve">, ovvero in possesso di credenziali </w:t>
-      </w:r>
-      <w:proofErr w:type="spellStart"/>
-      <w:r>
-        <w:rPr>
-          <w:rFonts w:asciiTheme="minorHAnsi" w:hAnsiTheme="minorHAnsi" w:cs="Aharoni"/>
-          <w:sz w:val="28"/>
-          <w:szCs w:val="28"/>
-        </w:rPr>
-        <w:t>UniTn</w:t>
-      </w:r>
-      <w:proofErr w:type="spellEnd"/>
+        <w:t>, ovvero in possesso di credenziali UniTn</w:t>
+      </w:r>
       <w:r>
         <w:rPr>
           <w:rFonts w:asciiTheme="minorHAnsi" w:hAnsiTheme="minorHAnsi" w:cs="Aharoni"/>
@@ -3039,6 +2911,11 @@
     </w:p>
     <w:p>
       <w:pPr>
+        <w:pStyle w:val="Paragrafoelenco"/>
+        <w:numPr>
+          <w:ilvl w:val="0"/>
+          <w:numId w:val="20"/>
+        </w:numPr>
         <w:spacing w:line="240" w:lineRule="auto"/>
         <w:jc w:val="left"/>
         <w:rPr>
@@ -3095,6 +2972,11 @@
     </w:p>
     <w:p>
       <w:pPr>
+        <w:pStyle w:val="Paragrafoelenco"/>
+        <w:numPr>
+          <w:ilvl w:val="0"/>
+          <w:numId w:val="12"/>
+        </w:numPr>
         <w:spacing w:line="240" w:lineRule="auto"/>
         <w:jc w:val="left"/>
         <w:rPr>
@@ -3110,39 +2992,7 @@
           <w:sz w:val="28"/>
           <w:szCs w:val="28"/>
         </w:rPr>
-        <w:t>Il sistema deve garantire ad un utente anonimo l’accesso alle sue funzioni</w:t>
-      </w:r>
-      <w:r>
-        <w:rPr>
-          <w:rFonts w:asciiTheme="minorHAnsi" w:hAnsiTheme="minorHAnsi" w:cs="Aharoni"/>
-          <w:sz w:val="28"/>
-          <w:szCs w:val="28"/>
-        </w:rPr>
-        <w:t xml:space="preserve"> </w:t>
-      </w:r>
-      <w:r>
-        <w:rPr>
-          <w:rFonts w:asciiTheme="minorHAnsi" w:hAnsiTheme="minorHAnsi" w:cs="Aharoni"/>
-          <w:sz w:val="28"/>
-          <w:szCs w:val="28"/>
-        </w:rPr>
-        <w:t xml:space="preserve">solamente riguardo </w:t>
-      </w:r>
-      <w:r>
-        <w:rPr>
-          <w:rFonts w:asciiTheme="minorHAnsi" w:hAnsiTheme="minorHAnsi" w:cs="Aharoni"/>
-          <w:sz w:val="28"/>
-          <w:szCs w:val="28"/>
-        </w:rPr>
-        <w:t>per gli</w:t>
-      </w:r>
-      <w:r>
-        <w:rPr>
-          <w:rFonts w:asciiTheme="minorHAnsi" w:hAnsiTheme="minorHAnsi" w:cs="Aharoni"/>
-          <w:sz w:val="28"/>
-          <w:szCs w:val="28"/>
-        </w:rPr>
-        <w:t xml:space="preserve"> argomenti descritti nell’</w:t>
+        <w:t>Il sistema deve garantire ad un utente anonimo l’accesso alle sue funzioni solamente riguardo per gli argomenti descritti nell’</w:t>
       </w:r>
       <w:hyperlink w:anchor="obiettivi" w:history="1">
         <w:r>
@@ -3166,6 +3016,11 @@
     </w:p>
     <w:p>
       <w:pPr>
+        <w:pStyle w:val="Paragrafoelenco"/>
+        <w:numPr>
+          <w:ilvl w:val="0"/>
+          <w:numId w:val="20"/>
+        </w:numPr>
         <w:spacing w:line="240" w:lineRule="auto"/>
         <w:jc w:val="left"/>
         <w:rPr>
@@ -3205,6 +3060,11 @@
     </w:p>
     <w:p>
       <w:pPr>
+        <w:pStyle w:val="Paragrafoelenco"/>
+        <w:numPr>
+          <w:ilvl w:val="0"/>
+          <w:numId w:val="12"/>
+        </w:numPr>
         <w:spacing w:line="240" w:lineRule="auto"/>
         <w:jc w:val="left"/>
         <w:rPr>
@@ -3251,16 +3111,7 @@
           <w:sz w:val="28"/>
           <w:szCs w:val="28"/>
         </w:rPr>
-        <w:t xml:space="preserve">credenziali </w:t>
-      </w:r>
-      <w:proofErr w:type="spellStart"/>
-      <w:r>
-        <w:rPr>
-          <w:rFonts w:asciiTheme="minorHAnsi" w:hAnsiTheme="minorHAnsi" w:cs="Aharoni"/>
-          <w:sz w:val="28"/>
-          <w:szCs w:val="28"/>
-        </w:rPr>
-        <w:t>U</w:t>
+        <w:t>credenziali U</w:t>
       </w:r>
       <w:r>
         <w:rPr>
@@ -3278,7 +3129,6 @@
         </w:rPr>
         <w:t>Tn</w:t>
       </w:r>
-      <w:proofErr w:type="spellEnd"/>
       <w:r>
         <w:rPr>
           <w:rFonts w:asciiTheme="minorHAnsi" w:hAnsiTheme="minorHAnsi" w:cs="Aharoni"/>
@@ -3340,6 +3190,11 @@
     </w:p>
     <w:p>
       <w:pPr>
+        <w:pStyle w:val="Paragrafoelenco"/>
+        <w:numPr>
+          <w:ilvl w:val="0"/>
+          <w:numId w:val="20"/>
+        </w:numPr>
         <w:spacing w:line="240" w:lineRule="auto"/>
         <w:jc w:val="left"/>
         <w:rPr>
@@ -3378,6 +3233,11 @@
     </w:p>
     <w:p>
       <w:pPr>
+        <w:pStyle w:val="Paragrafoelenco"/>
+        <w:numPr>
+          <w:ilvl w:val="0"/>
+          <w:numId w:val="12"/>
+        </w:numPr>
         <w:spacing w:line="240" w:lineRule="auto"/>
         <w:jc w:val="left"/>
         <w:rPr>
@@ -3480,37 +3340,16 @@
           <w:sz w:val="28"/>
           <w:szCs w:val="28"/>
         </w:rPr>
-        <w:t xml:space="preserve"> </w:t>
-      </w:r>
-      <w:r>
-        <w:rPr>
-          <w:rFonts w:asciiTheme="minorHAnsi" w:hAnsiTheme="minorHAnsi" w:cs="Aharoni"/>
-          <w:sz w:val="28"/>
-          <w:szCs w:val="28"/>
-        </w:rPr>
-        <w:t xml:space="preserve">In particolare il sistema avrà una sezione </w:t>
-      </w:r>
-      <w:proofErr w:type="spellStart"/>
-      <w:r>
-        <w:rPr>
-          <w:rFonts w:asciiTheme="minorHAnsi" w:hAnsiTheme="minorHAnsi" w:cs="Aharoni"/>
-          <w:sz w:val="28"/>
-          <w:szCs w:val="28"/>
-        </w:rPr>
-        <w:t>chatbox</w:t>
-      </w:r>
-      <w:proofErr w:type="spellEnd"/>
-      <w:r>
-        <w:rPr>
-          <w:rFonts w:asciiTheme="minorHAnsi" w:hAnsiTheme="minorHAnsi" w:cs="Aharoni"/>
-          <w:sz w:val="28"/>
-          <w:szCs w:val="28"/>
-        </w:rPr>
-        <w:t xml:space="preserve"> attraverso la quale potrà interagire con il sistema.</w:t>
-      </w:r>
-    </w:p>
-    <w:p>
-      <w:pPr>
+        <w:t xml:space="preserve"> In particolare il sistema avrà una sezione chatbox attraverso la quale potrà interagire con il sistema.</w:t>
+      </w:r>
+    </w:p>
+    <w:p>
+      <w:pPr>
+        <w:pStyle w:val="Paragrafoelenco"/>
+        <w:numPr>
+          <w:ilvl w:val="0"/>
+          <w:numId w:val="20"/>
+        </w:numPr>
         <w:spacing w:line="240" w:lineRule="auto"/>
         <w:jc w:val="left"/>
         <w:rPr>
@@ -3520,6 +3359,8 @@
           <w:szCs w:val="28"/>
         </w:rPr>
       </w:pPr>
+      <w:bookmarkStart w:id="4" w:name="RF4"/>
+      <w:bookmarkEnd w:id="4"/>
       <w:r>
         <w:rPr>
           <w:rFonts w:asciiTheme="minorHAnsi" w:hAnsiTheme="minorHAnsi" w:cs="Aharoni"/>
@@ -3541,6 +3382,11 @@
     </w:p>
     <w:p>
       <w:pPr>
+        <w:pStyle w:val="Paragrafoelenco"/>
+        <w:numPr>
+          <w:ilvl w:val="0"/>
+          <w:numId w:val="12"/>
+        </w:numPr>
         <w:spacing w:line="240" w:lineRule="auto"/>
         <w:jc w:val="left"/>
         <w:rPr>
@@ -3560,6 +3406,11 @@
     </w:p>
     <w:p>
       <w:pPr>
+        <w:pStyle w:val="Paragrafoelenco"/>
+        <w:numPr>
+          <w:ilvl w:val="0"/>
+          <w:numId w:val="20"/>
+        </w:numPr>
         <w:spacing w:line="240" w:lineRule="auto"/>
         <w:jc w:val="left"/>
         <w:rPr>
@@ -3598,6 +3449,11 @@
     </w:p>
     <w:p>
       <w:pPr>
+        <w:pStyle w:val="Paragrafoelenco"/>
+        <w:numPr>
+          <w:ilvl w:val="0"/>
+          <w:numId w:val="12"/>
+        </w:numPr>
         <w:spacing w:line="240" w:lineRule="auto"/>
         <w:jc w:val="left"/>
         <w:rPr>
@@ -3612,11 +3468,35 @@
           <w:sz w:val="28"/>
           <w:szCs w:val="28"/>
         </w:rPr>
-        <w:t>Se il sistema non trova nulla di pertinente all’informazione richiesta in base alla ricerca spiegata nel RF4, deve ritornare un messaggio di errore all’utente attraverso la chat.</w:t>
-      </w:r>
-    </w:p>
-    <w:p>
-      <w:pPr>
+        <w:t xml:space="preserve">Se il sistema non trova nulla di pertinente all’informazione richiesta in base alla ricerca spiegata nel </w:t>
+      </w:r>
+      <w:hyperlink w:anchor="RF4" w:history="1">
+        <w:r>
+          <w:rPr>
+            <w:rStyle w:val="Collegamentoipertestuale"/>
+            <w:rFonts w:asciiTheme="minorHAnsi" w:hAnsiTheme="minorHAnsi" w:cs="Aharoni"/>
+            <w:sz w:val="28"/>
+            <w:szCs w:val="28"/>
+          </w:rPr>
+          <w:t>RF4</w:t>
+        </w:r>
+      </w:hyperlink>
+      <w:r>
+        <w:rPr>
+          <w:rFonts w:asciiTheme="minorHAnsi" w:hAnsiTheme="minorHAnsi" w:cs="Aharoni"/>
+          <w:sz w:val="28"/>
+          <w:szCs w:val="28"/>
+        </w:rPr>
+        <w:t>, deve ritornare un messaggio di errore all’utente attraverso la chat.</w:t>
+      </w:r>
+    </w:p>
+    <w:p>
+      <w:pPr>
+        <w:pStyle w:val="Paragrafoelenco"/>
+        <w:numPr>
+          <w:ilvl w:val="0"/>
+          <w:numId w:val="20"/>
+        </w:numPr>
         <w:spacing w:line="240" w:lineRule="auto"/>
         <w:jc w:val="left"/>
         <w:rPr>
@@ -3655,6 +3535,11 @@
     </w:p>
     <w:p>
       <w:pPr>
+        <w:pStyle w:val="Paragrafoelenco"/>
+        <w:numPr>
+          <w:ilvl w:val="0"/>
+          <w:numId w:val="12"/>
+        </w:numPr>
         <w:spacing w:line="240" w:lineRule="auto"/>
         <w:jc w:val="left"/>
         <w:rPr>
@@ -3677,26 +3562,7 @@
           <w:sz w:val="28"/>
           <w:szCs w:val="28"/>
         </w:rPr>
-        <w:t xml:space="preserve">l sistema deve ritornare all’utente l’informazione richiesta tramite </w:t>
-      </w:r>
-    </w:p>
-    <w:p>
-      <w:pPr>
-        <w:spacing w:line="240" w:lineRule="auto"/>
-        <w:jc w:val="left"/>
-        <w:rPr>
-          <w:rFonts w:asciiTheme="minorHAnsi" w:hAnsiTheme="minorHAnsi" w:cs="Aharoni"/>
-          <w:sz w:val="28"/>
-          <w:szCs w:val="28"/>
-        </w:rPr>
-      </w:pPr>
-      <w:r>
-        <w:rPr>
-          <w:rFonts w:asciiTheme="minorHAnsi" w:hAnsiTheme="minorHAnsi" w:cs="Aharoni"/>
-          <w:sz w:val="28"/>
-          <w:szCs w:val="28"/>
-        </w:rPr>
-        <w:t xml:space="preserve">un </w:t>
+        <w:t xml:space="preserve">l sistema deve ritornare all’utente l’informazione richiesta tramite un </w:t>
       </w:r>
       <w:r>
         <w:rPr>
@@ -3879,6 +3745,11 @@
     </w:p>
     <w:p>
       <w:pPr>
+        <w:pStyle w:val="Paragrafoelenco"/>
+        <w:numPr>
+          <w:ilvl w:val="0"/>
+          <w:numId w:val="20"/>
+        </w:numPr>
         <w:spacing w:line="240" w:lineRule="auto"/>
         <w:jc w:val="left"/>
         <w:rPr>
@@ -3887,8 +3758,8 @@
           <w:szCs w:val="32"/>
         </w:rPr>
       </w:pPr>
-      <w:bookmarkStart w:id="4" w:name="RF7"/>
-      <w:bookmarkEnd w:id="4"/>
+      <w:bookmarkStart w:id="5" w:name="RF7"/>
+      <w:bookmarkEnd w:id="5"/>
       <w:r>
         <w:rPr>
           <w:rFonts w:asciiTheme="minorHAnsi" w:hAnsiTheme="minorHAnsi" w:cs="Aharoni"/>
@@ -3929,6 +3800,11 @@
     </w:p>
     <w:p>
       <w:pPr>
+        <w:pStyle w:val="Paragrafoelenco"/>
+        <w:numPr>
+          <w:ilvl w:val="0"/>
+          <w:numId w:val="12"/>
+        </w:numPr>
         <w:spacing w:line="240" w:lineRule="auto"/>
         <w:jc w:val="left"/>
         <w:rPr>
@@ -3967,26 +3843,7 @@
           <w:sz w:val="28"/>
           <w:szCs w:val="28"/>
         </w:rPr>
-        <w:t xml:space="preserve"> </w:t>
-      </w:r>
-    </w:p>
-    <w:p>
-      <w:pPr>
-        <w:spacing w:line="240" w:lineRule="auto"/>
-        <w:jc w:val="left"/>
-        <w:rPr>
-          <w:rFonts w:asciiTheme="minorHAnsi" w:hAnsiTheme="minorHAnsi" w:cs="Aharoni"/>
-          <w:sz w:val="28"/>
-          <w:szCs w:val="28"/>
-        </w:rPr>
-      </w:pPr>
-      <w:r>
-        <w:rPr>
-          <w:rFonts w:asciiTheme="minorHAnsi" w:hAnsiTheme="minorHAnsi" w:cs="Aharoni"/>
-          <w:sz w:val="28"/>
-          <w:szCs w:val="28"/>
-        </w:rPr>
-        <w:t>se vuole ricevere email</w:t>
+        <w:t xml:space="preserve"> se vuole ricevere email</w:t>
       </w:r>
       <w:r>
         <w:rPr>
@@ -4032,18 +3889,25 @@
         </w:rPr>
         <w:t>.</w:t>
       </w:r>
-      <w:bookmarkStart w:id="5" w:name="rf6"/>
-    </w:p>
-    <w:p>
-      <w:pPr>
-        <w:spacing w:line="240" w:lineRule="auto"/>
-        <w:jc w:val="left"/>
-        <w:rPr>
-          <w:rFonts w:asciiTheme="minorHAnsi" w:hAnsiTheme="minorHAnsi" w:cs="Aharoni"/>
-          <w:sz w:val="28"/>
-          <w:szCs w:val="28"/>
-        </w:rPr>
-      </w:pPr>
+      <w:bookmarkStart w:id="6" w:name="rf6"/>
+    </w:p>
+    <w:p>
+      <w:pPr>
+        <w:pStyle w:val="Paragrafoelenco"/>
+        <w:numPr>
+          <w:ilvl w:val="0"/>
+          <w:numId w:val="20"/>
+        </w:numPr>
+        <w:spacing w:line="240" w:lineRule="auto"/>
+        <w:jc w:val="left"/>
+        <w:rPr>
+          <w:rFonts w:asciiTheme="minorHAnsi" w:hAnsiTheme="minorHAnsi" w:cs="Aharoni"/>
+          <w:sz w:val="28"/>
+          <w:szCs w:val="28"/>
+        </w:rPr>
+      </w:pPr>
+      <w:bookmarkStart w:id="7" w:name="RF8"/>
+      <w:bookmarkEnd w:id="7"/>
       <w:r>
         <w:rPr>
           <w:rFonts w:asciiTheme="minorHAnsi" w:hAnsiTheme="minorHAnsi" w:cs="Aharoni"/>
@@ -4055,7 +3919,7 @@
         <w:lastRenderedPageBreak/>
         <w:t>RF</w:t>
       </w:r>
-      <w:bookmarkEnd w:id="5"/>
+      <w:bookmarkEnd w:id="6"/>
       <w:r>
         <w:rPr>
           <w:rFonts w:asciiTheme="minorHAnsi" w:hAnsiTheme="minorHAnsi" w:cs="Aharoni"/>
@@ -4086,6 +3950,11 @@
     </w:p>
     <w:p>
       <w:pPr>
+        <w:pStyle w:val="Paragrafoelenco"/>
+        <w:numPr>
+          <w:ilvl w:val="0"/>
+          <w:numId w:val="12"/>
+        </w:numPr>
         <w:spacing w:line="240" w:lineRule="auto"/>
         <w:jc w:val="left"/>
         <w:rPr>
@@ -4145,6 +4014,11 @@
     </w:p>
     <w:p>
       <w:pPr>
+        <w:pStyle w:val="Paragrafoelenco"/>
+        <w:numPr>
+          <w:ilvl w:val="0"/>
+          <w:numId w:val="20"/>
+        </w:numPr>
         <w:spacing w:line="240" w:lineRule="auto"/>
         <w:jc w:val="left"/>
         <w:rPr>
@@ -4175,6 +4049,11 @@
     </w:p>
     <w:p>
       <w:pPr>
+        <w:pStyle w:val="Paragrafoelenco"/>
+        <w:numPr>
+          <w:ilvl w:val="0"/>
+          <w:numId w:val="12"/>
+        </w:numPr>
         <w:spacing w:line="240" w:lineRule="auto"/>
         <w:jc w:val="left"/>
         <w:rPr>
@@ -4326,6 +4205,11 @@
     </w:p>
     <w:p>
       <w:pPr>
+        <w:pStyle w:val="Paragrafoelenco"/>
+        <w:numPr>
+          <w:ilvl w:val="0"/>
+          <w:numId w:val="20"/>
+        </w:numPr>
         <w:spacing w:line="240" w:lineRule="auto"/>
         <w:jc w:val="left"/>
         <w:rPr>
@@ -4374,6 +4258,11 @@
     </w:p>
     <w:p>
       <w:pPr>
+        <w:pStyle w:val="Paragrafoelenco"/>
+        <w:numPr>
+          <w:ilvl w:val="0"/>
+          <w:numId w:val="12"/>
+        </w:numPr>
         <w:spacing w:line="240" w:lineRule="auto"/>
         <w:jc w:val="left"/>
         <w:rPr>
@@ -4489,6 +4378,11 @@
     </w:p>
     <w:p>
       <w:pPr>
+        <w:pStyle w:val="Paragrafoelenco"/>
+        <w:numPr>
+          <w:ilvl w:val="0"/>
+          <w:numId w:val="20"/>
+        </w:numPr>
         <w:spacing w:line="240" w:lineRule="auto"/>
         <w:jc w:val="left"/>
         <w:rPr>
@@ -4537,6 +4431,11 @@
     </w:p>
     <w:p>
       <w:pPr>
+        <w:pStyle w:val="Paragrafoelenco"/>
+        <w:numPr>
+          <w:ilvl w:val="0"/>
+          <w:numId w:val="12"/>
+        </w:numPr>
         <w:spacing w:line="240" w:lineRule="auto"/>
         <w:jc w:val="left"/>
         <w:rPr>
@@ -4551,15 +4450,7 @@
           <w:sz w:val="28"/>
           <w:szCs w:val="32"/>
         </w:rPr>
-        <w:t>I</w:t>
-      </w:r>
-      <w:r>
-        <w:rPr>
-          <w:rFonts w:asciiTheme="minorHAnsi" w:hAnsiTheme="minorHAnsi" w:cs="Aharoni"/>
-          <w:sz w:val="28"/>
-          <w:szCs w:val="32"/>
-        </w:rPr>
-        <w:t>l sistema deve in</w:t>
+        <w:t>Il sistema deve in</w:t>
       </w:r>
       <w:r>
         <w:rPr>
@@ -4653,6 +4544,11 @@
     </w:p>
     <w:p>
       <w:pPr>
+        <w:pStyle w:val="Paragrafoelenco"/>
+        <w:numPr>
+          <w:ilvl w:val="0"/>
+          <w:numId w:val="20"/>
+        </w:numPr>
         <w:spacing w:line="240" w:lineRule="auto"/>
         <w:jc w:val="left"/>
         <w:rPr>
@@ -4701,25 +4597,54 @@
     </w:p>
     <w:p>
       <w:pPr>
-        <w:spacing w:line="240" w:lineRule="auto"/>
-        <w:jc w:val="left"/>
-        <w:rPr>
-          <w:rFonts w:asciiTheme="minorHAnsi" w:hAnsiTheme="minorHAnsi" w:cs="Aharoni"/>
-          <w:sz w:val="28"/>
-          <w:szCs w:val="28"/>
-        </w:rPr>
-      </w:pPr>
-      <w:r>
-        <w:rPr>
-          <w:rFonts w:asciiTheme="minorHAnsi" w:hAnsiTheme="minorHAnsi" w:cs="Aharoni"/>
-          <w:sz w:val="28"/>
-          <w:szCs w:val="28"/>
-        </w:rPr>
-        <w:t>Il sistema, all’apertura della pagina, deve verificare se l’utente ha già effettuato l’accesso in precedenza oppure no, in modo da capire se porre la domanda posta nel RF8.</w:t>
-      </w:r>
-    </w:p>
-    <w:p>
-      <w:pPr>
+        <w:pStyle w:val="Paragrafoelenco"/>
+        <w:numPr>
+          <w:ilvl w:val="0"/>
+          <w:numId w:val="12"/>
+        </w:numPr>
+        <w:spacing w:line="240" w:lineRule="auto"/>
+        <w:jc w:val="left"/>
+        <w:rPr>
+          <w:rFonts w:asciiTheme="minorHAnsi" w:hAnsiTheme="minorHAnsi" w:cs="Aharoni"/>
+          <w:sz w:val="28"/>
+          <w:szCs w:val="28"/>
+        </w:rPr>
+      </w:pPr>
+      <w:r>
+        <w:rPr>
+          <w:rFonts w:asciiTheme="minorHAnsi" w:hAnsiTheme="minorHAnsi" w:cs="Aharoni"/>
+          <w:sz w:val="28"/>
+          <w:szCs w:val="28"/>
+        </w:rPr>
+        <w:t xml:space="preserve">Il sistema, all’apertura della pagina, deve verificare se l’utente ha già effettuato l’accesso in precedenza oppure no, in modo da capire se porre la domanda posta nel </w:t>
+      </w:r>
+      <w:hyperlink w:anchor="RF8" w:history="1">
+        <w:r>
+          <w:rPr>
+            <w:rStyle w:val="Collegamentoipertestuale"/>
+            <w:rFonts w:asciiTheme="minorHAnsi" w:hAnsiTheme="minorHAnsi" w:cs="Aharoni"/>
+            <w:sz w:val="28"/>
+            <w:szCs w:val="28"/>
+          </w:rPr>
+          <w:t>RF8</w:t>
+        </w:r>
+      </w:hyperlink>
+      <w:r>
+        <w:rPr>
+          <w:rFonts w:asciiTheme="minorHAnsi" w:hAnsiTheme="minorHAnsi" w:cs="Aharoni"/>
+          <w:sz w:val="28"/>
+          <w:szCs w:val="28"/>
+        </w:rPr>
+        <w:t>.</w:t>
+      </w:r>
+    </w:p>
+    <w:p>
+      <w:pPr>
+        <w:pStyle w:val="Paragrafoelenco"/>
+        <w:numPr>
+          <w:ilvl w:val="0"/>
+          <w:numId w:val="20"/>
+        </w:numPr>
         <w:spacing w:line="240" w:lineRule="auto"/>
         <w:jc w:val="left"/>
         <w:rPr>
@@ -4728,6 +4653,8 @@
           <w:szCs w:val="32"/>
         </w:rPr>
       </w:pPr>
+      <w:bookmarkStart w:id="8" w:name="RF13"/>
+      <w:bookmarkEnd w:id="8"/>
       <w:r>
         <w:rPr>
           <w:rFonts w:asciiTheme="minorHAnsi" w:hAnsiTheme="minorHAnsi" w:cs="Aharoni"/>
@@ -4768,6 +4695,11 @@
     </w:p>
     <w:p>
       <w:pPr>
+        <w:pStyle w:val="Paragrafoelenco"/>
+        <w:numPr>
+          <w:ilvl w:val="0"/>
+          <w:numId w:val="12"/>
+        </w:numPr>
         <w:spacing w:line="240" w:lineRule="auto"/>
         <w:jc w:val="left"/>
         <w:rPr>
@@ -4811,6 +4743,11 @@
     </w:p>
     <w:p>
       <w:pPr>
+        <w:pStyle w:val="Paragrafoelenco"/>
+        <w:numPr>
+          <w:ilvl w:val="0"/>
+          <w:numId w:val="20"/>
+        </w:numPr>
         <w:spacing w:line="240" w:lineRule="auto"/>
         <w:jc w:val="left"/>
         <w:rPr>
@@ -4859,43 +4796,35 @@
     </w:p>
     <w:p>
       <w:pPr>
-        <w:spacing w:line="240" w:lineRule="auto"/>
-        <w:jc w:val="left"/>
-        <w:rPr>
-          <w:rFonts w:asciiTheme="minorHAnsi" w:hAnsiTheme="minorHAnsi" w:cs="Aharoni"/>
-          <w:sz w:val="28"/>
-          <w:szCs w:val="28"/>
-        </w:rPr>
-      </w:pPr>
-      <w:r>
-        <w:rPr>
-          <w:rFonts w:asciiTheme="minorHAnsi" w:hAnsiTheme="minorHAnsi" w:cs="Aharoni"/>
-          <w:sz w:val="28"/>
-          <w:szCs w:val="28"/>
-        </w:rPr>
-        <w:t xml:space="preserve">Il sistema deve permettere all’utente di poter cambiare la lingua della pagina da inglese a italiano e viceversa attraverso una funzione apposita nella </w:t>
-      </w:r>
-      <w:proofErr w:type="spellStart"/>
-      <w:r>
-        <w:rPr>
-          <w:rFonts w:asciiTheme="minorHAnsi" w:hAnsiTheme="minorHAnsi" w:cs="Aharoni"/>
-          <w:sz w:val="28"/>
-          <w:szCs w:val="28"/>
-        </w:rPr>
-        <w:t>seizione</w:t>
-      </w:r>
-      <w:proofErr w:type="spellEnd"/>
-      <w:r>
-        <w:rPr>
-          <w:rFonts w:asciiTheme="minorHAnsi" w:hAnsiTheme="minorHAnsi" w:cs="Aharoni"/>
-          <w:sz w:val="28"/>
-          <w:szCs w:val="28"/>
-        </w:rPr>
-        <w:t xml:space="preserve"> impostazioni.</w:t>
-      </w:r>
-    </w:p>
-    <w:p>
-      <w:pPr>
+        <w:pStyle w:val="Paragrafoelenco"/>
+        <w:numPr>
+          <w:ilvl w:val="0"/>
+          <w:numId w:val="12"/>
+        </w:numPr>
+        <w:spacing w:line="240" w:lineRule="auto"/>
+        <w:jc w:val="left"/>
+        <w:rPr>
+          <w:rFonts w:asciiTheme="minorHAnsi" w:hAnsiTheme="minorHAnsi" w:cs="Aharoni"/>
+          <w:sz w:val="28"/>
+          <w:szCs w:val="28"/>
+        </w:rPr>
+      </w:pPr>
+      <w:r>
+        <w:rPr>
+          <w:rFonts w:asciiTheme="minorHAnsi" w:hAnsiTheme="minorHAnsi" w:cs="Aharoni"/>
+          <w:sz w:val="28"/>
+          <w:szCs w:val="28"/>
+        </w:rPr>
+        <w:t>Il sistema deve permettere all’utente di poter cambiare la lingua della pagina da inglese a italiano e viceversa attraverso una funzione apposita nella seizione impostazioni.</w:t>
+      </w:r>
+    </w:p>
+    <w:p>
+      <w:pPr>
+        <w:pStyle w:val="Paragrafoelenco"/>
+        <w:numPr>
+          <w:ilvl w:val="0"/>
+          <w:numId w:val="20"/>
+        </w:numPr>
         <w:spacing w:line="240" w:lineRule="auto"/>
         <w:jc w:val="left"/>
         <w:rPr>
@@ -4944,6 +4873,11 @@
     </w:p>
     <w:p>
       <w:pPr>
+        <w:pStyle w:val="Paragrafoelenco"/>
+        <w:numPr>
+          <w:ilvl w:val="0"/>
+          <w:numId w:val="12"/>
+        </w:numPr>
         <w:spacing w:line="240" w:lineRule="auto"/>
         <w:jc w:val="left"/>
         <w:rPr>
@@ -5022,18 +4956,8 @@
           <w:sz w:val="28"/>
           <w:szCs w:val="28"/>
         </w:rPr>
-        <w:t xml:space="preserve"> e i contatti dei fondatori di </w:t>
-      </w:r>
-      <w:proofErr w:type="spellStart"/>
-      <w:r>
-        <w:rPr>
-          <w:rFonts w:asciiTheme="minorHAnsi" w:hAnsiTheme="minorHAnsi" w:cs="Aharoni"/>
-          <w:sz w:val="28"/>
-          <w:szCs w:val="28"/>
-        </w:rPr>
-        <w:t>Yinco</w:t>
-      </w:r>
-      <w:proofErr w:type="spellEnd"/>
+        <w:t xml:space="preserve"> e i contatti dei fondatori di Yinco</w:t>
+      </w:r>
       <w:r>
         <w:rPr>
           <w:rFonts w:asciiTheme="minorHAnsi" w:hAnsiTheme="minorHAnsi" w:cs="Aharoni"/>
@@ -5045,6 +4969,11 @@
     </w:p>
     <w:p>
       <w:pPr>
+        <w:pStyle w:val="Paragrafoelenco"/>
+        <w:numPr>
+          <w:ilvl w:val="0"/>
+          <w:numId w:val="20"/>
+        </w:numPr>
         <w:spacing w:line="240" w:lineRule="auto"/>
         <w:jc w:val="left"/>
         <w:rPr>
@@ -5093,6 +5022,11 @@
     </w:p>
     <w:p>
       <w:pPr>
+        <w:pStyle w:val="Paragrafoelenco"/>
+        <w:numPr>
+          <w:ilvl w:val="0"/>
+          <w:numId w:val="12"/>
+        </w:numPr>
         <w:spacing w:line="240" w:lineRule="auto"/>
         <w:jc w:val="left"/>
         <w:rPr>
@@ -5109,6 +5043,50 @@
         </w:rPr>
         <w:t>Il sistema deve dare la possibilità all’utente autenticato di effettuare il logout, tornando ad essere un utente anonimo, in qualsiasi momento attraverso una funzione presente nella sezione impostazioni.</w:t>
       </w:r>
+    </w:p>
+    <w:p>
+      <w:pPr>
+        <w:spacing w:line="240" w:lineRule="auto"/>
+        <w:jc w:val="left"/>
+        <w:rPr>
+          <w:rFonts w:asciiTheme="minorHAnsi" w:hAnsiTheme="minorHAnsi" w:cs="Aharoni"/>
+          <w:sz w:val="32"/>
+          <w:szCs w:val="32"/>
+        </w:rPr>
+      </w:pPr>
+    </w:p>
+    <w:p>
+      <w:pPr>
+        <w:spacing w:line="240" w:lineRule="auto"/>
+        <w:jc w:val="left"/>
+        <w:rPr>
+          <w:rFonts w:asciiTheme="minorHAnsi" w:hAnsiTheme="minorHAnsi" w:cs="Aharoni"/>
+          <w:sz w:val="32"/>
+          <w:szCs w:val="32"/>
+        </w:rPr>
+      </w:pPr>
+    </w:p>
+    <w:p>
+      <w:pPr>
+        <w:spacing w:line="240" w:lineRule="auto"/>
+        <w:jc w:val="left"/>
+        <w:rPr>
+          <w:rFonts w:asciiTheme="minorHAnsi" w:hAnsiTheme="minorHAnsi" w:cs="Aharoni"/>
+          <w:sz w:val="32"/>
+          <w:szCs w:val="32"/>
+        </w:rPr>
+      </w:pPr>
+    </w:p>
+    <w:p>
+      <w:pPr>
+        <w:spacing w:line="240" w:lineRule="auto"/>
+        <w:jc w:val="left"/>
+        <w:rPr>
+          <w:rFonts w:asciiTheme="minorHAnsi" w:hAnsiTheme="minorHAnsi" w:cs="Aharoni"/>
+          <w:sz w:val="32"/>
+          <w:szCs w:val="32"/>
+        </w:rPr>
+      </w:pPr>
     </w:p>
     <w:p>
       <w:pPr>
@@ -5140,6 +5118,7 @@
           <w:sz w:val="40"/>
           <w:szCs w:val="40"/>
         </w:rPr>
+        <w:lastRenderedPageBreak/>
         <w:t>3</w:t>
       </w:r>
       <w:r>
@@ -5211,6 +5190,11 @@
     </w:p>
     <w:p>
       <w:pPr>
+        <w:pStyle w:val="Paragrafoelenco"/>
+        <w:numPr>
+          <w:ilvl w:val="0"/>
+          <w:numId w:val="20"/>
+        </w:numPr>
         <w:spacing w:line="240" w:lineRule="auto"/>
         <w:jc w:val="left"/>
         <w:rPr>
@@ -5220,6 +5204,8 @@
           <w:szCs w:val="32"/>
         </w:rPr>
       </w:pPr>
+      <w:bookmarkStart w:id="9" w:name="RNF1"/>
+      <w:bookmarkEnd w:id="9"/>
       <w:r>
         <w:rPr>
           <w:rFonts w:asciiTheme="minorHAnsi" w:hAnsiTheme="minorHAnsi" w:cs="Aharoni"/>
@@ -5250,6 +5236,11 @@
     </w:p>
     <w:p>
       <w:pPr>
+        <w:pStyle w:val="Paragrafoelenco"/>
+        <w:numPr>
+          <w:ilvl w:val="0"/>
+          <w:numId w:val="12"/>
+        </w:numPr>
         <w:spacing w:line="240" w:lineRule="auto"/>
         <w:jc w:val="left"/>
         <w:rPr>
@@ -5277,6 +5268,11 @@
     </w:p>
     <w:p>
       <w:pPr>
+        <w:pStyle w:val="Paragrafoelenco"/>
+        <w:numPr>
+          <w:ilvl w:val="0"/>
+          <w:numId w:val="20"/>
+        </w:numPr>
         <w:spacing w:line="240" w:lineRule="auto"/>
         <w:jc w:val="left"/>
         <w:rPr>
@@ -5324,21 +5320,25 @@
     </w:p>
     <w:p>
       <w:pPr>
-        <w:spacing w:line="240" w:lineRule="auto"/>
-        <w:jc w:val="left"/>
-        <w:rPr>
-          <w:rFonts w:asciiTheme="minorHAnsi" w:hAnsiTheme="minorHAnsi" w:cs="Aharoni"/>
-          <w:sz w:val="28"/>
-          <w:szCs w:val="28"/>
-        </w:rPr>
-      </w:pPr>
-      <w:r>
-        <w:rPr>
-          <w:rFonts w:asciiTheme="minorHAnsi" w:hAnsiTheme="minorHAnsi" w:cs="Aharoni"/>
-          <w:sz w:val="28"/>
-          <w:szCs w:val="28"/>
-        </w:rPr>
-        <w:lastRenderedPageBreak/>
+        <w:pStyle w:val="Paragrafoelenco"/>
+        <w:numPr>
+          <w:ilvl w:val="0"/>
+          <w:numId w:val="12"/>
+        </w:numPr>
+        <w:spacing w:line="240" w:lineRule="auto"/>
+        <w:jc w:val="left"/>
+        <w:rPr>
+          <w:rFonts w:asciiTheme="minorHAnsi" w:hAnsiTheme="minorHAnsi" w:cs="Aharoni"/>
+          <w:sz w:val="28"/>
+          <w:szCs w:val="28"/>
+        </w:rPr>
+      </w:pPr>
+      <w:r>
+        <w:rPr>
+          <w:rFonts w:asciiTheme="minorHAnsi" w:hAnsiTheme="minorHAnsi" w:cs="Aharoni"/>
+          <w:sz w:val="28"/>
+          <w:szCs w:val="28"/>
+        </w:rPr>
         <w:t>I</w:t>
       </w:r>
       <w:r>
@@ -5352,6 +5352,11 @@
     </w:p>
     <w:p>
       <w:pPr>
+        <w:pStyle w:val="Paragrafoelenco"/>
+        <w:numPr>
+          <w:ilvl w:val="0"/>
+          <w:numId w:val="20"/>
+        </w:numPr>
         <w:spacing w:line="240" w:lineRule="auto"/>
         <w:jc w:val="left"/>
         <w:rPr>
@@ -5399,43 +5404,35 @@
     </w:p>
     <w:p>
       <w:pPr>
-        <w:spacing w:line="240" w:lineRule="auto"/>
-        <w:jc w:val="left"/>
-        <w:rPr>
-          <w:rFonts w:asciiTheme="minorHAnsi" w:hAnsiTheme="minorHAnsi" w:cs="Aharoni"/>
-          <w:sz w:val="28"/>
-          <w:szCs w:val="28"/>
-        </w:rPr>
-      </w:pPr>
-      <w:r>
-        <w:rPr>
-          <w:rFonts w:asciiTheme="minorHAnsi" w:hAnsiTheme="minorHAnsi" w:cs="Aharoni"/>
-          <w:sz w:val="28"/>
-          <w:szCs w:val="28"/>
-        </w:rPr>
-        <w:t xml:space="preserve">Il sistema deve poter funzionare tramite browser sia su Personal Computer che su dispositivi mobili, questo significa che il sito deve adattare </w:t>
-      </w:r>
-      <w:proofErr w:type="spellStart"/>
-      <w:r>
-        <w:rPr>
-          <w:rFonts w:asciiTheme="minorHAnsi" w:hAnsiTheme="minorHAnsi" w:cs="Aharoni"/>
-          <w:sz w:val="28"/>
-          <w:szCs w:val="28"/>
-        </w:rPr>
-        <w:t>responsivamente</w:t>
-      </w:r>
-      <w:proofErr w:type="spellEnd"/>
-      <w:r>
-        <w:rPr>
-          <w:rFonts w:asciiTheme="minorHAnsi" w:hAnsiTheme="minorHAnsi" w:cs="Aharoni"/>
-          <w:sz w:val="28"/>
-          <w:szCs w:val="28"/>
-        </w:rPr>
-        <w:t xml:space="preserve"> la propria interfaccia alle dimensioni di ogni dispositivo.</w:t>
-      </w:r>
-    </w:p>
-    <w:p>
-      <w:pPr>
+        <w:pStyle w:val="Paragrafoelenco"/>
+        <w:numPr>
+          <w:ilvl w:val="0"/>
+          <w:numId w:val="12"/>
+        </w:numPr>
+        <w:spacing w:line="240" w:lineRule="auto"/>
+        <w:jc w:val="left"/>
+        <w:rPr>
+          <w:rFonts w:asciiTheme="minorHAnsi" w:hAnsiTheme="minorHAnsi" w:cs="Aharoni"/>
+          <w:sz w:val="28"/>
+          <w:szCs w:val="28"/>
+        </w:rPr>
+      </w:pPr>
+      <w:r>
+        <w:rPr>
+          <w:rFonts w:asciiTheme="minorHAnsi" w:hAnsiTheme="minorHAnsi" w:cs="Aharoni"/>
+          <w:sz w:val="28"/>
+          <w:szCs w:val="28"/>
+        </w:rPr>
+        <w:t>Il sistema deve poter funzionare tramite browser sia su Personal Computer che su dispositivi mobili, questo significa che il sito deve adattare responsivamente la propria interfaccia alle dimensioni di ogni dispositivo.</w:t>
+      </w:r>
+    </w:p>
+    <w:p>
+      <w:pPr>
+        <w:pStyle w:val="Paragrafoelenco"/>
+        <w:numPr>
+          <w:ilvl w:val="0"/>
+          <w:numId w:val="20"/>
+        </w:numPr>
         <w:spacing w:line="240" w:lineRule="auto"/>
         <w:jc w:val="left"/>
         <w:rPr>
@@ -5494,25 +5491,72 @@
     </w:p>
     <w:p>
       <w:pPr>
-        <w:spacing w:line="240" w:lineRule="auto"/>
-        <w:jc w:val="left"/>
-        <w:rPr>
-          <w:rFonts w:asciiTheme="minorHAnsi" w:hAnsiTheme="minorHAnsi" w:cs="Aharoni"/>
-          <w:sz w:val="28"/>
-          <w:szCs w:val="28"/>
-        </w:rPr>
-      </w:pPr>
-      <w:r>
-        <w:rPr>
-          <w:rFonts w:asciiTheme="minorHAnsi" w:hAnsiTheme="minorHAnsi" w:cs="Aharoni"/>
-          <w:sz w:val="28"/>
-          <w:szCs w:val="28"/>
-        </w:rPr>
-        <w:t>Il sistema deve garantire l’elaborazione di un numero crescente di utenti, di conseguenza fornire le prestazioni definite nel RFN1 anche con un numero di utenti maggiore di 500.</w:t>
-      </w:r>
-    </w:p>
-    <w:p>
-      <w:pPr>
+        <w:pStyle w:val="Paragrafoelenco"/>
+        <w:numPr>
+          <w:ilvl w:val="0"/>
+          <w:numId w:val="12"/>
+        </w:numPr>
+        <w:spacing w:line="240" w:lineRule="auto"/>
+        <w:jc w:val="left"/>
+        <w:rPr>
+          <w:rFonts w:asciiTheme="minorHAnsi" w:hAnsiTheme="minorHAnsi" w:cs="Aharoni"/>
+          <w:sz w:val="28"/>
+          <w:szCs w:val="28"/>
+        </w:rPr>
+      </w:pPr>
+      <w:r>
+        <w:rPr>
+          <w:rFonts w:asciiTheme="minorHAnsi" w:hAnsiTheme="minorHAnsi" w:cs="Aharoni"/>
+          <w:sz w:val="28"/>
+          <w:szCs w:val="28"/>
+        </w:rPr>
+        <w:t xml:space="preserve">Il sistema deve garantire l’elaborazione di un numero crescente di utenti, di conseguenza fornire le prestazioni definite nel </w:t>
+      </w:r>
+      <w:hyperlink w:anchor="RNF1" w:history="1">
+        <w:r>
+          <w:rPr>
+            <w:rStyle w:val="Collegamentoipertestuale"/>
+            <w:rFonts w:asciiTheme="minorHAnsi" w:hAnsiTheme="minorHAnsi" w:cs="Aharoni"/>
+            <w:sz w:val="28"/>
+            <w:szCs w:val="28"/>
+          </w:rPr>
+          <w:t>R</w:t>
+        </w:r>
+        <w:r>
+          <w:rPr>
+            <w:rStyle w:val="Collegamentoipertestuale"/>
+            <w:rFonts w:asciiTheme="minorHAnsi" w:hAnsiTheme="minorHAnsi" w:cs="Aharoni"/>
+            <w:sz w:val="28"/>
+            <w:szCs w:val="28"/>
+          </w:rPr>
+          <w:t>F</w:t>
+        </w:r>
+        <w:r>
+          <w:rPr>
+            <w:rStyle w:val="Collegamentoipertestuale"/>
+            <w:rFonts w:asciiTheme="minorHAnsi" w:hAnsiTheme="minorHAnsi" w:cs="Aharoni"/>
+            <w:sz w:val="28"/>
+            <w:szCs w:val="28"/>
+          </w:rPr>
+          <w:t>N1</w:t>
+        </w:r>
+      </w:hyperlink>
+      <w:r>
+        <w:rPr>
+          <w:rFonts w:asciiTheme="minorHAnsi" w:hAnsiTheme="minorHAnsi" w:cs="Aharoni"/>
+          <w:sz w:val="28"/>
+          <w:szCs w:val="28"/>
+        </w:rPr>
+        <w:t xml:space="preserve"> anche con un numero di utenti maggiore di 500.</w:t>
+      </w:r>
+    </w:p>
+    <w:p>
+      <w:pPr>
+        <w:pStyle w:val="Paragrafoelenco"/>
+        <w:numPr>
+          <w:ilvl w:val="0"/>
+          <w:numId w:val="20"/>
+        </w:numPr>
         <w:spacing w:line="240" w:lineRule="auto"/>
         <w:jc w:val="left"/>
         <w:rPr>
@@ -5579,65 +5623,35 @@
     </w:p>
     <w:p>
       <w:pPr>
-        <w:spacing w:line="240" w:lineRule="auto"/>
-        <w:jc w:val="left"/>
-        <w:rPr>
-          <w:rFonts w:asciiTheme="minorHAnsi" w:hAnsiTheme="minorHAnsi" w:cs="Aharoni"/>
-          <w:sz w:val="28"/>
-          <w:szCs w:val="28"/>
-        </w:rPr>
-      </w:pPr>
-      <w:r>
-        <w:rPr>
-          <w:rFonts w:asciiTheme="minorHAnsi" w:hAnsiTheme="minorHAnsi" w:cs="Aharoni"/>
-          <w:sz w:val="28"/>
-          <w:szCs w:val="28"/>
-        </w:rPr>
-        <w:t>All’interno del sistema deve risultare intuitivo introdurre elementi/componenti innovativi.</w:t>
-      </w:r>
-      <w:r>
-        <w:rPr>
-          <w:rFonts w:asciiTheme="minorHAnsi" w:hAnsiTheme="minorHAnsi" w:cs="Aharoni"/>
-          <w:sz w:val="28"/>
-          <w:szCs w:val="28"/>
-        </w:rPr>
-        <w:t xml:space="preserve"> </w:t>
-      </w:r>
-      <w:r>
-        <w:rPr>
-          <w:rFonts w:asciiTheme="minorHAnsi" w:hAnsiTheme="minorHAnsi" w:cs="Aharoni"/>
-          <w:sz w:val="28"/>
-          <w:szCs w:val="28"/>
-        </w:rPr>
-        <w:t>In particolare</w:t>
-      </w:r>
-      <w:r>
-        <w:rPr>
-          <w:rFonts w:asciiTheme="minorHAnsi" w:hAnsiTheme="minorHAnsi" w:cs="Aharoni"/>
-          <w:sz w:val="28"/>
-          <w:szCs w:val="28"/>
-        </w:rPr>
-        <w:t>,</w:t>
-      </w:r>
-      <w:r>
-        <w:rPr>
-          <w:rFonts w:asciiTheme="minorHAnsi" w:hAnsiTheme="minorHAnsi" w:cs="Aharoni"/>
-          <w:sz w:val="28"/>
-          <w:szCs w:val="28"/>
-        </w:rPr>
-        <w:t xml:space="preserve"> deve risultare facile lavorare sul codice di sviluppo e nel caso in cui un update del sistema provochi bug o errori, deve essere possibile ritornare alla versione precedente</w:t>
-      </w:r>
-      <w:r>
-        <w:rPr>
-          <w:rFonts w:asciiTheme="minorHAnsi" w:hAnsiTheme="minorHAnsi" w:cs="Aharoni"/>
-          <w:sz w:val="28"/>
-          <w:szCs w:val="28"/>
-        </w:rPr>
-        <w:t>.</w:t>
-      </w:r>
-    </w:p>
-    <w:p>
-      <w:pPr>
+        <w:pStyle w:val="Paragrafoelenco"/>
+        <w:numPr>
+          <w:ilvl w:val="0"/>
+          <w:numId w:val="12"/>
+        </w:numPr>
+        <w:spacing w:line="240" w:lineRule="auto"/>
+        <w:jc w:val="left"/>
+        <w:rPr>
+          <w:rFonts w:asciiTheme="minorHAnsi" w:hAnsiTheme="minorHAnsi" w:cs="Aharoni"/>
+          <w:sz w:val="28"/>
+          <w:szCs w:val="28"/>
+        </w:rPr>
+      </w:pPr>
+      <w:r>
+        <w:rPr>
+          <w:rFonts w:asciiTheme="minorHAnsi" w:hAnsiTheme="minorHAnsi" w:cs="Aharoni"/>
+          <w:sz w:val="28"/>
+          <w:szCs w:val="28"/>
+        </w:rPr>
+        <w:t>All’interno del sistema deve risultare intuitivo introdurre elementi/componenti innovativi. In particolare, deve risultare facile lavorare sul codice di sviluppo e nel caso in cui un update del sistema provochi bug o errori, deve essere possibile ritornare alla versione precedente.</w:t>
+      </w:r>
+    </w:p>
+    <w:p>
+      <w:pPr>
+        <w:pStyle w:val="Paragrafoelenco"/>
+        <w:numPr>
+          <w:ilvl w:val="0"/>
+          <w:numId w:val="20"/>
+        </w:numPr>
         <w:spacing w:line="240" w:lineRule="auto"/>
         <w:jc w:val="left"/>
         <w:rPr>
@@ -5696,6 +5710,11 @@
     </w:p>
     <w:p>
       <w:pPr>
+        <w:pStyle w:val="Paragrafoelenco"/>
+        <w:numPr>
+          <w:ilvl w:val="0"/>
+          <w:numId w:val="12"/>
+        </w:numPr>
         <w:spacing w:line="240" w:lineRule="auto"/>
         <w:jc w:val="left"/>
         <w:rPr>
@@ -5710,35 +5729,16 @@
           <w:sz w:val="28"/>
           <w:szCs w:val="32"/>
         </w:rPr>
-        <w:t>U</w:t>
-      </w:r>
-      <w:r>
-        <w:rPr>
-          <w:rFonts w:asciiTheme="minorHAnsi" w:hAnsiTheme="minorHAnsi" w:cs="Aharoni"/>
-          <w:sz w:val="28"/>
-          <w:szCs w:val="32"/>
-        </w:rPr>
-        <w:t>n utente deve essere in grado di usare tutte le funzioni f</w:t>
-      </w:r>
-      <w:r>
-        <w:rPr>
-          <w:rFonts w:asciiTheme="minorHAnsi" w:hAnsiTheme="minorHAnsi" w:cs="Aharoni"/>
-          <w:sz w:val="28"/>
-          <w:szCs w:val="32"/>
-        </w:rPr>
-        <w:t>ornite dal sistema in meno di 15</w:t>
-      </w:r>
-      <w:r>
-        <w:rPr>
-          <w:rFonts w:asciiTheme="minorHAnsi" w:hAnsiTheme="minorHAnsi" w:cs="Aharoni"/>
-          <w:sz w:val="28"/>
-          <w:szCs w:val="32"/>
-        </w:rPr>
-        <w:t xml:space="preserve"> minuti.</w:t>
-      </w:r>
-    </w:p>
-    <w:p>
-      <w:pPr>
+        <w:t>Un utente deve essere in grado di usare tutte le funzioni fornite dal sistema in meno di 15 minuti.</w:t>
+      </w:r>
+    </w:p>
+    <w:p>
+      <w:pPr>
+        <w:pStyle w:val="Paragrafoelenco"/>
+        <w:numPr>
+          <w:ilvl w:val="0"/>
+          <w:numId w:val="20"/>
+        </w:numPr>
         <w:spacing w:line="240" w:lineRule="auto"/>
         <w:jc w:val="left"/>
         <w:rPr>
@@ -5787,29 +5787,503 @@
     </w:p>
     <w:p>
       <w:pPr>
-        <w:spacing w:line="240" w:lineRule="auto"/>
-        <w:jc w:val="left"/>
-        <w:rPr>
-          <w:rFonts w:asciiTheme="minorHAnsi" w:hAnsiTheme="minorHAnsi" w:cs="Aharoni"/>
-          <w:sz w:val="28"/>
-          <w:szCs w:val="28"/>
-        </w:rPr>
-      </w:pPr>
-      <w:r>
-        <w:rPr>
-          <w:rFonts w:asciiTheme="minorHAnsi" w:hAnsiTheme="minorHAnsi" w:cs="Aharoni"/>
-          <w:sz w:val="28"/>
-          <w:szCs w:val="28"/>
-        </w:rPr>
-        <w:t>Il sistema</w:t>
-      </w:r>
-      <w:r>
-        <w:rPr>
-          <w:rFonts w:asciiTheme="minorHAnsi" w:hAnsiTheme="minorHAnsi" w:cs="Aharoni"/>
-          <w:sz w:val="28"/>
-          <w:szCs w:val="28"/>
-        </w:rPr>
-        <w:t>, come detto nel RF13, deve essere in grado di effettuare il login automaticamente solamente se l’utente accede nuovamente alla pagina in un tempo massimo di 10 minuti.</w:t>
+        <w:pStyle w:val="Paragrafoelenco"/>
+        <w:numPr>
+          <w:ilvl w:val="0"/>
+          <w:numId w:val="12"/>
+        </w:numPr>
+        <w:spacing w:line="240" w:lineRule="auto"/>
+        <w:jc w:val="left"/>
+        <w:rPr>
+          <w:rFonts w:asciiTheme="minorHAnsi" w:hAnsiTheme="minorHAnsi" w:cs="Aharoni"/>
+          <w:sz w:val="28"/>
+          <w:szCs w:val="28"/>
+        </w:rPr>
+      </w:pPr>
+      <w:r>
+        <w:rPr>
+          <w:rFonts w:asciiTheme="minorHAnsi" w:hAnsiTheme="minorHAnsi" w:cs="Aharoni"/>
+          <w:sz w:val="28"/>
+          <w:szCs w:val="28"/>
+        </w:rPr>
+        <w:t xml:space="preserve">Il sistema, come detto nel </w:t>
+      </w:r>
+      <w:hyperlink w:anchor="RF13" w:history="1">
+        <w:r>
+          <w:rPr>
+            <w:rStyle w:val="Collegamentoipertestuale"/>
+            <w:rFonts w:asciiTheme="minorHAnsi" w:hAnsiTheme="minorHAnsi" w:cs="Aharoni"/>
+            <w:sz w:val="28"/>
+            <w:szCs w:val="28"/>
+          </w:rPr>
+          <w:t>RF1</w:t>
+        </w:r>
+        <w:r>
+          <w:rPr>
+            <w:rStyle w:val="Collegamentoipertestuale"/>
+            <w:rFonts w:asciiTheme="minorHAnsi" w:hAnsiTheme="minorHAnsi" w:cs="Aharoni"/>
+            <w:sz w:val="28"/>
+            <w:szCs w:val="28"/>
+          </w:rPr>
+          <w:t>3</w:t>
+        </w:r>
+      </w:hyperlink>
+      <w:r>
+        <w:rPr>
+          <w:rFonts w:asciiTheme="minorHAnsi" w:hAnsiTheme="minorHAnsi" w:cs="Aharoni"/>
+          <w:sz w:val="28"/>
+          <w:szCs w:val="28"/>
+        </w:rPr>
+        <w:t>, deve essere in grado di effettuare il login automaticamente solamente se l’utente accede nuovamente alla pagina in un tempo massimo di 10 minuti.</w:t>
+      </w:r>
+    </w:p>
+    <w:p>
+      <w:pPr>
+        <w:pStyle w:val="Paragrafoelenco"/>
+        <w:numPr>
+          <w:ilvl w:val="0"/>
+          <w:numId w:val="20"/>
+        </w:numPr>
+        <w:spacing w:line="240" w:lineRule="auto"/>
+        <w:jc w:val="left"/>
+        <w:rPr>
+          <w:rFonts w:asciiTheme="minorHAnsi" w:hAnsiTheme="minorHAnsi" w:cs="Aharoni"/>
+          <w:sz w:val="32"/>
+          <w:szCs w:val="32"/>
+        </w:rPr>
+      </w:pPr>
+      <w:r>
+        <w:rPr>
+          <w:rFonts w:asciiTheme="minorHAnsi" w:hAnsiTheme="minorHAnsi" w:cs="Aharoni"/>
+          <w:b/>
+          <w:bCs/>
+          <w:sz w:val="32"/>
+          <w:szCs w:val="32"/>
+        </w:rPr>
+        <w:t>RNF</w:t>
+      </w:r>
+      <w:r>
+        <w:rPr>
+          <w:rFonts w:asciiTheme="minorHAnsi" w:hAnsiTheme="minorHAnsi" w:cs="Aharoni"/>
+          <w:b/>
+          <w:bCs/>
+          <w:sz w:val="32"/>
+          <w:szCs w:val="32"/>
+        </w:rPr>
+        <w:t>8</w:t>
+      </w:r>
+      <w:r>
+        <w:rPr>
+          <w:rFonts w:asciiTheme="minorHAnsi" w:hAnsiTheme="minorHAnsi" w:cs="Aharoni"/>
+          <w:sz w:val="32"/>
+          <w:szCs w:val="32"/>
+        </w:rPr>
+        <w:t xml:space="preserve">: </w:t>
+      </w:r>
+      <w:r>
+        <w:rPr>
+          <w:rFonts w:asciiTheme="minorHAnsi" w:hAnsiTheme="minorHAnsi" w:cs="Aharoni"/>
+          <w:color w:val="990000"/>
+          <w:sz w:val="32"/>
+          <w:szCs w:val="32"/>
+        </w:rPr>
+        <w:t>PRIVACY</w:t>
+      </w:r>
+    </w:p>
+    <w:p>
+      <w:pPr>
+        <w:pStyle w:val="Paragrafoelenco"/>
+        <w:numPr>
+          <w:ilvl w:val="0"/>
+          <w:numId w:val="12"/>
+        </w:numPr>
+        <w:spacing w:line="240" w:lineRule="auto"/>
+        <w:jc w:val="left"/>
+        <w:rPr>
+          <w:rFonts w:asciiTheme="minorHAnsi" w:hAnsiTheme="minorHAnsi" w:cs="Aharoni"/>
+          <w:sz w:val="28"/>
+          <w:szCs w:val="28"/>
+        </w:rPr>
+      </w:pPr>
+      <w:r>
+        <w:rPr>
+          <w:rFonts w:asciiTheme="minorHAnsi" w:hAnsiTheme="minorHAnsi" w:cs="Aharoni"/>
+          <w:sz w:val="28"/>
+          <w:szCs w:val="28"/>
+        </w:rPr>
+        <w:t xml:space="preserve">Il sistema deve rispettare le norme legali imposte dal </w:t>
+      </w:r>
+      <w:hyperlink r:id="rId11" w:history="1">
+        <w:r>
+          <w:rPr>
+            <w:rStyle w:val="Collegamentoipertestuale"/>
+            <w:rFonts w:asciiTheme="minorHAnsi" w:hAnsiTheme="minorHAnsi" w:cs="Aharoni"/>
+            <w:sz w:val="28"/>
+            <w:szCs w:val="28"/>
+          </w:rPr>
+          <w:t>GDPR</w:t>
+        </w:r>
+      </w:hyperlink>
+      <w:r>
+        <w:rPr>
+          <w:rFonts w:asciiTheme="minorHAnsi" w:hAnsiTheme="minorHAnsi" w:cs="Aharoni"/>
+          <w:sz w:val="28"/>
+          <w:szCs w:val="28"/>
+        </w:rPr>
+        <w:t>.</w:t>
+      </w:r>
+      <w:r>
+        <w:rPr>
+          <w:rFonts w:asciiTheme="minorHAnsi" w:hAnsiTheme="minorHAnsi" w:cs="Aharoni"/>
+          <w:sz w:val="28"/>
+          <w:szCs w:val="28"/>
+        </w:rPr>
+        <w:t xml:space="preserve"> </w:t>
+      </w:r>
+    </w:p>
+    <w:p>
+      <w:pPr>
+        <w:pStyle w:val="Paragrafoelenco"/>
+        <w:spacing w:line="240" w:lineRule="auto"/>
+        <w:jc w:val="left"/>
+        <w:rPr>
+          <w:rFonts w:asciiTheme="minorHAnsi" w:hAnsiTheme="minorHAnsi" w:cs="Aharoni"/>
+          <w:sz w:val="28"/>
+          <w:szCs w:val="28"/>
+        </w:rPr>
+      </w:pPr>
+      <w:r>
+        <w:rPr>
+          <w:rFonts w:asciiTheme="minorHAnsi" w:hAnsiTheme="minorHAnsi" w:cs="Aharoni"/>
+          <w:sz w:val="28"/>
+          <w:szCs w:val="28"/>
+        </w:rPr>
+        <w:t>In particolare:</w:t>
+      </w:r>
+    </w:p>
+    <w:p>
+      <w:pPr>
+        <w:pStyle w:val="Paragrafoelenco"/>
+        <w:numPr>
+          <w:ilvl w:val="1"/>
+          <w:numId w:val="12"/>
+        </w:numPr>
+        <w:spacing w:line="240" w:lineRule="auto"/>
+        <w:jc w:val="left"/>
+        <w:rPr>
+          <w:rStyle w:val="Collegamentoipertestuale"/>
+          <w:rFonts w:asciiTheme="minorHAnsi" w:hAnsiTheme="minorHAnsi" w:cs="Aharoni"/>
+          <w:color w:val="000000" w:themeColor="text1"/>
+          <w:sz w:val="28"/>
+          <w:szCs w:val="28"/>
+          <w:u w:val="none"/>
+        </w:rPr>
+      </w:pPr>
+      <w:r>
+        <w:rPr>
+          <w:rFonts w:asciiTheme="minorHAnsi" w:hAnsiTheme="minorHAnsi" w:cs="Aharoni"/>
+          <w:color w:val="000000" w:themeColor="text1"/>
+          <w:sz w:val="28"/>
+          <w:szCs w:val="28"/>
+        </w:rPr>
+        <w:t>Il sistema può elaborare solo i dati personali necessari al raggiungimento dell</w:t>
+      </w:r>
+      <w:r>
+        <w:rPr>
+          <w:rFonts w:asciiTheme="minorHAnsi" w:hAnsiTheme="minorHAnsi" w:cs="Aharoni"/>
+          <w:color w:val="000000" w:themeColor="text1"/>
+          <w:sz w:val="28"/>
+          <w:szCs w:val="28"/>
+        </w:rPr>
+        <w:t>e</w:t>
+      </w:r>
+      <w:r>
+        <w:rPr>
+          <w:rFonts w:asciiTheme="minorHAnsi" w:hAnsiTheme="minorHAnsi" w:cs="Aharoni"/>
+          <w:color w:val="000000" w:themeColor="text1"/>
+          <w:sz w:val="28"/>
+          <w:szCs w:val="28"/>
+        </w:rPr>
+        <w:t xml:space="preserve"> finalità per i quali sono trattati</w:t>
+      </w:r>
+      <w:r>
+        <w:rPr>
+          <w:rFonts w:asciiTheme="minorHAnsi" w:hAnsiTheme="minorHAnsi" w:cs="Aharoni"/>
+          <w:color w:val="000000" w:themeColor="text1"/>
+          <w:sz w:val="28"/>
+          <w:szCs w:val="28"/>
+        </w:rPr>
+        <w:t xml:space="preserve"> (</w:t>
+      </w:r>
+      <w:hyperlink w:anchor="c" w:history="1">
+        <w:r>
+          <w:rPr>
+            <w:rStyle w:val="Collegamentoipertestuale"/>
+            <w:rFonts w:asciiTheme="minorHAnsi" w:hAnsiTheme="minorHAnsi" w:cs="Aharoni"/>
+            <w:sz w:val="28"/>
+            <w:szCs w:val="28"/>
+          </w:rPr>
+          <w:t>obiettivo c</w:t>
+        </w:r>
+      </w:hyperlink>
+      <w:r>
+        <w:rPr>
+          <w:rStyle w:val="Collegamentoipertestuale"/>
+          <w:rFonts w:asciiTheme="minorHAnsi" w:hAnsiTheme="minorHAnsi" w:cs="Aharoni"/>
+          <w:color w:val="000000" w:themeColor="text1"/>
+          <w:sz w:val="28"/>
+          <w:szCs w:val="28"/>
+          <w:u w:val="none"/>
+        </w:rPr>
+        <w:t>)</w:t>
+      </w:r>
+      <w:r>
+        <w:rPr>
+          <w:rStyle w:val="Collegamentoipertestuale"/>
+          <w:rFonts w:asciiTheme="minorHAnsi" w:hAnsiTheme="minorHAnsi" w:cs="Aharoni"/>
+          <w:color w:val="000000" w:themeColor="text1"/>
+          <w:sz w:val="28"/>
+          <w:szCs w:val="28"/>
+          <w:u w:val="none"/>
+        </w:rPr>
+        <w:t>.</w:t>
+      </w:r>
+    </w:p>
+    <w:p>
+      <w:pPr>
+        <w:pStyle w:val="Paragrafoelenco"/>
+        <w:numPr>
+          <w:ilvl w:val="1"/>
+          <w:numId w:val="12"/>
+        </w:numPr>
+        <w:spacing w:line="240" w:lineRule="auto"/>
+        <w:jc w:val="left"/>
+        <w:rPr>
+          <w:rStyle w:val="Collegamentoipertestuale"/>
+          <w:rFonts w:asciiTheme="minorHAnsi" w:hAnsiTheme="minorHAnsi" w:cs="Aharoni"/>
+          <w:color w:val="000000" w:themeColor="text1"/>
+          <w:sz w:val="28"/>
+          <w:szCs w:val="28"/>
+          <w:u w:val="none"/>
+        </w:rPr>
+      </w:pPr>
+      <w:r>
+        <w:rPr>
+          <w:rStyle w:val="Collegamentoipertestuale"/>
+          <w:rFonts w:asciiTheme="minorHAnsi" w:hAnsiTheme="minorHAnsi" w:cs="Aharoni"/>
+          <w:color w:val="000000" w:themeColor="text1"/>
+          <w:sz w:val="28"/>
+          <w:szCs w:val="28"/>
+          <w:u w:val="none"/>
+        </w:rPr>
+        <w:t xml:space="preserve">il trattamento dei dati da parte del sistema è limitato al solo scopo legittimo per il quale tali dati personali sono stati originariamente raccolti </w:t>
+      </w:r>
+      <w:r>
+        <w:rPr>
+          <w:rFonts w:asciiTheme="minorHAnsi" w:hAnsiTheme="minorHAnsi" w:cs="Aharoni"/>
+          <w:color w:val="000000" w:themeColor="text1"/>
+          <w:sz w:val="28"/>
+          <w:szCs w:val="28"/>
+        </w:rPr>
+        <w:t>(</w:t>
+      </w:r>
+      <w:hyperlink w:anchor="c" w:history="1">
+        <w:r>
+          <w:rPr>
+            <w:rStyle w:val="Collegamentoipertestuale"/>
+            <w:rFonts w:asciiTheme="minorHAnsi" w:hAnsiTheme="minorHAnsi" w:cs="Aharoni"/>
+            <w:sz w:val="28"/>
+            <w:szCs w:val="28"/>
+          </w:rPr>
+          <w:t>obiettivo c</w:t>
+        </w:r>
+      </w:hyperlink>
+      <w:r>
+        <w:rPr>
+          <w:rStyle w:val="Collegamentoipertestuale"/>
+          <w:rFonts w:asciiTheme="minorHAnsi" w:hAnsiTheme="minorHAnsi" w:cs="Aharoni"/>
+          <w:color w:val="000000" w:themeColor="text1"/>
+          <w:sz w:val="28"/>
+          <w:szCs w:val="28"/>
+          <w:u w:val="none"/>
+        </w:rPr>
+        <w:t>)</w:t>
+      </w:r>
+      <w:r>
+        <w:rPr>
+          <w:rStyle w:val="Collegamentoipertestuale"/>
+          <w:rFonts w:asciiTheme="minorHAnsi" w:hAnsiTheme="minorHAnsi" w:cs="Aharoni"/>
+          <w:color w:val="000000" w:themeColor="text1"/>
+          <w:sz w:val="28"/>
+          <w:szCs w:val="28"/>
+          <w:u w:val="none"/>
+        </w:rPr>
+        <w:t>.</w:t>
+      </w:r>
+    </w:p>
+    <w:p>
+      <w:pPr>
+        <w:pStyle w:val="Paragrafoelenco"/>
+        <w:numPr>
+          <w:ilvl w:val="1"/>
+          <w:numId w:val="12"/>
+        </w:numPr>
+        <w:spacing w:line="240" w:lineRule="auto"/>
+        <w:jc w:val="left"/>
+        <w:rPr>
+          <w:rStyle w:val="Collegamentoipertestuale"/>
+          <w:rFonts w:asciiTheme="minorHAnsi" w:hAnsiTheme="minorHAnsi" w:cs="Aharoni"/>
+          <w:color w:val="000000" w:themeColor="text1"/>
+          <w:sz w:val="28"/>
+          <w:szCs w:val="28"/>
+          <w:u w:val="none"/>
+        </w:rPr>
+      </w:pPr>
+      <w:r>
+        <w:rPr>
+          <w:rStyle w:val="Collegamentoipertestuale"/>
+          <w:rFonts w:asciiTheme="minorHAnsi" w:hAnsiTheme="minorHAnsi" w:cs="Aharoni"/>
+          <w:color w:val="000000" w:themeColor="text1"/>
+          <w:sz w:val="28"/>
+          <w:szCs w:val="28"/>
+          <w:u w:val="none"/>
+        </w:rPr>
+        <w:t xml:space="preserve">Il sistema può richiedere solo i dati personali </w:t>
+      </w:r>
+      <w:r>
+        <w:rPr>
+          <w:rStyle w:val="Collegamentoipertestuale"/>
+          <w:rFonts w:asciiTheme="minorHAnsi" w:hAnsiTheme="minorHAnsi" w:cs="Aharoni"/>
+          <w:color w:val="000000" w:themeColor="text1"/>
+          <w:sz w:val="28"/>
+          <w:szCs w:val="28"/>
+          <w:u w:val="none"/>
+        </w:rPr>
+        <w:t xml:space="preserve">strettamente assolutamente necessari a tale </w:t>
+      </w:r>
+      <w:proofErr w:type="gramStart"/>
+      <w:r>
+        <w:rPr>
+          <w:rStyle w:val="Collegamentoipertestuale"/>
+          <w:rFonts w:asciiTheme="minorHAnsi" w:hAnsiTheme="minorHAnsi" w:cs="Aharoni"/>
+          <w:color w:val="000000" w:themeColor="text1"/>
+          <w:sz w:val="28"/>
+          <w:szCs w:val="28"/>
+          <w:u w:val="none"/>
+        </w:rPr>
+        <w:t>scopo</w:t>
+      </w:r>
+      <w:r>
+        <w:rPr>
+          <w:rFonts w:asciiTheme="minorHAnsi" w:hAnsiTheme="minorHAnsi" w:cs="Aharoni"/>
+          <w:color w:val="000000" w:themeColor="text1"/>
+          <w:sz w:val="28"/>
+          <w:szCs w:val="28"/>
+        </w:rPr>
+        <w:t>(</w:t>
+      </w:r>
+      <w:proofErr w:type="gramEnd"/>
+      <w:hyperlink w:anchor="c" w:history="1">
+        <w:r>
+          <w:rPr>
+            <w:rStyle w:val="Collegamentoipertestuale"/>
+            <w:rFonts w:asciiTheme="minorHAnsi" w:hAnsiTheme="minorHAnsi" w:cs="Aharoni"/>
+            <w:sz w:val="28"/>
+            <w:szCs w:val="28"/>
+          </w:rPr>
+          <w:t>obiettivo c</w:t>
+        </w:r>
+      </w:hyperlink>
+      <w:r>
+        <w:rPr>
+          <w:rStyle w:val="Collegamentoipertestuale"/>
+          <w:rFonts w:asciiTheme="minorHAnsi" w:hAnsiTheme="minorHAnsi" w:cs="Aharoni"/>
+          <w:color w:val="000000" w:themeColor="text1"/>
+          <w:sz w:val="28"/>
+          <w:szCs w:val="28"/>
+          <w:u w:val="none"/>
+        </w:rPr>
+        <w:t>)</w:t>
+      </w:r>
+      <w:r>
+        <w:rPr>
+          <w:rStyle w:val="Collegamentoipertestuale"/>
+          <w:rFonts w:asciiTheme="minorHAnsi" w:hAnsiTheme="minorHAnsi" w:cs="Aharoni"/>
+          <w:color w:val="000000" w:themeColor="text1"/>
+          <w:sz w:val="28"/>
+          <w:szCs w:val="28"/>
+          <w:u w:val="none"/>
+        </w:rPr>
+        <w:t>.</w:t>
+      </w:r>
+    </w:p>
+    <w:p>
+      <w:pPr>
+        <w:pStyle w:val="Paragrafoelenco"/>
+        <w:numPr>
+          <w:ilvl w:val="1"/>
+          <w:numId w:val="12"/>
+        </w:numPr>
+        <w:spacing w:line="240" w:lineRule="auto"/>
+        <w:jc w:val="left"/>
+        <w:rPr>
+          <w:rStyle w:val="Collegamentoipertestuale"/>
+          <w:rFonts w:asciiTheme="minorHAnsi" w:hAnsiTheme="minorHAnsi" w:cs="Aharoni"/>
+          <w:color w:val="000000" w:themeColor="text1"/>
+          <w:sz w:val="28"/>
+          <w:szCs w:val="28"/>
+          <w:u w:val="none"/>
+        </w:rPr>
+      </w:pPr>
+      <w:r>
+        <w:rPr>
+          <w:rStyle w:val="Collegamentoipertestuale"/>
+          <w:rFonts w:asciiTheme="minorHAnsi" w:hAnsiTheme="minorHAnsi" w:cs="Aharoni"/>
+          <w:color w:val="000000" w:themeColor="text1"/>
+          <w:sz w:val="28"/>
+          <w:szCs w:val="28"/>
+          <w:u w:val="none"/>
+        </w:rPr>
+        <w:t xml:space="preserve">I dati personali degli utenti devono essere strettamente accurati e aggiornati, gli utenti hanno quindi il diritto di chiedere che i propri dati personali inesatti o incompleti vengano cancellati o rettificati. </w:t>
+      </w:r>
+    </w:p>
+    <w:p>
+      <w:pPr>
+        <w:pStyle w:val="Paragrafoelenco"/>
+        <w:numPr>
+          <w:ilvl w:val="1"/>
+          <w:numId w:val="12"/>
+        </w:numPr>
+        <w:spacing w:line="240" w:lineRule="auto"/>
+        <w:jc w:val="left"/>
+        <w:rPr>
+          <w:rFonts w:asciiTheme="minorHAnsi" w:hAnsiTheme="minorHAnsi" w:cs="Aharoni"/>
+          <w:color w:val="000000" w:themeColor="text1"/>
+          <w:sz w:val="28"/>
+          <w:szCs w:val="28"/>
+        </w:rPr>
+      </w:pPr>
+      <w:r>
+        <w:rPr>
+          <w:rStyle w:val="Collegamentoipertestuale"/>
+          <w:rFonts w:asciiTheme="minorHAnsi" w:hAnsiTheme="minorHAnsi" w:cs="Aharoni"/>
+          <w:color w:val="000000" w:themeColor="text1"/>
+          <w:sz w:val="28"/>
+          <w:szCs w:val="28"/>
+          <w:u w:val="none"/>
+        </w:rPr>
+        <w:t>I responsabili del sistema devono eliminare i dati personali di un utente qualora non siano più necessari</w:t>
+      </w:r>
+      <w:r>
+        <w:rPr>
+          <w:rStyle w:val="Collegamentoipertestuale"/>
+          <w:rFonts w:asciiTheme="minorHAnsi" w:hAnsiTheme="minorHAnsi" w:cs="Aharoni"/>
+          <w:color w:val="000000" w:themeColor="text1"/>
+          <w:sz w:val="28"/>
+          <w:szCs w:val="28"/>
+          <w:u w:val="none"/>
+        </w:rPr>
+        <w:t>.</w:t>
       </w:r>
     </w:p>
     <w:p>
@@ -5825,11 +6299,7 @@
           <w:szCs w:val="52"/>
         </w:rPr>
       </w:pPr>
-    </w:p>
-    <w:p>
-      <w:pPr>
-        <w:spacing w:line="240" w:lineRule="auto"/>
-        <w:jc w:val="left"/>
+      <w:r>
         <w:rPr>
           <w:rFonts w:ascii="Aharoni" w:hAnsi="Aharoni" w:cs="Aharoni"/>
           <w:b/>
@@ -5838,12 +6308,32 @@
           <w:sz w:val="52"/>
           <w:szCs w:val="52"/>
         </w:rPr>
-      </w:pPr>
-    </w:p>
-    <w:p>
-      <w:pPr>
-        <w:spacing w:line="240" w:lineRule="auto"/>
-        <w:jc w:val="left"/>
+        <w:lastRenderedPageBreak/>
+        <w:t>4</w:t>
+      </w:r>
+      <w:r>
+        <w:rPr>
+          <w:rFonts w:ascii="Aharoni" w:hAnsi="Aharoni" w:cs="Aharoni" w:hint="cs"/>
+          <w:b/>
+          <w:bCs/>
+          <w:color w:val="CB4141"/>
+          <w:sz w:val="52"/>
+          <w:szCs w:val="52"/>
+        </w:rPr>
+        <w:t>.</w:t>
+      </w:r>
+      <w:r>
+        <w:rPr>
+          <w:rFonts w:ascii="Aharoni" w:hAnsi="Aharoni" w:cs="Aharoni" w:hint="cs"/>
+          <w:b/>
+          <w:bCs/>
+          <w:color w:val="CB4141"/>
+          <w:sz w:val="52"/>
+          <w:szCs w:val="52"/>
+        </w:rPr>
+        <w:t xml:space="preserve"> </w:t>
+      </w:r>
+      <w:r>
         <w:rPr>
           <w:rFonts w:ascii="Aharoni" w:hAnsi="Aharoni" w:cs="Aharoni"/>
           <w:b/>
@@ -5852,218 +6342,6 @@
           <w:sz w:val="52"/>
           <w:szCs w:val="52"/>
         </w:rPr>
-      </w:pPr>
-    </w:p>
-    <w:p>
-      <w:pPr>
-        <w:spacing w:line="240" w:lineRule="auto"/>
-        <w:jc w:val="left"/>
-        <w:rPr>
-          <w:rFonts w:ascii="Aharoni" w:hAnsi="Aharoni" w:cs="Aharoni"/>
-          <w:b/>
-          <w:bCs/>
-          <w:color w:val="CB4141"/>
-          <w:sz w:val="52"/>
-          <w:szCs w:val="52"/>
-        </w:rPr>
-      </w:pPr>
-    </w:p>
-    <w:p>
-      <w:pPr>
-        <w:spacing w:line="240" w:lineRule="auto"/>
-        <w:jc w:val="left"/>
-        <w:rPr>
-          <w:rFonts w:ascii="Aharoni" w:hAnsi="Aharoni" w:cs="Aharoni"/>
-          <w:b/>
-          <w:bCs/>
-          <w:color w:val="CB4141"/>
-          <w:sz w:val="52"/>
-          <w:szCs w:val="52"/>
-        </w:rPr>
-      </w:pPr>
-    </w:p>
-    <w:p>
-      <w:pPr>
-        <w:spacing w:line="240" w:lineRule="auto"/>
-        <w:jc w:val="left"/>
-        <w:rPr>
-          <w:rFonts w:ascii="Aharoni" w:hAnsi="Aharoni" w:cs="Aharoni"/>
-          <w:b/>
-          <w:bCs/>
-          <w:color w:val="CB4141"/>
-          <w:sz w:val="52"/>
-          <w:szCs w:val="52"/>
-        </w:rPr>
-      </w:pPr>
-    </w:p>
-    <w:p>
-      <w:pPr>
-        <w:spacing w:line="240" w:lineRule="auto"/>
-        <w:jc w:val="left"/>
-        <w:rPr>
-          <w:rFonts w:ascii="Aharoni" w:hAnsi="Aharoni" w:cs="Aharoni"/>
-          <w:b/>
-          <w:bCs/>
-          <w:color w:val="CB4141"/>
-          <w:sz w:val="52"/>
-          <w:szCs w:val="52"/>
-        </w:rPr>
-      </w:pPr>
-    </w:p>
-    <w:p>
-      <w:pPr>
-        <w:spacing w:line="240" w:lineRule="auto"/>
-        <w:jc w:val="left"/>
-        <w:rPr>
-          <w:rFonts w:ascii="Aharoni" w:hAnsi="Aharoni" w:cs="Aharoni"/>
-          <w:b/>
-          <w:bCs/>
-          <w:color w:val="CB4141"/>
-          <w:sz w:val="52"/>
-          <w:szCs w:val="52"/>
-        </w:rPr>
-      </w:pPr>
-    </w:p>
-    <w:p>
-      <w:pPr>
-        <w:spacing w:line="240" w:lineRule="auto"/>
-        <w:jc w:val="left"/>
-        <w:rPr>
-          <w:rFonts w:ascii="Aharoni" w:hAnsi="Aharoni" w:cs="Aharoni"/>
-          <w:b/>
-          <w:bCs/>
-          <w:color w:val="CB4141"/>
-          <w:sz w:val="52"/>
-          <w:szCs w:val="52"/>
-        </w:rPr>
-      </w:pPr>
-    </w:p>
-    <w:p>
-      <w:pPr>
-        <w:spacing w:line="240" w:lineRule="auto"/>
-        <w:jc w:val="left"/>
-        <w:rPr>
-          <w:rFonts w:ascii="Aharoni" w:hAnsi="Aharoni" w:cs="Aharoni"/>
-          <w:b/>
-          <w:bCs/>
-          <w:color w:val="CB4141"/>
-          <w:sz w:val="52"/>
-          <w:szCs w:val="52"/>
-        </w:rPr>
-      </w:pPr>
-    </w:p>
-    <w:p>
-      <w:pPr>
-        <w:spacing w:line="240" w:lineRule="auto"/>
-        <w:jc w:val="left"/>
-        <w:rPr>
-          <w:rFonts w:ascii="Aharoni" w:hAnsi="Aharoni" w:cs="Aharoni"/>
-          <w:b/>
-          <w:bCs/>
-          <w:color w:val="CB4141"/>
-          <w:sz w:val="52"/>
-          <w:szCs w:val="52"/>
-        </w:rPr>
-      </w:pPr>
-    </w:p>
-    <w:p>
-      <w:pPr>
-        <w:spacing w:line="240" w:lineRule="auto"/>
-        <w:jc w:val="left"/>
-        <w:rPr>
-          <w:rFonts w:ascii="Aharoni" w:hAnsi="Aharoni" w:cs="Aharoni"/>
-          <w:b/>
-          <w:bCs/>
-          <w:color w:val="CB4141"/>
-          <w:sz w:val="52"/>
-          <w:szCs w:val="52"/>
-        </w:rPr>
-      </w:pPr>
-    </w:p>
-    <w:p>
-      <w:pPr>
-        <w:spacing w:line="240" w:lineRule="auto"/>
-        <w:jc w:val="left"/>
-        <w:rPr>
-          <w:rFonts w:ascii="Aharoni" w:hAnsi="Aharoni" w:cs="Aharoni"/>
-          <w:b/>
-          <w:bCs/>
-          <w:color w:val="CB4141"/>
-          <w:sz w:val="52"/>
-          <w:szCs w:val="52"/>
-        </w:rPr>
-      </w:pPr>
-    </w:p>
-    <w:p>
-      <w:pPr>
-        <w:spacing w:line="240" w:lineRule="auto"/>
-        <w:jc w:val="left"/>
-        <w:rPr>
-          <w:rFonts w:ascii="Aharoni" w:hAnsi="Aharoni" w:cs="Aharoni"/>
-          <w:b/>
-          <w:bCs/>
-          <w:color w:val="CB4141"/>
-          <w:sz w:val="52"/>
-          <w:szCs w:val="52"/>
-        </w:rPr>
-      </w:pPr>
-    </w:p>
-    <w:p>
-      <w:pPr>
-        <w:spacing w:line="240" w:lineRule="auto"/>
-        <w:jc w:val="left"/>
-        <w:rPr>
-          <w:rFonts w:ascii="Aharoni" w:hAnsi="Aharoni" w:cs="Aharoni"/>
-          <w:b/>
-          <w:bCs/>
-          <w:color w:val="CB4141"/>
-          <w:sz w:val="52"/>
-          <w:szCs w:val="52"/>
-        </w:rPr>
-      </w:pPr>
-      <w:r>
-        <w:rPr>
-          <w:rFonts w:ascii="Aharoni" w:hAnsi="Aharoni" w:cs="Aharoni"/>
-          <w:b/>
-          <w:bCs/>
-          <w:color w:val="CB4141"/>
-          <w:sz w:val="52"/>
-          <w:szCs w:val="52"/>
-        </w:rPr>
-        <w:lastRenderedPageBreak/>
-        <w:t>4</w:t>
-      </w:r>
-      <w:r>
-        <w:rPr>
-          <w:rFonts w:ascii="Aharoni" w:hAnsi="Aharoni" w:cs="Aharoni" w:hint="cs"/>
-          <w:b/>
-          <w:bCs/>
-          <w:color w:val="CB4141"/>
-          <w:sz w:val="52"/>
-          <w:szCs w:val="52"/>
-        </w:rPr>
-        <w:t>.</w:t>
-      </w:r>
-      <w:r>
-        <w:rPr>
-          <w:rFonts w:ascii="Aharoni" w:hAnsi="Aharoni" w:cs="Aharoni" w:hint="cs"/>
-          <w:b/>
-          <w:bCs/>
-          <w:color w:val="CB4141"/>
-          <w:sz w:val="52"/>
-          <w:szCs w:val="52"/>
-        </w:rPr>
-        <w:t xml:space="preserve"> </w:t>
-      </w:r>
-      <w:r>
-        <w:rPr>
-          <w:rFonts w:ascii="Aharoni" w:hAnsi="Aharoni" w:cs="Aharoni"/>
-          <w:b/>
-          <w:bCs/>
-          <w:color w:val="CB4141"/>
-          <w:sz w:val="52"/>
-          <w:szCs w:val="52"/>
-        </w:rPr>
         <w:t>Front-End</w:t>
       </w:r>
     </w:p>
@@ -6112,7 +6390,6 @@
         </w:rPr>
         <w:t xml:space="preserve"> riportati alcuni </w:t>
       </w:r>
-      <w:proofErr w:type="spellStart"/>
       <w:r>
         <w:rPr>
           <w:rFonts w:asciiTheme="minorHAnsi" w:hAnsiTheme="minorHAnsi" w:cs="Aharoni"/>
@@ -6124,7 +6401,6 @@
         </w:rPr>
         <w:t>mock</w:t>
       </w:r>
-      <w:proofErr w:type="spellEnd"/>
       <w:r>
         <w:rPr>
           <w:rFonts w:asciiTheme="minorHAnsi" w:hAnsiTheme="minorHAnsi" w:cs="Aharoni"/>
@@ -6614,18 +6890,8 @@
           <w:sz w:val="28"/>
           <w:szCs w:val="28"/>
         </w:rPr>
-        <w:t xml:space="preserve">”, il sistema invia l’utente alla pagina contenente la </w:t>
-      </w:r>
-      <w:proofErr w:type="spellStart"/>
-      <w:r>
-        <w:rPr>
-          <w:rFonts w:asciiTheme="minorHAnsi" w:hAnsiTheme="minorHAnsi" w:cs="Aharoni"/>
-          <w:sz w:val="28"/>
-          <w:szCs w:val="28"/>
-        </w:rPr>
-        <w:t>chatbox</w:t>
-      </w:r>
-      <w:proofErr w:type="spellEnd"/>
+        <w:t>”, il sistema invia l’utente alla pagina contenente la chatbox</w:t>
+      </w:r>
       <w:r>
         <w:rPr>
           <w:rFonts w:asciiTheme="minorHAnsi" w:hAnsiTheme="minorHAnsi" w:cs="Aharoni"/>
@@ -6666,8 +6932,8 @@
         </w:rPr>
         <w:t>.</w:t>
       </w:r>
-      <w:bookmarkStart w:id="6" w:name="mobile1"/>
-      <w:bookmarkStart w:id="7" w:name="chatbox_start"/>
+      <w:bookmarkStart w:id="10" w:name="mobile1"/>
+      <w:bookmarkStart w:id="11" w:name="chatbox_start"/>
     </w:p>
     <w:p>
       <w:pPr>
@@ -6701,9 +6967,9 @@
           <w:szCs w:val="28"/>
         </w:rPr>
       </w:pPr>
-      <w:bookmarkStart w:id="8" w:name="homepage"/>
-      <w:bookmarkEnd w:id="6"/>
-      <w:bookmarkEnd w:id="7"/>
+      <w:bookmarkStart w:id="12" w:name="homepage"/>
+      <w:bookmarkEnd w:id="10"/>
+      <w:bookmarkEnd w:id="11"/>
       <w:r>
         <w:rPr>
           <w:noProof/>
@@ -6711,13 +6977,13 @@
         <mc:AlternateContent>
           <mc:Choice Requires="wps">
             <w:drawing>
-              <wp:anchor distT="0" distB="0" distL="114300" distR="114300" simplePos="0" relativeHeight="251660288" behindDoc="0" locked="0" layoutInCell="1" allowOverlap="1" wp14:anchorId="7CDE3A36" wp14:editId="3526AE0B">
+              <wp:anchor distT="0" distB="0" distL="114300" distR="114300" simplePos="0" relativeHeight="251660288" behindDoc="0" locked="0" layoutInCell="1" allowOverlap="1" wp14:anchorId="7CDE3A36" wp14:editId="47C5DCF6">
                 <wp:simplePos x="0" y="0"/>
                 <wp:positionH relativeFrom="margin">
-                  <wp:align>center</wp:align>
+                  <wp:posOffset>2031365</wp:posOffset>
                 </wp:positionH>
                 <wp:positionV relativeFrom="paragraph">
-                  <wp:posOffset>4144645</wp:posOffset>
+                  <wp:posOffset>3566422</wp:posOffset>
                 </wp:positionV>
                 <wp:extent cx="2044700" cy="635"/>
                 <wp:effectExtent l="0" t="0" r="12700" b="12065"/>
@@ -6791,7 +7057,7 @@
                 <v:stroke joinstyle="miter"/>
                 <v:path gradientshapeok="t" o:connecttype="rect"/>
               </v:shapetype>
-              <v:shape id="Casella di testo 11" o:spid="_x0000_s1026" type="#_x0000_t202" style="position:absolute;left:0;text-align:left;margin-left:0;margin-top:326.35pt;width:161pt;height:.05pt;z-index:251660288;visibility:visible;mso-wrap-style:square;mso-width-percent:0;mso-wrap-distance-left:9pt;mso-wrap-distance-top:0;mso-wrap-distance-right:9pt;mso-wrap-distance-bottom:0;mso-position-horizontal:center;mso-position-horizontal-relative:margin;mso-position-vertical:absolute;mso-position-vertical-relative:text;mso-width-percent:0;mso-width-relative:margin;v-text-anchor:top" o:gfxdata="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" filled="f" stroked="f">
+              <v:shape id="Casella di testo 11" o:spid="_x0000_s1026" type="#_x0000_t202" style="position:absolute;left:0;text-align:left;margin-left:159.95pt;margin-top:280.8pt;width:161pt;height:.05pt;z-index:251660288;visibility:visible;mso-wrap-style:square;mso-width-percent:0;mso-wrap-distance-left:9pt;mso-wrap-distance-top:0;mso-wrap-distance-right:9pt;mso-wrap-distance-bottom:0;mso-position-horizontal:absolute;mso-position-horizontal-relative:margin;mso-position-vertical:absolute;mso-position-vertical-relative:text;mso-width-percent:0;mso-width-relative:margin;v-text-anchor:top" o:gfxdata="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" filled="f" stroked="f">
                 <v:textbox style="mso-fit-shape-to-text:t" inset="0,0,0,0">
                   <w:txbxContent>
                     <w:p>
@@ -6827,7 +7093,7 @@
           </mc:Fallback>
         </mc:AlternateContent>
       </w:r>
-      <w:bookmarkEnd w:id="8"/>
+      <w:bookmarkEnd w:id="12"/>
       <w:r>
         <w:rPr>
           <w:rFonts w:asciiTheme="minorHAnsi" w:hAnsiTheme="minorHAnsi" w:cs="Aharoni"/>
@@ -6851,7 +7117,7 @@
                     <pic:cNvPicPr/>
                   </pic:nvPicPr>
                   <pic:blipFill>
-                    <a:blip r:embed="rId11">
+                    <a:blip r:embed="rId12">
                       <a:extLst>
                         <a:ext uri="{28A0092B-C50C-407E-A947-70E740481C1C}">
                           <a14:useLocalDpi xmlns:a14="http://schemas.microsoft.com/office/drawing/2010/main" val="0"/>
@@ -6902,13 +7168,132 @@
       </w:pPr>
       <w:r>
         <w:rPr>
-          <w:rFonts w:asciiTheme="minorHAnsi" w:hAnsiTheme="minorHAnsi" w:cs="Aharoni"/>
           <w:noProof/>
+        </w:rPr>
+        <w:lastRenderedPageBreak/>
+        <mc:AlternateContent>
+          <mc:Choice Requires="wps">
+            <w:drawing>
+              <wp:anchor distT="0" distB="0" distL="114300" distR="114300" simplePos="0" relativeHeight="251680768" behindDoc="0" locked="0" layoutInCell="1" allowOverlap="1" wp14:anchorId="0E193CEF" wp14:editId="26860DF8">
+                <wp:simplePos x="0" y="0"/>
+                <wp:positionH relativeFrom="margin">
+                  <wp:posOffset>685800</wp:posOffset>
+                </wp:positionH>
+                <wp:positionV relativeFrom="paragraph">
+                  <wp:posOffset>4883150</wp:posOffset>
+                </wp:positionV>
+                <wp:extent cx="1676400" cy="635"/>
+                <wp:effectExtent l="0" t="0" r="0" b="2540"/>
+                <wp:wrapSquare wrapText="bothSides"/>
+                <wp:docPr id="12" name="Casella di testo 12"/>
+                <wp:cNvGraphicFramePr/>
+                <a:graphic xmlns:a="http://schemas.openxmlformats.org/drawingml/2006/main">
+                  <a:graphicData uri="http://schemas.microsoft.com/office/word/2010/wordprocessingShape">
+                    <wps:wsp>
+                      <wps:cNvSpPr txBox="1"/>
+                      <wps:spPr>
+                        <a:xfrm>
+                          <a:off x="0" y="0"/>
+                          <a:ext cx="1676400" cy="635"/>
+                        </a:xfrm>
+                        <a:prstGeom prst="rect">
+                          <a:avLst/>
+                        </a:prstGeom>
+                        <a:noFill/>
+                        <a:ln>
+                          <a:noFill/>
+                        </a:ln>
+                      </wps:spPr>
+                      <wps:txbx>
+                        <w:txbxContent>
+                          <w:p>
+                            <w:pPr>
+                              <w:pStyle w:val="Didascalia"/>
+                              <w:jc w:val="center"/>
+                              <w:rPr>
+                                <w:rFonts w:asciiTheme="minorHAnsi" w:hAnsiTheme="minorHAnsi" w:cs="Aharoni"/>
+                                <w:b/>
+                                <w:i w:val="0"/>
+                                <w:noProof/>
+                                <w:sz w:val="20"/>
+                                <w:szCs w:val="20"/>
+                              </w:rPr>
+                            </w:pPr>
+                            <w:r>
+                              <w:rPr>
+                                <w:rFonts w:asciiTheme="minorHAnsi" w:hAnsiTheme="minorHAnsi" w:cs="Aharoni"/>
+                                <w:b/>
+                                <w:i w:val="0"/>
+                                <w:noProof/>
+                                <w:sz w:val="20"/>
+                                <w:szCs w:val="20"/>
+                              </w:rPr>
+                              <w:t>Fig 4.2: Homepage mobile</w:t>
+                            </w:r>
+                          </w:p>
+                        </w:txbxContent>
+                      </wps:txbx>
+                      <wps:bodyPr rot="0" spcFirstLastPara="0" vertOverflow="overflow" horzOverflow="overflow" vert="horz" wrap="square" lIns="0" tIns="0" rIns="0" bIns="0" numCol="1" spcCol="0" rtlCol="0" fromWordArt="0" anchor="t" anchorCtr="0" forceAA="0" compatLnSpc="1">
+                        <a:prstTxWarp prst="textNoShape">
+                          <a:avLst/>
+                        </a:prstTxWarp>
+                        <a:spAutoFit/>
+                      </wps:bodyPr>
+                    </wps:wsp>
+                  </a:graphicData>
+                </a:graphic>
+                <wp14:sizeRelH relativeFrom="margin">
+                  <wp14:pctWidth>0</wp14:pctWidth>
+                </wp14:sizeRelH>
+              </wp:anchor>
+            </w:drawing>
+          </mc:Choice>
+          <mc:Fallback>
+            <w:pict>
+              <v:shape w14:anchorId="0E193CEF" id="Casella di testo 12" o:spid="_x0000_s1027" type="#_x0000_t202" style="position:absolute;margin-left:54pt;margin-top:384.5pt;width:132pt;height:.05pt;z-index:251680768;visibility:visible;mso-wrap-style:square;mso-width-percent:0;mso-wrap-distance-left:9pt;mso-wrap-distance-top:0;mso-wrap-distance-right:9pt;mso-wrap-distance-bottom:0;mso-position-horizontal:absolute;mso-position-horizontal-relative:margin;mso-position-vertical:absolute;mso-position-vertical-relative:text;mso-width-percent:0;mso-width-relative:margin;v-text-anchor:top" o:gfxdata="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" filled="f" stroked="f">
+                <v:textbox style="mso-fit-shape-to-text:t" inset="0,0,0,0">
+                  <w:txbxContent>
+                    <w:p>
+                      <w:pPr>
+                        <w:pStyle w:val="Didascalia"/>
+                        <w:jc w:val="center"/>
+                        <w:rPr>
+                          <w:rFonts w:asciiTheme="minorHAnsi" w:hAnsiTheme="minorHAnsi" w:cs="Aharoni"/>
+                          <w:b/>
+                          <w:i w:val="0"/>
+                          <w:noProof/>
+                          <w:sz w:val="20"/>
+                          <w:szCs w:val="20"/>
+                        </w:rPr>
+                      </w:pPr>
+                      <w:r>
+                        <w:rPr>
+                          <w:rFonts w:asciiTheme="minorHAnsi" w:hAnsiTheme="minorHAnsi" w:cs="Aharoni"/>
+                          <w:b/>
+                          <w:i w:val="0"/>
+                          <w:noProof/>
+                          <w:sz w:val="20"/>
+                          <w:szCs w:val="20"/>
+                        </w:rPr>
+                        <w:t>Fig 4.2: Homepage mobile</w:t>
+                      </w:r>
+                    </w:p>
+                  </w:txbxContent>
+                </v:textbox>
+                <w10:wrap type="square" anchorx="margin"/>
+              </v:shape>
+            </w:pict>
+          </mc:Fallback>
+        </mc:AlternateContent>
+      </w:r>
+      <w:r>
+        <w:rPr>
+          <w:rFonts w:asciiTheme="minorHAnsi" w:hAnsiTheme="minorHAnsi" w:cs="Aharoni"/>
+          <w:noProof/>
           <w:sz w:val="28"/>
           <w:szCs w:val="28"/>
           <w:lang w:eastAsia="ja-JP"/>
         </w:rPr>
-        <w:lastRenderedPageBreak/>
         <w:drawing>
           <wp:inline distT="0" distB="0" distL="0" distR="0" wp14:anchorId="41358BBD" wp14:editId="140C988C">
             <wp:extent cx="2984500" cy="4774759"/>
@@ -6925,7 +7310,7 @@
                     <pic:cNvPicPr/>
                   </pic:nvPicPr>
                   <pic:blipFill>
-                    <a:blip r:embed="rId12">
+                    <a:blip r:embed="rId13">
                       <a:extLst>
                         <a:ext uri="{28A0092B-C50C-407E-A947-70E740481C1C}">
                           <a14:useLocalDpi xmlns:a14="http://schemas.microsoft.com/office/drawing/2010/main" val="0"/>
@@ -6961,7 +7346,7 @@
           </wp:inline>
         </w:drawing>
       </w:r>
-      <w:bookmarkStart w:id="9" w:name="figura9"/>
+      <w:bookmarkStart w:id="13" w:name="figura9"/>
       <w:r>
         <w:rPr>
           <w:rFonts w:asciiTheme="minorHAnsi" w:hAnsiTheme="minorHAnsi" w:cs="Aharoni"/>
@@ -6987,7 +7372,7 @@
                     <pic:cNvPicPr/>
                   </pic:nvPicPr>
                   <pic:blipFill>
-                    <a:blip r:embed="rId13" cstate="print">
+                    <a:blip r:embed="rId14" cstate="print">
                       <a:extLst>
                         <a:ext uri="{28A0092B-C50C-407E-A947-70E740481C1C}">
                           <a14:useLocalDpi xmlns:a14="http://schemas.microsoft.com/office/drawing/2010/main" val="0"/>
@@ -7023,7 +7408,7 @@
           </wp:inline>
         </w:drawing>
       </w:r>
-      <w:bookmarkEnd w:id="9"/>
+      <w:bookmarkEnd w:id="13"/>
     </w:p>
     <w:p>
       <w:pPr>
@@ -7051,7 +7436,7 @@
         <mc:AlternateContent>
           <mc:Choice Requires="wps">
             <w:drawing>
-              <wp:anchor distT="0" distB="0" distL="114300" distR="114300" simplePos="0" relativeHeight="251682816" behindDoc="0" locked="0" layoutInCell="1" allowOverlap="1" wp14:anchorId="145A8DCB" wp14:editId="7D03248D">
+              <wp:anchor distT="0" distB="0" distL="114300" distR="114300" simplePos="0" relativeHeight="251682816" behindDoc="0" locked="0" layoutInCell="1" allowOverlap="1" wp14:anchorId="145A8DCB" wp14:editId="2F505E03">
                 <wp:simplePos x="0" y="0"/>
                 <wp:positionH relativeFrom="column">
                   <wp:posOffset>3420110</wp:posOffset>
@@ -7106,8 +7491,8 @@
                                 <w:b/>
                                 <w:i w:val="0"/>
                                 <w:noProof/>
-                                <w:sz w:val="24"/>
-                                <w:szCs w:val="24"/>
+                                <w:sz w:val="20"/>
+                                <w:szCs w:val="20"/>
                               </w:rPr>
                             </w:pPr>
                             <w:r>
@@ -7116,8 +7501,8 @@
                                 <w:b/>
                                 <w:i w:val="0"/>
                                 <w:noProof/>
-                                <w:sz w:val="24"/>
-                                <w:szCs w:val="24"/>
+                                <w:sz w:val="20"/>
+                                <w:szCs w:val="20"/>
                               </w:rPr>
                               <w:t>Fig. 4.9: Menù ad “hamburger” versione mobile</w:t>
                             </w:r>
@@ -7144,7 +7529,7 @@
           </mc:Choice>
           <mc:Fallback>
             <w:pict>
-              <v:shape w14:anchorId="145A8DCB" id="Casella di testo 22" o:spid="_x0000_s1027" type="#_x0000_t202" style="position:absolute;margin-left:269.3pt;margin-top:.65pt;width:176pt;height:48.5pt;z-index:251682816;visibility:visible;mso-wrap-style:square;mso-width-percent:0;mso-height-percent:0;mso-wrap-distance-left:9pt;mso-wrap-distance-top:0;mso-wrap-distance-right:9pt;mso-wrap-distance-bottom:0;mso-position-horizontal:absolute;mso-position-horizontal-relative:text;mso-position-vertical:absolute;mso-position-vertical-relative:text;mso-width-percent:0;mso-height-percent:0;mso-width-relative:margin;mso-height-relative:margin;v-text-anchor:top" o:gfxdata="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" filled="f" stroked="f">
+              <v:shape w14:anchorId="145A8DCB" id="Casella di testo 22" o:spid="_x0000_s1028" type="#_x0000_t202" style="position:absolute;margin-left:269.3pt;margin-top:.65pt;width:176pt;height:48.5pt;z-index:251682816;visibility:visible;mso-wrap-style:square;mso-width-percent:0;mso-height-percent:0;mso-wrap-distance-left:9pt;mso-wrap-distance-top:0;mso-wrap-distance-right:9pt;mso-wrap-distance-bottom:0;mso-position-horizontal:absolute;mso-position-horizontal-relative:text;mso-position-vertical:absolute;mso-position-vertical-relative:text;mso-width-percent:0;mso-height-percent:0;mso-width-relative:margin;mso-height-relative:margin;v-text-anchor:top" o:gfxdata="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" filled="f" stroked="f">
                 <v:textbox>
                   <w:txbxContent>
                     <w:p>
@@ -7156,8 +7541,8 @@
                           <w:b/>
                           <w:i w:val="0"/>
                           <w:noProof/>
-                          <w:sz w:val="24"/>
-                          <w:szCs w:val="24"/>
+                          <w:sz w:val="20"/>
+                          <w:szCs w:val="20"/>
                         </w:rPr>
                       </w:pPr>
                       <w:r>
@@ -7166,8 +7551,8 @@
                           <w:b/>
                           <w:i w:val="0"/>
                           <w:noProof/>
-                          <w:sz w:val="24"/>
-                          <w:szCs w:val="24"/>
+                          <w:sz w:val="20"/>
+                          <w:szCs w:val="20"/>
                         </w:rPr>
                         <w:t>Fig. 4.9: Menù ad “hamburger” versione mobile</w:t>
                       </w:r>
@@ -7179,125 +7564,6 @@
           </mc:Fallback>
         </mc:AlternateContent>
       </w:r>
-      <w:r>
-        <w:rPr>
-          <w:noProof/>
-        </w:rPr>
-        <mc:AlternateContent>
-          <mc:Choice Requires="wps">
-            <w:drawing>
-              <wp:anchor distT="0" distB="0" distL="114300" distR="114300" simplePos="0" relativeHeight="251680768" behindDoc="0" locked="0" layoutInCell="1" allowOverlap="1" wp14:anchorId="0E193CEF" wp14:editId="022CDD35">
-                <wp:simplePos x="0" y="0"/>
-                <wp:positionH relativeFrom="margin">
-                  <wp:posOffset>685800</wp:posOffset>
-                </wp:positionH>
-                <wp:positionV relativeFrom="paragraph">
-                  <wp:posOffset>6350</wp:posOffset>
-                </wp:positionV>
-                <wp:extent cx="1676400" cy="635"/>
-                <wp:effectExtent l="0" t="0" r="0" b="2540"/>
-                <wp:wrapSquare wrapText="bothSides"/>
-                <wp:docPr id="12" name="Casella di testo 12"/>
-                <wp:cNvGraphicFramePr/>
-                <a:graphic xmlns:a="http://schemas.openxmlformats.org/drawingml/2006/main">
-                  <a:graphicData uri="http://schemas.microsoft.com/office/word/2010/wordprocessingShape">
-                    <wps:wsp>
-                      <wps:cNvSpPr txBox="1"/>
-                      <wps:spPr>
-                        <a:xfrm>
-                          <a:off x="0" y="0"/>
-                          <a:ext cx="1676400" cy="635"/>
-                        </a:xfrm>
-                        <a:prstGeom prst="rect">
-                          <a:avLst/>
-                        </a:prstGeom>
-                        <a:noFill/>
-                        <a:ln>
-                          <a:noFill/>
-                        </a:ln>
-                      </wps:spPr>
-                      <wps:txbx>
-                        <w:txbxContent>
-                          <w:p>
-                            <w:pPr>
-                              <w:pStyle w:val="Didascalia"/>
-                              <w:jc w:val="center"/>
-                              <w:rPr>
-                                <w:rFonts w:asciiTheme="minorHAnsi" w:hAnsiTheme="minorHAnsi" w:cs="Aharoni"/>
-                                <w:b/>
-                                <w:i w:val="0"/>
-                                <w:noProof/>
-                                <w:sz w:val="24"/>
-                                <w:szCs w:val="24"/>
-                              </w:rPr>
-                            </w:pPr>
-                            <w:r>
-                              <w:rPr>
-                                <w:rFonts w:asciiTheme="minorHAnsi" w:hAnsiTheme="minorHAnsi" w:cs="Aharoni"/>
-                                <w:b/>
-                                <w:i w:val="0"/>
-                                <w:noProof/>
-                                <w:sz w:val="24"/>
-                                <w:szCs w:val="24"/>
-                              </w:rPr>
-                              <w:t>Fig 4.2: Homepage mobile</w:t>
-                            </w:r>
-                          </w:p>
-                        </w:txbxContent>
-                      </wps:txbx>
-                      <wps:bodyPr rot="0" spcFirstLastPara="0" vertOverflow="overflow" horzOverflow="overflow" vert="horz" wrap="square" lIns="0" tIns="0" rIns="0" bIns="0" numCol="1" spcCol="0" rtlCol="0" fromWordArt="0" anchor="t" anchorCtr="0" forceAA="0" compatLnSpc="1">
-                        <a:prstTxWarp prst="textNoShape">
-                          <a:avLst/>
-                        </a:prstTxWarp>
-                        <a:spAutoFit/>
-                      </wps:bodyPr>
-                    </wps:wsp>
-                  </a:graphicData>
-                </a:graphic>
-                <wp14:sizeRelH relativeFrom="margin">
-                  <wp14:pctWidth>0</wp14:pctWidth>
-                </wp14:sizeRelH>
-              </wp:anchor>
-            </w:drawing>
-          </mc:Choice>
-          <mc:Fallback>
-            <w:pict>
-              <v:shape w14:anchorId="0E193CEF" id="Casella di testo 12" o:spid="_x0000_s1028" type="#_x0000_t202" style="position:absolute;margin-left:54pt;margin-top:.5pt;width:132pt;height:.05pt;z-index:251680768;visibility:visible;mso-wrap-style:square;mso-width-percent:0;mso-wrap-distance-left:9pt;mso-wrap-distance-top:0;mso-wrap-distance-right:9pt;mso-wrap-distance-bottom:0;mso-position-horizontal:absolute;mso-position-horizontal-relative:margin;mso-position-vertical:absolute;mso-position-vertical-relative:text;mso-width-percent:0;mso-width-relative:margin;v-text-anchor:top" o:gfxdata="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" filled="f" stroked="f">
-                <v:textbox style="mso-fit-shape-to-text:t" inset="0,0,0,0">
-                  <w:txbxContent>
-                    <w:p>
-                      <w:pPr>
-                        <w:pStyle w:val="Didascalia"/>
-                        <w:jc w:val="center"/>
-                        <w:rPr>
-                          <w:rFonts w:asciiTheme="minorHAnsi" w:hAnsiTheme="minorHAnsi" w:cs="Aharoni"/>
-                          <w:b/>
-                          <w:i w:val="0"/>
-                          <w:noProof/>
-                          <w:sz w:val="24"/>
-                          <w:szCs w:val="24"/>
-                        </w:rPr>
-                      </w:pPr>
-                      <w:r>
-                        <w:rPr>
-                          <w:rFonts w:asciiTheme="minorHAnsi" w:hAnsiTheme="minorHAnsi" w:cs="Aharoni"/>
-                          <w:b/>
-                          <w:i w:val="0"/>
-                          <w:noProof/>
-                          <w:sz w:val="24"/>
-                          <w:szCs w:val="24"/>
-                        </w:rPr>
-                        <w:t>Fig 4.2: Homepage mobile</w:t>
-                      </w:r>
-                    </w:p>
-                  </w:txbxContent>
-                </v:textbox>
-                <w10:wrap type="square" anchorx="margin"/>
-              </v:shape>
-            </w:pict>
-          </mc:Fallback>
-        </mc:AlternateContent>
-      </w:r>
     </w:p>
     <w:p>
       <w:pPr>
@@ -7490,25 +7756,7 @@
             <w:sz w:val="28"/>
             <w:szCs w:val="28"/>
           </w:rPr>
-          <w:t>R</w:t>
-        </w:r>
-        <w:r>
-          <w:rPr>
-            <w:rStyle w:val="Collegamentoipertestuale"/>
-            <w:rFonts w:asciiTheme="minorHAnsi" w:hAnsiTheme="minorHAnsi" w:cs="Aharoni"/>
-            <w:sz w:val="28"/>
-            <w:szCs w:val="28"/>
-          </w:rPr>
-          <w:t>F</w:t>
-        </w:r>
-        <w:r>
-          <w:rPr>
-            <w:rStyle w:val="Collegamentoipertestuale"/>
-            <w:rFonts w:asciiTheme="minorHAnsi" w:hAnsiTheme="minorHAnsi" w:cs="Aharoni"/>
-            <w:sz w:val="28"/>
-            <w:szCs w:val="28"/>
-          </w:rPr>
-          <w:t>7</w:t>
+          <w:t>RF7</w:t>
         </w:r>
       </w:hyperlink>
       <w:r>
@@ -7565,43 +7813,15 @@
           <w:sz w:val="28"/>
           <w:szCs w:val="28"/>
         </w:rPr>
-        <w:t xml:space="preserve">alla pagina della </w:t>
-      </w:r>
-      <w:proofErr w:type="spellStart"/>
-      <w:r>
-        <w:rPr>
-          <w:rFonts w:asciiTheme="minorHAnsi" w:hAnsiTheme="minorHAnsi" w:cs="Aharoni"/>
-          <w:sz w:val="28"/>
-          <w:szCs w:val="28"/>
-        </w:rPr>
-        <w:t>chatbox</w:t>
-      </w:r>
-      <w:proofErr w:type="spellEnd"/>
-      <w:r>
-        <w:rPr>
-          <w:rFonts w:asciiTheme="minorHAnsi" w:hAnsiTheme="minorHAnsi" w:cs="Aharoni"/>
-          <w:sz w:val="28"/>
-          <w:szCs w:val="28"/>
-        </w:rPr>
-        <w:t xml:space="preserve"> (</w:t>
-      </w:r>
-      <w:proofErr w:type="spellStart"/>
-      <w:r>
-        <w:rPr>
-          <w:rFonts w:asciiTheme="minorHAnsi" w:hAnsiTheme="minorHAnsi" w:cs="Aharoni"/>
-          <w:sz w:val="28"/>
-          <w:szCs w:val="28"/>
-        </w:rPr>
-        <w:t>fig</w:t>
-      </w:r>
-      <w:proofErr w:type="spellEnd"/>
-      <w:r>
-        <w:rPr>
-          <w:rFonts w:asciiTheme="minorHAnsi" w:hAnsiTheme="minorHAnsi" w:cs="Aharoni"/>
-          <w:sz w:val="28"/>
-          <w:szCs w:val="28"/>
-        </w:rPr>
-        <w:t xml:space="preserve"> 4.4</w:t>
+        <w:t>alla pagina della chatbox (</w:t>
+      </w:r>
+      <w:r>
+        <w:rPr>
+          <w:rFonts w:asciiTheme="minorHAnsi" w:hAnsiTheme="minorHAnsi" w:cs="Aharoni"/>
+          <w:sz w:val="28"/>
+          <w:szCs w:val="28"/>
+        </w:rPr>
+        <w:t>fig 4.4</w:t>
       </w:r>
       <w:r>
         <w:rPr>
@@ -7689,25 +7909,7 @@
           <w:sz w:val="28"/>
           <w:szCs w:val="28"/>
         </w:rPr>
-        <w:t xml:space="preserve">ella pagina di dialogo, la </w:t>
-      </w:r>
-      <w:proofErr w:type="spellStart"/>
-      <w:r>
-        <w:rPr>
-          <w:rFonts w:asciiTheme="minorHAnsi" w:hAnsiTheme="minorHAnsi" w:cs="Aharoni"/>
-          <w:sz w:val="28"/>
-          <w:szCs w:val="28"/>
-        </w:rPr>
-        <w:t>chatbox</w:t>
-      </w:r>
-      <w:proofErr w:type="spellEnd"/>
-      <w:r>
-        <w:rPr>
-          <w:rFonts w:asciiTheme="minorHAnsi" w:hAnsiTheme="minorHAnsi" w:cs="Aharoni"/>
-          <w:sz w:val="28"/>
-          <w:szCs w:val="28"/>
-        </w:rPr>
-        <w:t xml:space="preserve"> invia un messaggio di benvenuto all’utente</w:t>
+        <w:t>ella pagina di dialogo, la chatbox invia un messaggio di benvenuto all’utente</w:t>
       </w:r>
       <w:r>
         <w:rPr>
@@ -7741,23 +7943,13 @@
         </w:rPr>
         <w:t xml:space="preserve"> utile (</w:t>
       </w:r>
-      <w:proofErr w:type="spellStart"/>
-      <w:r>
-        <w:rPr>
-          <w:rFonts w:asciiTheme="minorHAnsi" w:hAnsiTheme="minorHAnsi" w:cs="Aharoni"/>
-          <w:sz w:val="28"/>
-          <w:szCs w:val="28"/>
-        </w:rPr>
-        <w:t>fig</w:t>
-      </w:r>
-      <w:proofErr w:type="spellEnd"/>
-      <w:r>
-        <w:rPr>
-          <w:rFonts w:asciiTheme="minorHAnsi" w:hAnsiTheme="minorHAnsi" w:cs="Aharoni"/>
-          <w:sz w:val="28"/>
-          <w:szCs w:val="28"/>
-        </w:rPr>
-        <w:t xml:space="preserve"> 4.4</w:t>
+      <w:r>
+        <w:rPr>
+          <w:rFonts w:asciiTheme="minorHAnsi" w:hAnsiTheme="minorHAnsi" w:cs="Aharoni"/>
+          <w:sz w:val="28"/>
+          <w:szCs w:val="28"/>
+        </w:rPr>
+        <w:t>fig 4.4</w:t>
       </w:r>
       <w:r>
         <w:rPr>
@@ -8040,27 +8232,8 @@
           <w:sz w:val="28"/>
           <w:szCs w:val="28"/>
         </w:rPr>
-        <w:t xml:space="preserve"> l’informazione cercata è il nome di un docente, la </w:t>
-      </w:r>
-      <w:proofErr w:type="spellStart"/>
-      <w:r>
-        <w:rPr>
-          <w:rFonts w:asciiTheme="minorHAnsi" w:hAnsiTheme="minorHAnsi" w:cs="Aharoni"/>
-          <w:sz w:val="28"/>
-          <w:szCs w:val="28"/>
-        </w:rPr>
-        <w:t>chatbox</w:t>
-      </w:r>
-      <w:proofErr w:type="spellEnd"/>
-      <w:r>
-        <w:rPr>
-          <w:rFonts w:asciiTheme="minorHAnsi" w:hAnsiTheme="minorHAnsi" w:cs="Aharoni"/>
-          <w:sz w:val="28"/>
-          <w:szCs w:val="28"/>
-        </w:rPr>
-        <w:t xml:space="preserve"> riporterà il link alla sua pagina </w:t>
-      </w:r>
-      <w:proofErr w:type="spellStart"/>
+        <w:t xml:space="preserve"> l’informazione cercata è il nome di un docente, la chatbox riporterà il link alla sua pagina </w:t>
+      </w:r>
       <w:r>
         <w:rPr>
           <w:rFonts w:asciiTheme="minorHAnsi" w:hAnsiTheme="minorHAnsi" w:cs="Aharoni"/>
@@ -8085,9 +8258,8 @@
         </w:rPr>
         <w:t>TN</w:t>
       </w:r>
-      <w:bookmarkStart w:id="10" w:name="figura4"/>
-      <w:bookmarkStart w:id="11" w:name="figura5"/>
-      <w:proofErr w:type="spellEnd"/>
+      <w:bookmarkStart w:id="14" w:name="figura4"/>
+      <w:bookmarkStart w:id="15" w:name="figura5"/>
       <w:r>
         <w:rPr>
           <w:rFonts w:asciiTheme="minorHAnsi" w:hAnsiTheme="minorHAnsi" w:cs="Aharoni"/>
@@ -8218,7 +8390,7 @@
           </mc:Choice>
           <mc:Fallback>
             <w:pict>
-              <v:shape w14:anchorId="261CE471" id="Casella di testo 16" o:spid="_x0000_s1029" type="#_x0000_t202" style="position:absolute;left:0;text-align:left;margin-left:429pt;margin-top:101.3pt;width:90.9pt;height:51.25pt;z-index:251668480;visibility:visible;mso-wrap-style:square;mso-width-percent:0;mso-height-percent:0;mso-wrap-distance-left:9pt;mso-wrap-distance-top:0;mso-wrap-distance-right:9pt;mso-wrap-distance-bottom:0;mso-position-horizontal:absolute;mso-position-horizontal-relative:margin;mso-position-vertical:absolute;mso-position-vertical-relative:text;mso-width-percent:0;mso-height-percent:0;mso-width-relative:margin;mso-height-relative:margin;v-text-anchor:top" o:gfxdata="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" filled="f" stroked="f">
+              <v:shape w14:anchorId="261CE471" id="Casella di testo 16" o:spid="_x0000_s1029" type="#_x0000_t202" style="position:absolute;left:0;text-align:left;margin-left:429pt;margin-top:101.3pt;width:90.9pt;height:51.25pt;z-index:251668480;visibility:visible;mso-wrap-style:square;mso-width-percent:0;mso-height-percent:0;mso-wrap-distance-left:9pt;mso-wrap-distance-top:0;mso-wrap-distance-right:9pt;mso-wrap-distance-bottom:0;mso-position-horizontal:absolute;mso-position-horizontal-relative:margin;mso-position-vertical:absolute;mso-position-vertical-relative:text;mso-width-percent:0;mso-height-percent:0;mso-width-relative:margin;mso-height-relative:margin;v-text-anchor:top" o:gfxdata="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" filled="f" stroked="f">
                 <v:textbox>
                   <w:txbxContent>
                     <w:p>
@@ -8315,8 +8487,8 @@
                                 <w:rFonts w:asciiTheme="minorHAnsi" w:hAnsiTheme="minorHAnsi"/>
                                 <w:b/>
                                 <w:color w:val="44546A" w:themeColor="text2"/>
-                                <w:sz w:val="20"/>
-                                <w:szCs w:val="20"/>
+                                <w:sz w:val="21"/>
+                                <w:szCs w:val="21"/>
                               </w:rPr>
                             </w:pPr>
                             <w:r>
@@ -8324,23 +8496,11 @@
                                 <w:rFonts w:asciiTheme="minorHAnsi" w:hAnsiTheme="minorHAnsi"/>
                                 <w:b/>
                                 <w:color w:val="44546A" w:themeColor="text2"/>
-                                <w:sz w:val="20"/>
-                                <w:szCs w:val="20"/>
+                                <w:sz w:val="21"/>
+                                <w:szCs w:val="21"/>
                               </w:rPr>
-                              <w:t xml:space="preserve">Fig. 4.5: Ricerca corretta e messaggio </w:t>
+                              <w:t>Fig. 4.5: Ricerca corretta e messaggio chatbox</w:t>
                             </w:r>
-                            <w:proofErr w:type="spellStart"/>
-                            <w:r>
-                              <w:rPr>
-                                <w:rFonts w:asciiTheme="minorHAnsi" w:hAnsiTheme="minorHAnsi"/>
-                                <w:b/>
-                                <w:color w:val="44546A" w:themeColor="text2"/>
-                                <w:sz w:val="20"/>
-                                <w:szCs w:val="20"/>
-                              </w:rPr>
-                              <w:t>chatbox</w:t>
-                            </w:r>
-                            <w:proofErr w:type="spellEnd"/>
                           </w:p>
                         </w:txbxContent>
                       </wps:txbx>
@@ -8364,7 +8524,7 @@
           </mc:Choice>
           <mc:Fallback>
             <w:pict>
-              <v:shape w14:anchorId="5FB2863D" id="Casella di testo 17" o:spid="_x0000_s1030" type="#_x0000_t202" style="position:absolute;left:0;text-align:left;margin-left:336.7pt;margin-top:440.4pt;width:152.15pt;height:48pt;z-index:251669504;visibility:visible;mso-wrap-style:square;mso-width-percent:0;mso-height-percent:0;mso-wrap-distance-left:9pt;mso-wrap-distance-top:0;mso-wrap-distance-right:9pt;mso-wrap-distance-bottom:0;mso-position-horizontal:absolute;mso-position-horizontal-relative:margin;mso-position-vertical:absolute;mso-position-vertical-relative:text;mso-width-percent:0;mso-height-percent:0;mso-width-relative:margin;mso-height-relative:margin;v-text-anchor:top" o:gfxdata="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" filled="f" stroked="f">
+              <v:shape w14:anchorId="5FB2863D" id="Casella di testo 17" o:spid="_x0000_s1030" type="#_x0000_t202" style="position:absolute;left:0;text-align:left;margin-left:336.7pt;margin-top:440.4pt;width:152.15pt;height:48pt;z-index:251669504;visibility:visible;mso-wrap-style:square;mso-width-percent:0;mso-height-percent:0;mso-wrap-distance-left:9pt;mso-wrap-distance-top:0;mso-wrap-distance-right:9pt;mso-wrap-distance-bottom:0;mso-position-horizontal:absolute;mso-position-horizontal-relative:margin;mso-position-vertical:absolute;mso-position-vertical-relative:text;mso-width-percent:0;mso-height-percent:0;mso-width-relative:margin;mso-height-relative:margin;v-text-anchor:top" o:gfxdata="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" filled="f" stroked="f">
                 <v:textbox>
                   <w:txbxContent>
                     <w:p>
@@ -8374,8 +8534,8 @@
                           <w:rFonts w:asciiTheme="minorHAnsi" w:hAnsiTheme="minorHAnsi"/>
                           <w:b/>
                           <w:color w:val="44546A" w:themeColor="text2"/>
-                          <w:sz w:val="20"/>
-                          <w:szCs w:val="20"/>
+                          <w:sz w:val="21"/>
+                          <w:szCs w:val="21"/>
                         </w:rPr>
                       </w:pPr>
                       <w:r>
@@ -8383,23 +8543,11 @@
                           <w:rFonts w:asciiTheme="minorHAnsi" w:hAnsiTheme="minorHAnsi"/>
                           <w:b/>
                           <w:color w:val="44546A" w:themeColor="text2"/>
-                          <w:sz w:val="20"/>
-                          <w:szCs w:val="20"/>
+                          <w:sz w:val="21"/>
+                          <w:szCs w:val="21"/>
                         </w:rPr>
-                        <w:t xml:space="preserve">Fig. 4.5: Ricerca corretta e messaggio </w:t>
+                        <w:t>Fig. 4.5: Ricerca corretta e messaggio chatbox</w:t>
                       </w:r>
-                      <w:proofErr w:type="spellStart"/>
-                      <w:r>
-                        <w:rPr>
-                          <w:rFonts w:asciiTheme="minorHAnsi" w:hAnsiTheme="minorHAnsi"/>
-                          <w:b/>
-                          <w:color w:val="44546A" w:themeColor="text2"/>
-                          <w:sz w:val="20"/>
-                          <w:szCs w:val="20"/>
-                        </w:rPr>
-                        <w:t>chatbox</w:t>
-                      </w:r>
-                      <w:proofErr w:type="spellEnd"/>
                     </w:p>
                   </w:txbxContent>
                 </v:textbox>
@@ -8433,7 +8581,7 @@
                     <pic:cNvPicPr/>
                   </pic:nvPicPr>
                   <pic:blipFill>
-                    <a:blip r:embed="rId14" cstate="print">
+                    <a:blip r:embed="rId15" cstate="print">
                       <a:extLst>
                         <a:ext uri="{28A0092B-C50C-407E-A947-70E740481C1C}">
                           <a14:useLocalDpi xmlns:a14="http://schemas.microsoft.com/office/drawing/2010/main" val="0"/>
@@ -8469,8 +8617,8 @@
           </wp:inline>
         </w:drawing>
       </w:r>
-      <w:bookmarkEnd w:id="10"/>
-      <w:bookmarkEnd w:id="11"/>
+      <w:bookmarkEnd w:id="14"/>
+      <w:bookmarkEnd w:id="15"/>
       <w:r>
         <w:rPr>
           <w:rFonts w:asciiTheme="minorHAnsi" w:hAnsiTheme="minorHAnsi" w:cs="Aharoni"/>
@@ -8495,7 +8643,7 @@
                     <pic:cNvPicPr/>
                   </pic:nvPicPr>
                   <pic:blipFill>
-                    <a:blip r:embed="rId15">
+                    <a:blip r:embed="rId16">
                       <a:extLst>
                         <a:ext uri="{28A0092B-C50C-407E-A947-70E740481C1C}">
                           <a14:useLocalDpi xmlns:a14="http://schemas.microsoft.com/office/drawing/2010/main" val="0"/>
@@ -8612,25 +8760,7 @@
           <w:sz w:val="28"/>
           <w:szCs w:val="28"/>
         </w:rPr>
-        <w:t xml:space="preserve"> che la </w:t>
-      </w:r>
-      <w:proofErr w:type="spellStart"/>
-      <w:r>
-        <w:rPr>
-          <w:rFonts w:asciiTheme="minorHAnsi" w:hAnsiTheme="minorHAnsi" w:cs="Aharoni"/>
-          <w:sz w:val="28"/>
-          <w:szCs w:val="28"/>
-        </w:rPr>
-        <w:t>chatbox</w:t>
-      </w:r>
-      <w:proofErr w:type="spellEnd"/>
-      <w:r>
-        <w:rPr>
-          <w:rFonts w:asciiTheme="minorHAnsi" w:hAnsiTheme="minorHAnsi" w:cs="Aharoni"/>
-          <w:sz w:val="28"/>
-          <w:szCs w:val="28"/>
-        </w:rPr>
-        <w:t xml:space="preserve"> invi</w:t>
+        <w:t xml:space="preserve"> che la chatbox invi</w:t>
       </w:r>
       <w:r>
         <w:rPr>
@@ -8743,8 +8873,8 @@
           <w:szCs w:val="28"/>
         </w:rPr>
       </w:pPr>
-      <w:bookmarkStart w:id="12" w:name="risposte"/>
-      <w:bookmarkStart w:id="13" w:name="figura6"/>
+      <w:bookmarkStart w:id="16" w:name="risposte"/>
+      <w:bookmarkStart w:id="17" w:name="figura6"/>
       <w:r>
         <w:rPr>
           <w:rFonts w:asciiTheme="minorHAnsi" w:hAnsiTheme="minorHAnsi" w:cs="Aharoni"/>
@@ -8769,7 +8899,7 @@
                     <pic:cNvPicPr/>
                   </pic:nvPicPr>
                   <pic:blipFill>
-                    <a:blip r:embed="rId16" cstate="print">
+                    <a:blip r:embed="rId17" cstate="print">
                       <a:extLst>
                         <a:ext uri="{28A0092B-C50C-407E-A947-70E740481C1C}">
                           <a14:useLocalDpi xmlns:a14="http://schemas.microsoft.com/office/drawing/2010/main" val="0"/>
@@ -8805,8 +8935,8 @@
           </wp:inline>
         </w:drawing>
       </w:r>
-      <w:bookmarkEnd w:id="12"/>
-      <w:bookmarkEnd w:id="13"/>
+      <w:bookmarkEnd w:id="16"/>
+      <w:bookmarkEnd w:id="17"/>
     </w:p>
     <w:p>
       <w:pPr>
@@ -8894,29 +9024,7 @@
                                 <w:sz w:val="20"/>
                                 <w:szCs w:val="20"/>
                               </w:rPr>
-                              <w:t xml:space="preserve">Fig. 4.6: Esempio di pagina che la </w:t>
-                            </w:r>
-                            <w:proofErr w:type="spellStart"/>
-                            <w:r>
-                              <w:rPr>
-                                <w:rFonts w:asciiTheme="minorHAnsi" w:hAnsiTheme="minorHAnsi"/>
-                                <w:b/>
-                                <w:color w:val="44546A" w:themeColor="text2"/>
-                                <w:sz w:val="20"/>
-                                <w:szCs w:val="20"/>
-                              </w:rPr>
-                              <w:t>chatbox</w:t>
-                            </w:r>
-                            <w:proofErr w:type="spellEnd"/>
-                            <w:r>
-                              <w:rPr>
-                                <w:rFonts w:asciiTheme="minorHAnsi" w:hAnsiTheme="minorHAnsi"/>
-                                <w:b/>
-                                <w:color w:val="44546A" w:themeColor="text2"/>
-                                <w:sz w:val="20"/>
-                                <w:szCs w:val="20"/>
-                              </w:rPr>
-                              <w:t xml:space="preserve"> invia</w:t>
+                              <w:t>Fig. 4.6: Esempio di pagina che la chatbox invia</w:t>
                             </w:r>
                             <w:r>
                               <w:rPr>
@@ -8961,7 +9069,7 @@
           </mc:Choice>
           <mc:Fallback>
             <w:pict>
-              <v:shape w14:anchorId="0C6CA982" id="Casella di testo 18" o:spid="_x0000_s1031" type="#_x0000_t202" style="position:absolute;left:0;text-align:left;margin-left:0;margin-top:.65pt;width:381.1pt;height:26.15pt;z-index:251671552;visibility:visible;mso-wrap-style:square;mso-width-percent:0;mso-height-percent:0;mso-wrap-distance-left:9pt;mso-wrap-distance-top:0;mso-wrap-distance-right:9pt;mso-wrap-distance-bottom:0;mso-position-horizontal:center;mso-position-horizontal-relative:margin;mso-position-vertical:absolute;mso-position-vertical-relative:text;mso-width-percent:0;mso-height-percent:0;mso-width-relative:margin;mso-height-relative:margin;v-text-anchor:top" o:gfxdata="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" filled="f" stroked="f">
+              <v:shape w14:anchorId="0C6CA982" id="Casella di testo 18" o:spid="_x0000_s1031" type="#_x0000_t202" style="position:absolute;left:0;text-align:left;margin-left:0;margin-top:.65pt;width:381.1pt;height:26.15pt;z-index:251671552;visibility:visible;mso-wrap-style:square;mso-width-percent:0;mso-height-percent:0;mso-wrap-distance-left:9pt;mso-wrap-distance-top:0;mso-wrap-distance-right:9pt;mso-wrap-distance-bottom:0;mso-position-horizontal:center;mso-position-horizontal-relative:margin;mso-position-vertical:absolute;mso-position-vertical-relative:text;mso-width-percent:0;mso-height-percent:0;mso-width-relative:margin;mso-height-relative:margin;v-text-anchor:top" o:gfxdata="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" filled="f" stroked="f">
                 <v:textbox>
                   <w:txbxContent>
                     <w:p>
@@ -8983,29 +9091,7 @@
                           <w:sz w:val="20"/>
                           <w:szCs w:val="20"/>
                         </w:rPr>
-                        <w:t xml:space="preserve">Fig. 4.6: Esempio di pagina che la </w:t>
-                      </w:r>
-                      <w:proofErr w:type="spellStart"/>
-                      <w:r>
-                        <w:rPr>
-                          <w:rFonts w:asciiTheme="minorHAnsi" w:hAnsiTheme="minorHAnsi"/>
-                          <w:b/>
-                          <w:color w:val="44546A" w:themeColor="text2"/>
-                          <w:sz w:val="20"/>
-                          <w:szCs w:val="20"/>
-                        </w:rPr>
-                        <w:t>chatbox</w:t>
-                      </w:r>
-                      <w:proofErr w:type="spellEnd"/>
-                      <w:r>
-                        <w:rPr>
-                          <w:rFonts w:asciiTheme="minorHAnsi" w:hAnsiTheme="minorHAnsi"/>
-                          <w:b/>
-                          <w:color w:val="44546A" w:themeColor="text2"/>
-                          <w:sz w:val="20"/>
-                          <w:szCs w:val="20"/>
-                        </w:rPr>
-                        <w:t xml:space="preserve"> invia</w:t>
+                        <w:t>Fig. 4.6: Esempio di pagina che la chatbox invia</w:t>
                       </w:r>
                       <w:r>
                         <w:rPr>
@@ -9131,53 +9217,26 @@
         </w:rPr>
         <w:t xml:space="preserve"> (</w:t>
       </w:r>
-      <w:proofErr w:type="spellStart"/>
-      <w:r>
-        <w:fldChar w:fldCharType="begin"/>
-      </w:r>
-      <w:r>
-        <w:instrText xml:space="preserve"> HYPERLINK \l "figura7" </w:instrText>
-      </w:r>
-      <w:r>
-        <w:fldChar w:fldCharType="separate"/>
-      </w:r>
-      <w:r>
-        <w:rPr>
-          <w:rStyle w:val="Collegamentoipertestuale"/>
-          <w:rFonts w:asciiTheme="minorHAnsi" w:hAnsiTheme="minorHAnsi" w:cs="Aharoni"/>
-          <w:sz w:val="28"/>
-          <w:szCs w:val="28"/>
-        </w:rPr>
-        <w:t>fig</w:t>
-      </w:r>
-      <w:proofErr w:type="spellEnd"/>
-      <w:r>
-        <w:rPr>
-          <w:rStyle w:val="Collegamentoipertestuale"/>
-          <w:rFonts w:asciiTheme="minorHAnsi" w:hAnsiTheme="minorHAnsi" w:cs="Aharoni"/>
-          <w:sz w:val="28"/>
-          <w:szCs w:val="28"/>
-        </w:rPr>
-        <w:t xml:space="preserve"> 4.</w:t>
-      </w:r>
-      <w:r>
-        <w:rPr>
-          <w:rStyle w:val="Collegamentoipertestuale"/>
-          <w:rFonts w:asciiTheme="minorHAnsi" w:hAnsiTheme="minorHAnsi" w:cs="Aharoni"/>
-          <w:sz w:val="28"/>
-          <w:szCs w:val="28"/>
-        </w:rPr>
-        <w:t>7</w:t>
-      </w:r>
-      <w:r>
-        <w:rPr>
-          <w:rStyle w:val="Collegamentoipertestuale"/>
-          <w:rFonts w:asciiTheme="minorHAnsi" w:hAnsiTheme="minorHAnsi" w:cs="Aharoni"/>
-          <w:sz w:val="28"/>
-          <w:szCs w:val="28"/>
-        </w:rPr>
-        <w:fldChar w:fldCharType="end"/>
-      </w:r>
+      <w:hyperlink w:anchor="figura7" w:history="1">
+        <w:r>
+          <w:rPr>
+            <w:rStyle w:val="Collegamentoipertestuale"/>
+            <w:rFonts w:asciiTheme="minorHAnsi" w:hAnsiTheme="minorHAnsi" w:cs="Aharoni"/>
+            <w:sz w:val="28"/>
+            <w:szCs w:val="28"/>
+          </w:rPr>
+          <w:t>fig 4.</w:t>
+        </w:r>
+        <w:r>
+          <w:rPr>
+            <w:rStyle w:val="Collegamentoipertestuale"/>
+            <w:rFonts w:asciiTheme="minorHAnsi" w:hAnsiTheme="minorHAnsi" w:cs="Aharoni"/>
+            <w:sz w:val="28"/>
+            <w:szCs w:val="28"/>
+          </w:rPr>
+          <w:t>7</w:t>
+        </w:r>
+      </w:hyperlink>
       <w:r>
         <w:rPr>
           <w:rFonts w:asciiTheme="minorHAnsi" w:hAnsiTheme="minorHAnsi" w:cs="Aharoni"/>
@@ -9186,8 +9245,8 @@
         </w:rPr>
         <w:t>)</w:t>
       </w:r>
-      <w:bookmarkStart w:id="14" w:name="contatti"/>
-      <w:bookmarkStart w:id="15" w:name="figura7"/>
+      <w:bookmarkStart w:id="18" w:name="contatti"/>
+      <w:bookmarkStart w:id="19" w:name="figura7"/>
       <w:r>
         <w:rPr>
           <w:rFonts w:asciiTheme="minorHAnsi" w:hAnsiTheme="minorHAnsi" w:cs="Aharoni"/>
@@ -9318,7 +9377,7 @@
           </mc:Choice>
           <mc:Fallback>
             <w:pict>
-              <v:shape w14:anchorId="471ABD89" id="Casella di testo 19" o:spid="_x0000_s1032" type="#_x0000_t202" style="position:absolute;left:0;text-align:left;margin-left:0;margin-top:251.1pt;width:133.8pt;height:31.5pt;z-index:251672576;visibility:visible;mso-wrap-style:square;mso-width-percent:0;mso-height-percent:0;mso-wrap-distance-left:9pt;mso-wrap-distance-top:0;mso-wrap-distance-right:9pt;mso-wrap-distance-bottom:0;mso-position-horizontal:center;mso-position-horizontal-relative:margin;mso-position-vertical:absolute;mso-position-vertical-relative:text;mso-width-percent:0;mso-height-percent:0;mso-width-relative:margin;mso-height-relative:margin;v-text-anchor:top" o:gfxdata="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" filled="f" stroked="f">
+              <v:shape w14:anchorId="471ABD89" id="Casella di testo 19" o:spid="_x0000_s1032" type="#_x0000_t202" style="position:absolute;left:0;text-align:left;margin-left:0;margin-top:251.1pt;width:133.8pt;height:31.5pt;z-index:251672576;visibility:visible;mso-wrap-style:square;mso-width-percent:0;mso-height-percent:0;mso-wrap-distance-left:9pt;mso-wrap-distance-top:0;mso-wrap-distance-right:9pt;mso-wrap-distance-bottom:0;mso-position-horizontal:center;mso-position-horizontal-relative:margin;mso-position-vertical:absolute;mso-position-vertical-relative:text;mso-width-percent:0;mso-height-percent:0;mso-width-relative:margin;mso-height-relative:margin;v-text-anchor:top" o:gfxdata="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" filled="f" stroked="f">
                 <v:textbox>
                   <w:txbxContent>
                     <w:p>
@@ -9372,7 +9431,7 @@
             <wp:extent cx="4938215" cy="2777966"/>
             <wp:effectExtent l="152400" t="152400" r="358140" b="365760"/>
             <wp:docPr id="8" name="Immagine 8">
-              <a:hlinkClick xmlns:a="http://schemas.openxmlformats.org/drawingml/2006/main" r:id="rId17"/>
+              <a:hlinkClick xmlns:a="http://schemas.openxmlformats.org/drawingml/2006/main" r:id="rId18"/>
             </wp:docPr>
             <wp:cNvGraphicFramePr>
               <a:graphicFrameLocks xmlns:a="http://schemas.openxmlformats.org/drawingml/2006/main" noChangeAspect="1"/>
@@ -9382,12 +9441,12 @@
                 <pic:pic xmlns:pic="http://schemas.openxmlformats.org/drawingml/2006/picture">
                   <pic:nvPicPr>
                     <pic:cNvPr id="8" name="Immagine 8">
-                      <a:hlinkClick r:id="rId17"/>
+                      <a:hlinkClick r:id="rId18"/>
                     </pic:cNvPr>
                     <pic:cNvPicPr/>
                   </pic:nvPicPr>
                   <pic:blipFill>
-                    <a:blip r:embed="rId18" cstate="print">
+                    <a:blip r:embed="rId19" cstate="print">
                       <a:extLst>
                         <a:ext uri="{28A0092B-C50C-407E-A947-70E740481C1C}">
                           <a14:useLocalDpi xmlns:a14="http://schemas.microsoft.com/office/drawing/2010/main" val="0"/>
@@ -9423,8 +9482,8 @@
           </wp:inline>
         </w:drawing>
       </w:r>
-      <w:bookmarkEnd w:id="14"/>
-      <w:bookmarkEnd w:id="15"/>
+      <w:bookmarkEnd w:id="18"/>
+      <w:bookmarkEnd w:id="19"/>
     </w:p>
     <w:p>
       <w:pPr>
@@ -9602,7 +9661,7 @@
                     <pic:cNvPicPr/>
                   </pic:nvPicPr>
                   <pic:blipFill>
-                    <a:blip r:embed="rId19" cstate="print">
+                    <a:blip r:embed="rId20" cstate="print">
                       <a:extLst>
                         <a:ext uri="{28A0092B-C50C-407E-A947-70E740481C1C}">
                           <a14:useLocalDpi xmlns:a14="http://schemas.microsoft.com/office/drawing/2010/main" val="0"/>
@@ -9649,7 +9708,7 @@
           <w:szCs w:val="32"/>
         </w:rPr>
       </w:pPr>
-      <w:bookmarkStart w:id="16" w:name="impostazioni"/>
+      <w:bookmarkStart w:id="20" w:name="impostazioni"/>
       <w:r>
         <w:rPr>
           <w:rFonts w:asciiTheme="minorHAnsi" w:hAnsiTheme="minorHAnsi" w:cs="Aharoni"/>
@@ -9756,7 +9815,7 @@
           </mc:Choice>
           <mc:Fallback>
             <w:pict>
-              <v:shape w14:anchorId="6D5D93E1" id="Casella di testo 20" o:spid="_x0000_s1033" type="#_x0000_t202" style="position:absolute;margin-left:0;margin-top:.65pt;width:193.6pt;height:30pt;z-index:251673600;visibility:visible;mso-wrap-style:square;mso-width-percent:0;mso-wrap-distance-left:9pt;mso-wrap-distance-top:0;mso-wrap-distance-right:9pt;mso-wrap-distance-bottom:0;mso-position-horizontal:center;mso-position-horizontal-relative:margin;mso-position-vertical:absolute;mso-position-vertical-relative:text;mso-width-percent:0;mso-width-relative:margin;v-text-anchor:top" o:gfxdata="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" filled="f" stroked="f">
+              <v:shape w14:anchorId="6D5D93E1" id="Casella di testo 20" o:spid="_x0000_s1033" type="#_x0000_t202" style="position:absolute;margin-left:0;margin-top:.65pt;width:193.6pt;height:30pt;z-index:251673600;visibility:visible;mso-wrap-style:square;mso-width-percent:0;mso-wrap-distance-left:9pt;mso-wrap-distance-top:0;mso-wrap-distance-right:9pt;mso-wrap-distance-bottom:0;mso-position-horizontal:center;mso-position-horizontal-relative:margin;mso-position-vertical:absolute;mso-position-vertical-relative:text;mso-width-percent:0;mso-width-relative:margin;v-text-anchor:top" o:gfxdata="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" filled="f" stroked="f">
                 <v:textbox>
                   <w:txbxContent>
                     <w:p>
@@ -9797,7 +9856,7 @@
           </mc:Fallback>
         </mc:AlternateContent>
       </w:r>
-      <w:bookmarkEnd w:id="16"/>
+      <w:bookmarkEnd w:id="20"/>
     </w:p>
     <w:p>
       <w:pPr>
@@ -10098,7 +10157,6 @@
           <w:szCs w:val="28"/>
         </w:rPr>
       </w:pPr>
-      <w:proofErr w:type="spellStart"/>
       <w:r>
         <w:rPr>
           <w:rFonts w:asciiTheme="minorHAnsi" w:hAnsiTheme="minorHAnsi" w:cs="Aharoni"/>
@@ -10108,19 +10166,7 @@
           <w:sz w:val="28"/>
           <w:szCs w:val="28"/>
         </w:rPr>
-        <w:t>UniTN</w:t>
-      </w:r>
-      <w:proofErr w:type="spellEnd"/>
-      <w:r>
-        <w:rPr>
-          <w:rFonts w:asciiTheme="minorHAnsi" w:hAnsiTheme="minorHAnsi" w:cs="Aharoni"/>
-          <w:b/>
-          <w:bCs/>
-          <w:color w:val="833C0B" w:themeColor="accent2" w:themeShade="80"/>
-          <w:sz w:val="28"/>
-          <w:szCs w:val="28"/>
-        </w:rPr>
-        <w:t xml:space="preserve"> API</w:t>
+        <w:t>UniTN API</w:t>
       </w:r>
       <w:r>
         <w:rPr>
@@ -10765,8 +10811,8 @@
                                 <w:rFonts w:asciiTheme="minorHAnsi" w:hAnsiTheme="minorHAnsi"/>
                                 <w:b/>
                                 <w:color w:val="44546A" w:themeColor="text2"/>
-                                <w:sz w:val="24"/>
-                                <w:szCs w:val="24"/>
+                                <w:sz w:val="20"/>
+                                <w:szCs w:val="20"/>
                               </w:rPr>
                             </w:pPr>
                             <w:r>
@@ -10774,8 +10820,8 @@
                                 <w:rFonts w:asciiTheme="minorHAnsi" w:hAnsiTheme="minorHAnsi"/>
                                 <w:b/>
                                 <w:color w:val="44546A" w:themeColor="text2"/>
-                                <w:sz w:val="24"/>
-                                <w:szCs w:val="24"/>
+                                <w:sz w:val="20"/>
+                                <w:szCs w:val="20"/>
                               </w:rPr>
                               <w:t>Fig. 5.1: Schema delle relazioni tra il sistema e le API esterne</w:t>
                             </w:r>
@@ -10802,7 +10848,7 @@
           </mc:Choice>
           <mc:Fallback>
             <w:pict>
-              <v:shape w14:anchorId="6421D7F9" id="Casella di testo 23" o:spid="_x0000_s1034" type="#_x0000_t202" style="position:absolute;left:0;text-align:left;margin-left:0;margin-top:275.7pt;width:400.8pt;height:51.6pt;z-index:251676672;visibility:visible;mso-wrap-style:square;mso-width-percent:0;mso-height-percent:0;mso-wrap-distance-left:9pt;mso-wrap-distance-top:0;mso-wrap-distance-right:9pt;mso-wrap-distance-bottom:0;mso-position-horizontal:center;mso-position-horizontal-relative:margin;mso-position-vertical:absolute;mso-position-vertical-relative:text;mso-width-percent:0;mso-height-percent:0;mso-width-relative:margin;mso-height-relative:margin;v-text-anchor:top" o:gfxdata="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" filled="f" stroked="f">
+              <v:shape w14:anchorId="6421D7F9" id="Casella di testo 23" o:spid="_x0000_s1034" type="#_x0000_t202" style="position:absolute;left:0;text-align:left;margin-left:0;margin-top:275.7pt;width:400.8pt;height:51.6pt;z-index:251676672;visibility:visible;mso-wrap-style:square;mso-width-percent:0;mso-height-percent:0;mso-wrap-distance-left:9pt;mso-wrap-distance-top:0;mso-wrap-distance-right:9pt;mso-wrap-distance-bottom:0;mso-position-horizontal:center;mso-position-horizontal-relative:margin;mso-position-vertical:absolute;mso-position-vertical-relative:text;mso-width-percent:0;mso-height-percent:0;mso-width-relative:margin;mso-height-relative:margin;v-text-anchor:top" o:gfxdata="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" filled="f" stroked="f">
                 <v:textbox>
                   <w:txbxContent>
                     <w:p>
@@ -10812,8 +10858,8 @@
                           <w:rFonts w:asciiTheme="minorHAnsi" w:hAnsiTheme="minorHAnsi"/>
                           <w:b/>
                           <w:color w:val="44546A" w:themeColor="text2"/>
-                          <w:sz w:val="24"/>
-                          <w:szCs w:val="24"/>
+                          <w:sz w:val="20"/>
+                          <w:szCs w:val="20"/>
                         </w:rPr>
                       </w:pPr>
                       <w:r>
@@ -10821,8 +10867,8 @@
                           <w:rFonts w:asciiTheme="minorHAnsi" w:hAnsiTheme="minorHAnsi"/>
                           <w:b/>
                           <w:color w:val="44546A" w:themeColor="text2"/>
-                          <w:sz w:val="24"/>
-                          <w:szCs w:val="24"/>
+                          <w:sz w:val="20"/>
+                          <w:szCs w:val="20"/>
                         </w:rPr>
                         <w:t>Fig. 5.1: Schema delle relazioni tra il sistema e le API esterne</w:t>
                       </w:r>
@@ -10859,7 +10905,7 @@
                     <pic:cNvPicPr/>
                   </pic:nvPicPr>
                   <pic:blipFill>
-                    <a:blip r:embed="rId20">
+                    <a:blip r:embed="rId21">
                       <a:extLst>
                         <a:ext uri="{28A0092B-C50C-407E-A947-70E740481C1C}">
                           <a14:useLocalDpi xmlns:a14="http://schemas.microsoft.com/office/drawing/2010/main" val="0"/>
@@ -12064,7 +12110,7 @@
   <w:abstractNum w:abstractNumId="9" w15:restartNumberingAfterBreak="0">
     <w:nsid w:val="455B7989"/>
     <w:multiLevelType w:val="multilevel"/>
-    <w:tmpl w:val="A54AA22E"/>
+    <w:tmpl w:val="2870B188"/>
     <w:lvl w:ilvl="0">
       <w:start w:val="1"/>
       <w:numFmt w:val="bullet"/>
@@ -12091,6 +12137,7 @@
       <w:rPr>
         <w:strike w:val="0"/>
         <w:dstrike w:val="0"/>
+        <w:color w:val="000000" w:themeColor="text1"/>
         <w:u w:val="none"/>
         <w:effect w:val="none"/>
       </w:rPr>
@@ -12315,6 +12362,120 @@
     </w:lvl>
   </w:abstractNum>
   <w:abstractNum w:abstractNumId="11" w15:restartNumberingAfterBreak="0">
+    <w:nsid w:val="485077C1"/>
+    <w:multiLevelType w:val="hybridMultilevel"/>
+    <w:tmpl w:val="ADCAB644"/>
+    <w:lvl w:ilvl="0" w:tplc="C430DF04">
+      <w:numFmt w:val="bullet"/>
+      <w:lvlText w:val=""/>
+      <w:lvlJc w:val="left"/>
+      <w:pPr>
+        <w:ind w:left="720" w:hanging="360"/>
+      </w:pPr>
+      <w:rPr>
+        <w:rFonts w:ascii="Symbol" w:eastAsia="Verdana" w:hAnsi="Symbol" w:cs="Aharoni" w:hint="default"/>
+        <w:b/>
+        <w:color w:val="000000" w:themeColor="text1"/>
+      </w:rPr>
+    </w:lvl>
+    <w:lvl w:ilvl="1" w:tplc="04100003" w:tentative="1">
+      <w:start w:val="1"/>
+      <w:numFmt w:val="bullet"/>
+      <w:lvlText w:val="o"/>
+      <w:lvlJc w:val="left"/>
+      <w:pPr>
+        <w:ind w:left="1440" w:hanging="360"/>
+      </w:pPr>
+      <w:rPr>
+        <w:rFonts w:ascii="Courier New" w:hAnsi="Courier New" w:cs="Courier New" w:hint="default"/>
+      </w:rPr>
+    </w:lvl>
+    <w:lvl w:ilvl="2" w:tplc="04100005" w:tentative="1">
+      <w:start w:val="1"/>
+      <w:numFmt w:val="bullet"/>
+      <w:lvlText w:val=""/>
+      <w:lvlJc w:val="left"/>
+      <w:pPr>
+        <w:ind w:left="2160" w:hanging="360"/>
+      </w:pPr>
+      <w:rPr>
+        <w:rFonts w:ascii="Wingdings" w:hAnsi="Wingdings" w:hint="default"/>
+      </w:rPr>
+    </w:lvl>
+    <w:lvl w:ilvl="3" w:tplc="04100001" w:tentative="1">
+      <w:start w:val="1"/>
+      <w:numFmt w:val="bullet"/>
+      <w:lvlText w:val=""/>
+      <w:lvlJc w:val="left"/>
+      <w:pPr>
+        <w:ind w:left="2880" w:hanging="360"/>
+      </w:pPr>
+      <w:rPr>
+        <w:rFonts w:ascii="Symbol" w:hAnsi="Symbol" w:hint="default"/>
+      </w:rPr>
+    </w:lvl>
+    <w:lvl w:ilvl="4" w:tplc="04100003" w:tentative="1">
+      <w:start w:val="1"/>
+      <w:numFmt w:val="bullet"/>
+      <w:lvlText w:val="o"/>
+      <w:lvlJc w:val="left"/>
+      <w:pPr>
+        <w:ind w:left="3600" w:hanging="360"/>
+      </w:pPr>
+      <w:rPr>
+        <w:rFonts w:ascii="Courier New" w:hAnsi="Courier New" w:cs="Courier New" w:hint="default"/>
+      </w:rPr>
+    </w:lvl>
+    <w:lvl w:ilvl="5" w:tplc="04100005" w:tentative="1">
+      <w:start w:val="1"/>
+      <w:numFmt w:val="bullet"/>
+      <w:lvlText w:val=""/>
+      <w:lvlJc w:val="left"/>
+      <w:pPr>
+        <w:ind w:left="4320" w:hanging="360"/>
+      </w:pPr>
+      <w:rPr>
+        <w:rFonts w:ascii="Wingdings" w:hAnsi="Wingdings" w:hint="default"/>
+      </w:rPr>
+    </w:lvl>
+    <w:lvl w:ilvl="6" w:tplc="04100001" w:tentative="1">
+      <w:start w:val="1"/>
+      <w:numFmt w:val="bullet"/>
+      <w:lvlText w:val=""/>
+      <w:lvlJc w:val="left"/>
+      <w:pPr>
+        <w:ind w:left="5040" w:hanging="360"/>
+      </w:pPr>
+      <w:rPr>
+        <w:rFonts w:ascii="Symbol" w:hAnsi="Symbol" w:hint="default"/>
+      </w:rPr>
+    </w:lvl>
+    <w:lvl w:ilvl="7" w:tplc="04100003" w:tentative="1">
+      <w:start w:val="1"/>
+      <w:numFmt w:val="bullet"/>
+      <w:lvlText w:val="o"/>
+      <w:lvlJc w:val="left"/>
+      <w:pPr>
+        <w:ind w:left="5760" w:hanging="360"/>
+      </w:pPr>
+      <w:rPr>
+        <w:rFonts w:ascii="Courier New" w:hAnsi="Courier New" w:cs="Courier New" w:hint="default"/>
+      </w:rPr>
+    </w:lvl>
+    <w:lvl w:ilvl="8" w:tplc="04100005" w:tentative="1">
+      <w:start w:val="1"/>
+      <w:numFmt w:val="bullet"/>
+      <w:lvlText w:val=""/>
+      <w:lvlJc w:val="left"/>
+      <w:pPr>
+        <w:ind w:left="6480" w:hanging="360"/>
+      </w:pPr>
+      <w:rPr>
+        <w:rFonts w:ascii="Wingdings" w:hAnsi="Wingdings" w:hint="default"/>
+      </w:rPr>
+    </w:lvl>
+  </w:abstractNum>
+  <w:abstractNum w:abstractNumId="12" w15:restartNumberingAfterBreak="0">
     <w:nsid w:val="507609D3"/>
     <w:multiLevelType w:val="hybridMultilevel"/>
     <w:tmpl w:val="07EAE6CE"/>
@@ -12427,7 +12588,7 @@
       </w:rPr>
     </w:lvl>
   </w:abstractNum>
-  <w:abstractNum w:abstractNumId="12" w15:restartNumberingAfterBreak="0">
+  <w:abstractNum w:abstractNumId="13" w15:restartNumberingAfterBreak="0">
     <w:nsid w:val="527A4858"/>
     <w:multiLevelType w:val="hybridMultilevel"/>
     <w:tmpl w:val="0E7ADBEE"/>
@@ -12540,7 +12701,7 @@
       </w:rPr>
     </w:lvl>
   </w:abstractNum>
-  <w:abstractNum w:abstractNumId="13" w15:restartNumberingAfterBreak="0">
+  <w:abstractNum w:abstractNumId="14" w15:restartNumberingAfterBreak="0">
     <w:nsid w:val="5DB701C3"/>
     <w:multiLevelType w:val="multilevel"/>
     <w:tmpl w:val="8886F79C"/>
@@ -12653,7 +12814,7 @@
       </w:rPr>
     </w:lvl>
   </w:abstractNum>
-  <w:abstractNum w:abstractNumId="14" w15:restartNumberingAfterBreak="0">
+  <w:abstractNum w:abstractNumId="15" w15:restartNumberingAfterBreak="0">
     <w:nsid w:val="5E006D6D"/>
     <w:multiLevelType w:val="hybridMultilevel"/>
     <w:tmpl w:val="BFD8517A"/>
@@ -12745,7 +12906,7 @@
       </w:pPr>
     </w:lvl>
   </w:abstractNum>
-  <w:abstractNum w:abstractNumId="15" w15:restartNumberingAfterBreak="0">
+  <w:abstractNum w:abstractNumId="16" w15:restartNumberingAfterBreak="0">
     <w:nsid w:val="6E1E50B4"/>
     <w:multiLevelType w:val="hybridMultilevel"/>
     <w:tmpl w:val="9C2E3CF8"/>
@@ -12858,7 +13019,7 @@
       </w:rPr>
     </w:lvl>
   </w:abstractNum>
-  <w:abstractNum w:abstractNumId="16" w15:restartNumberingAfterBreak="0">
+  <w:abstractNum w:abstractNumId="17" w15:restartNumberingAfterBreak="0">
     <w:nsid w:val="71842E80"/>
     <w:multiLevelType w:val="hybridMultilevel"/>
     <w:tmpl w:val="75C2F734"/>
@@ -12947,7 +13108,7 @@
       </w:pPr>
     </w:lvl>
   </w:abstractNum>
-  <w:abstractNum w:abstractNumId="17" w15:restartNumberingAfterBreak="0">
+  <w:abstractNum w:abstractNumId="18" w15:restartNumberingAfterBreak="0">
     <w:nsid w:val="71B2789E"/>
     <w:multiLevelType w:val="hybridMultilevel"/>
     <w:tmpl w:val="AF1A0D54"/>
@@ -13039,7 +13200,7 @@
       </w:pPr>
     </w:lvl>
   </w:abstractNum>
-  <w:abstractNum w:abstractNumId="18" w15:restartNumberingAfterBreak="0">
+  <w:abstractNum w:abstractNumId="19" w15:restartNumberingAfterBreak="0">
     <w:nsid w:val="7B5C4D93"/>
     <w:multiLevelType w:val="hybridMultilevel"/>
     <w:tmpl w:val="50125812"/>
@@ -13135,7 +13296,7 @@
     <w:abstractNumId w:val="5"/>
   </w:num>
   <w:num w:numId="2" w16cid:durableId="1892422641">
-    <w:abstractNumId w:val="13"/>
+    <w:abstractNumId w:val="14"/>
   </w:num>
   <w:num w:numId="3" w16cid:durableId="1192494904">
     <w:abstractNumId w:val="8"/>
@@ -13147,22 +13308,22 @@
     <w:abstractNumId w:val="7"/>
   </w:num>
   <w:num w:numId="6" w16cid:durableId="23673523">
-    <w:abstractNumId w:val="17"/>
+    <w:abstractNumId w:val="18"/>
   </w:num>
   <w:num w:numId="7" w16cid:durableId="2128035937">
-    <w:abstractNumId w:val="14"/>
+    <w:abstractNumId w:val="15"/>
   </w:num>
   <w:num w:numId="8" w16cid:durableId="181818219">
-    <w:abstractNumId w:val="18"/>
+    <w:abstractNumId w:val="19"/>
   </w:num>
   <w:num w:numId="9" w16cid:durableId="2073000859">
     <w:abstractNumId w:val="4"/>
   </w:num>
   <w:num w:numId="10" w16cid:durableId="1312297511">
-    <w:abstractNumId w:val="12"/>
+    <w:abstractNumId w:val="13"/>
   </w:num>
   <w:num w:numId="11" w16cid:durableId="392854006">
-    <w:abstractNumId w:val="15"/>
+    <w:abstractNumId w:val="16"/>
   </w:num>
   <w:num w:numId="12" w16cid:durableId="1923758426">
     <w:abstractNumId w:val="9"/>
@@ -13171,7 +13332,7 @@
     <w:abstractNumId w:val="3"/>
   </w:num>
   <w:num w:numId="14" w16cid:durableId="792477157">
-    <w:abstractNumId w:val="11"/>
+    <w:abstractNumId w:val="12"/>
   </w:num>
   <w:num w:numId="15" w16cid:durableId="2111313835">
     <w:abstractNumId w:val="1"/>
@@ -13183,10 +13344,13 @@
     <w:abstractNumId w:val="6"/>
   </w:num>
   <w:num w:numId="18" w16cid:durableId="1593278167">
-    <w:abstractNumId w:val="16"/>
+    <w:abstractNumId w:val="17"/>
   </w:num>
   <w:num w:numId="19" w16cid:durableId="711685230">
     <w:abstractNumId w:val="2"/>
+  </w:num>
+  <w:num w:numId="20" w16cid:durableId="276565184">
+    <w:abstractNumId w:val="11"/>
   </w:num>
 </w:numbering>
 </file>
@@ -13801,6 +13965,18 @@
       <w:szCs w:val="18"/>
     </w:rPr>
   </w:style>
+  <w:style w:type="character" w:styleId="Menzionenonrisolta">
+    <w:name w:val="Unresolved Mention"/>
+    <w:basedOn w:val="Carpredefinitoparagrafo"/>
+    <w:uiPriority w:val="99"/>
+    <w:semiHidden/>
+    <w:unhideWhenUsed/>
+    <w:rsid w:val="00A86297"/>
+    <w:rPr>
+      <w:color w:val="605E5C"/>
+      <w:shd w:val="clear" w:color="auto" w:fill="E1DFDD"/>
+    </w:rPr>
+  </w:style>
 </w:styles>
 </file>
 

</xml_diff>

<commit_message>
Versione con Specifiche a GDPR
</commit_message>
<xml_diff>
--- a/documento_di_progetto.docx
+++ b/documento_di_progetto.docx
@@ -446,17 +446,8 @@
                 <w:color w:val="FFFFFF"/>
                 <w:lang w:eastAsia="ja-JP"/>
               </w:rPr>
-              <w:t xml:space="preserve">Doc. </w:t>
+              <w:t>Doc. Number</w:t>
             </w:r>
-            <w:proofErr w:type="spellStart"/>
-            <w:r>
-              <w:rPr>
-                <w:color w:val="FFFFFF"/>
-                <w:lang w:eastAsia="ja-JP"/>
-              </w:rPr>
-              <w:t>Number</w:t>
-            </w:r>
-            <w:proofErr w:type="spellEnd"/>
           </w:p>
         </w:tc>
         <w:tc>
@@ -476,19 +467,11 @@
                 <w:lang w:eastAsia="ja-JP"/>
               </w:rPr>
             </w:pPr>
-            <w:proofErr w:type="spellStart"/>
             <w:r>
               <w:rPr>
                 <w:lang w:eastAsia="ja-JP"/>
               </w:rPr>
-              <w:t>Rev</w:t>
-            </w:r>
-            <w:proofErr w:type="spellEnd"/>
-            <w:r>
-              <w:rPr>
-                <w:lang w:eastAsia="ja-JP"/>
-              </w:rPr>
-              <w:t xml:space="preserve"> 0.</w:t>
+              <w:t>Rev 0.</w:t>
             </w:r>
             <w:r>
               <w:rPr>
@@ -521,7 +504,6 @@
                 <w:lang w:eastAsia="ja-JP"/>
               </w:rPr>
             </w:pPr>
-            <w:proofErr w:type="spellStart"/>
             <w:r>
               <w:rPr>
                 <w:color w:val="FFFFFF"/>
@@ -529,7 +511,6 @@
               </w:rPr>
               <w:t>Description</w:t>
             </w:r>
-            <w:proofErr w:type="spellEnd"/>
           </w:p>
         </w:tc>
         <w:tc>
@@ -845,7 +826,14 @@
           <w:rFonts w:asciiTheme="minorHAnsi" w:hAnsiTheme="minorHAnsi"/>
           <w:sz w:val="28"/>
         </w:rPr>
-        <w:t>............................. 11</w:t>
+        <w:t>............................. 1</w:t>
+      </w:r>
+      <w:r>
+        <w:rPr>
+          <w:rFonts w:asciiTheme="minorHAnsi" w:hAnsiTheme="minorHAnsi"/>
+          <w:sz w:val="28"/>
+        </w:rPr>
+        <w:t>2</w:t>
       </w:r>
     </w:p>
     <w:p/>
@@ -1038,7 +1026,6 @@
         </w:rPr>
         <w:t>“</w:t>
       </w:r>
-      <w:proofErr w:type="spellStart"/>
       <w:r>
         <w:rPr>
           <w:rFonts w:asciiTheme="majorHAnsi" w:hAnsiTheme="majorHAnsi"/>
@@ -1048,7 +1035,6 @@
         </w:rPr>
         <w:t>Yinco</w:t>
       </w:r>
-      <w:proofErr w:type="spellEnd"/>
       <w:r>
         <w:rPr>
           <w:rFonts w:asciiTheme="majorHAnsi" w:hAnsiTheme="majorHAnsi"/>
@@ -1370,7 +1356,6 @@
         </w:rPr>
         <w:t xml:space="preserve"> la realizzazione di una </w:t>
       </w:r>
-      <w:proofErr w:type="spellStart"/>
       <w:r>
         <w:rPr>
           <w:rFonts w:asciiTheme="minorHAnsi" w:hAnsiTheme="minorHAnsi" w:cs="Aharoni"/>
@@ -1382,7 +1367,6 @@
         </w:rPr>
         <w:t>chatbox</w:t>
       </w:r>
-      <w:proofErr w:type="spellEnd"/>
       <w:r>
         <w:rPr>
           <w:rFonts w:asciiTheme="minorHAnsi" w:hAnsiTheme="minorHAnsi" w:cs="Aharoni"/>
@@ -1682,25 +1666,7 @@
           <w:sz w:val="28"/>
           <w:szCs w:val="28"/>
         </w:rPr>
-        <w:t xml:space="preserve"> porre alla </w:t>
-      </w:r>
-      <w:proofErr w:type="spellStart"/>
-      <w:r>
-        <w:rPr>
-          <w:rFonts w:asciiTheme="minorHAnsi" w:hAnsiTheme="minorHAnsi" w:cs="Aharoni"/>
-          <w:sz w:val="28"/>
-          <w:szCs w:val="28"/>
-        </w:rPr>
-        <w:t>chatbox</w:t>
-      </w:r>
-      <w:proofErr w:type="spellEnd"/>
-      <w:r>
-        <w:rPr>
-          <w:rFonts w:asciiTheme="minorHAnsi" w:hAnsiTheme="minorHAnsi" w:cs="Aharoni"/>
-          <w:sz w:val="28"/>
-          <w:szCs w:val="28"/>
-        </w:rPr>
-        <w:t xml:space="preserve"> </w:t>
+        <w:t xml:space="preserve"> porre alla chatbox </w:t>
       </w:r>
       <w:r>
         <w:rPr>
@@ -1904,18 +1870,8 @@
           <w:sz w:val="28"/>
           <w:szCs w:val="28"/>
         </w:rPr>
-        <w:t xml:space="preserve">non ancora in possesso di credenziali </w:t>
-      </w:r>
-      <w:proofErr w:type="spellStart"/>
-      <w:r>
-        <w:rPr>
-          <w:rFonts w:asciiTheme="minorHAnsi" w:hAnsiTheme="minorHAnsi" w:cs="Aharoni"/>
-          <w:sz w:val="28"/>
-          <w:szCs w:val="28"/>
-        </w:rPr>
-        <w:t>UniTn</w:t>
-      </w:r>
-      <w:proofErr w:type="spellEnd"/>
+        <w:t>non ancora in possesso di credenziali UniTn</w:t>
+      </w:r>
       <w:r>
         <w:rPr>
           <w:rFonts w:asciiTheme="minorHAnsi" w:hAnsiTheme="minorHAnsi" w:cs="Aharoni"/>
@@ -1938,25 +1894,7 @@
           <w:sz w:val="28"/>
           <w:szCs w:val="28"/>
         </w:rPr>
-        <w:t xml:space="preserve">di utilizzare la </w:t>
-      </w:r>
-      <w:proofErr w:type="spellStart"/>
-      <w:r>
-        <w:rPr>
-          <w:rFonts w:asciiTheme="minorHAnsi" w:hAnsiTheme="minorHAnsi" w:cs="Aharoni"/>
-          <w:sz w:val="28"/>
-          <w:szCs w:val="28"/>
-        </w:rPr>
-        <w:t>chatbox</w:t>
-      </w:r>
-      <w:proofErr w:type="spellEnd"/>
-      <w:r>
-        <w:rPr>
-          <w:rFonts w:asciiTheme="minorHAnsi" w:hAnsiTheme="minorHAnsi" w:cs="Aharoni"/>
-          <w:sz w:val="28"/>
-          <w:szCs w:val="28"/>
-        </w:rPr>
-        <w:t xml:space="preserve"> solo</w:t>
+        <w:t>di utilizzare la chatbox solo</w:t>
       </w:r>
       <w:r>
         <w:rPr>
@@ -2168,25 +2106,7 @@
           <w:sz w:val="28"/>
           <w:szCs w:val="28"/>
         </w:rPr>
-        <w:t xml:space="preserve">, la </w:t>
-      </w:r>
-      <w:proofErr w:type="spellStart"/>
-      <w:r>
-        <w:rPr>
-          <w:rFonts w:asciiTheme="minorHAnsi" w:hAnsiTheme="minorHAnsi" w:cs="Aharoni"/>
-          <w:sz w:val="28"/>
-          <w:szCs w:val="28"/>
-        </w:rPr>
-        <w:t>chatbox</w:t>
-      </w:r>
-      <w:proofErr w:type="spellEnd"/>
-      <w:r>
-        <w:rPr>
-          <w:rFonts w:asciiTheme="minorHAnsi" w:hAnsiTheme="minorHAnsi" w:cs="Aharoni"/>
-          <w:sz w:val="28"/>
-          <w:szCs w:val="28"/>
-        </w:rPr>
-        <w:t xml:space="preserve"> mand</w:t>
+        <w:t>, la chatbox mand</w:t>
       </w:r>
       <w:r>
         <w:rPr>
@@ -2539,25 +2459,7 @@
           <w:sz w:val="28"/>
           <w:szCs w:val="28"/>
         </w:rPr>
-        <w:t xml:space="preserve">la </w:t>
-      </w:r>
-      <w:proofErr w:type="spellStart"/>
-      <w:r>
-        <w:rPr>
-          <w:rFonts w:asciiTheme="minorHAnsi" w:hAnsiTheme="minorHAnsi" w:cs="Aharoni"/>
-          <w:sz w:val="28"/>
-          <w:szCs w:val="28"/>
-        </w:rPr>
-        <w:t>chatbox</w:t>
-      </w:r>
-      <w:proofErr w:type="spellEnd"/>
-      <w:r>
-        <w:rPr>
-          <w:rFonts w:asciiTheme="minorHAnsi" w:hAnsiTheme="minorHAnsi" w:cs="Aharoni"/>
-          <w:sz w:val="28"/>
-          <w:szCs w:val="28"/>
-        </w:rPr>
-        <w:t xml:space="preserve"> ritorn</w:t>
+        <w:t>la chatbox ritorn</w:t>
       </w:r>
       <w:r>
         <w:rPr>
@@ -2771,23 +2673,13 @@
         </w:rPr>
         <w:t xml:space="preserve"> che </w:t>
       </w:r>
-      <w:proofErr w:type="spellStart"/>
-      <w:r>
-        <w:rPr>
-          <w:rFonts w:asciiTheme="minorHAnsi" w:hAnsiTheme="minorHAnsi" w:cs="Aharoni"/>
-          <w:sz w:val="28"/>
-          <w:szCs w:val="28"/>
-        </w:rPr>
-        <w:t>Yinco</w:t>
-      </w:r>
-      <w:proofErr w:type="spellEnd"/>
-      <w:r>
-        <w:rPr>
-          <w:rFonts w:asciiTheme="minorHAnsi" w:hAnsiTheme="minorHAnsi" w:cs="Aharoni"/>
-          <w:sz w:val="28"/>
-          <w:szCs w:val="28"/>
-        </w:rPr>
-        <w:t xml:space="preserve"> </w:t>
+      <w:r>
+        <w:rPr>
+          <w:rFonts w:asciiTheme="minorHAnsi" w:hAnsiTheme="minorHAnsi" w:cs="Aharoni"/>
+          <w:sz w:val="28"/>
+          <w:szCs w:val="28"/>
+        </w:rPr>
+        <w:t xml:space="preserve">Yinco </w:t>
       </w:r>
       <w:r>
         <w:rPr>
@@ -2835,16 +2727,7 @@
           <w:sz w:val="28"/>
           <w:szCs w:val="28"/>
         </w:rPr>
-        <w:t xml:space="preserve">non in possesso di credenziali </w:t>
-      </w:r>
-      <w:proofErr w:type="spellStart"/>
-      <w:r>
-        <w:rPr>
-          <w:rFonts w:asciiTheme="minorHAnsi" w:hAnsiTheme="minorHAnsi" w:cs="Aharoni"/>
-          <w:sz w:val="28"/>
-          <w:szCs w:val="28"/>
-        </w:rPr>
-        <w:t>U</w:t>
+        <w:t>non in possesso di credenziali U</w:t>
       </w:r>
       <w:r>
         <w:rPr>
@@ -2862,7 +2745,6 @@
         </w:rPr>
         <w:t>Tn</w:t>
       </w:r>
-      <w:proofErr w:type="spellEnd"/>
       <w:r>
         <w:rPr>
           <w:rFonts w:asciiTheme="minorHAnsi" w:hAnsiTheme="minorHAnsi" w:cs="Aharoni"/>
@@ -2901,18 +2783,8 @@
           <w:sz w:val="28"/>
           <w:szCs w:val="28"/>
         </w:rPr>
-        <w:t xml:space="preserve">, ovvero in possesso di credenziali </w:t>
-      </w:r>
-      <w:proofErr w:type="spellStart"/>
-      <w:r>
-        <w:rPr>
-          <w:rFonts w:asciiTheme="minorHAnsi" w:hAnsiTheme="minorHAnsi" w:cs="Aharoni"/>
-          <w:sz w:val="28"/>
-          <w:szCs w:val="28"/>
-        </w:rPr>
-        <w:t>UniTn</w:t>
-      </w:r>
-      <w:proofErr w:type="spellEnd"/>
+        <w:t>, ovvero in possesso di credenziali UniTn</w:t>
+      </w:r>
       <w:r>
         <w:rPr>
           <w:rFonts w:asciiTheme="minorHAnsi" w:hAnsiTheme="minorHAnsi" w:cs="Aharoni"/>
@@ -3039,6 +2911,11 @@
     </w:p>
     <w:p>
       <w:pPr>
+        <w:pStyle w:val="Paragrafoelenco"/>
+        <w:numPr>
+          <w:ilvl w:val="0"/>
+          <w:numId w:val="20"/>
+        </w:numPr>
         <w:spacing w:line="240" w:lineRule="auto"/>
         <w:jc w:val="left"/>
         <w:rPr>
@@ -3095,6 +2972,11 @@
     </w:p>
     <w:p>
       <w:pPr>
+        <w:pStyle w:val="Paragrafoelenco"/>
+        <w:numPr>
+          <w:ilvl w:val="0"/>
+          <w:numId w:val="12"/>
+        </w:numPr>
         <w:spacing w:line="240" w:lineRule="auto"/>
         <w:jc w:val="left"/>
         <w:rPr>
@@ -3110,39 +2992,7 @@
           <w:sz w:val="28"/>
           <w:szCs w:val="28"/>
         </w:rPr>
-        <w:t>Il sistema deve garantire ad un utente anonimo l’accesso alle sue funzioni</w:t>
-      </w:r>
-      <w:r>
-        <w:rPr>
-          <w:rFonts w:asciiTheme="minorHAnsi" w:hAnsiTheme="minorHAnsi" w:cs="Aharoni"/>
-          <w:sz w:val="28"/>
-          <w:szCs w:val="28"/>
-        </w:rPr>
-        <w:t xml:space="preserve"> </w:t>
-      </w:r>
-      <w:r>
-        <w:rPr>
-          <w:rFonts w:asciiTheme="minorHAnsi" w:hAnsiTheme="minorHAnsi" w:cs="Aharoni"/>
-          <w:sz w:val="28"/>
-          <w:szCs w:val="28"/>
-        </w:rPr>
-        <w:t xml:space="preserve">solamente riguardo </w:t>
-      </w:r>
-      <w:r>
-        <w:rPr>
-          <w:rFonts w:asciiTheme="minorHAnsi" w:hAnsiTheme="minorHAnsi" w:cs="Aharoni"/>
-          <w:sz w:val="28"/>
-          <w:szCs w:val="28"/>
-        </w:rPr>
-        <w:t>per gli</w:t>
-      </w:r>
-      <w:r>
-        <w:rPr>
-          <w:rFonts w:asciiTheme="minorHAnsi" w:hAnsiTheme="minorHAnsi" w:cs="Aharoni"/>
-          <w:sz w:val="28"/>
-          <w:szCs w:val="28"/>
-        </w:rPr>
-        <w:t xml:space="preserve"> argomenti descritti nell’</w:t>
+        <w:t>Il sistema deve garantire ad un utente anonimo l’accesso alle sue funzioni solamente riguardo per gli argomenti descritti nell’</w:t>
       </w:r>
       <w:hyperlink w:anchor="obiettivi" w:history="1">
         <w:r>
@@ -3166,6 +3016,11 @@
     </w:p>
     <w:p>
       <w:pPr>
+        <w:pStyle w:val="Paragrafoelenco"/>
+        <w:numPr>
+          <w:ilvl w:val="0"/>
+          <w:numId w:val="20"/>
+        </w:numPr>
         <w:spacing w:line="240" w:lineRule="auto"/>
         <w:jc w:val="left"/>
         <w:rPr>
@@ -3205,6 +3060,11 @@
     </w:p>
     <w:p>
       <w:pPr>
+        <w:pStyle w:val="Paragrafoelenco"/>
+        <w:numPr>
+          <w:ilvl w:val="0"/>
+          <w:numId w:val="12"/>
+        </w:numPr>
         <w:spacing w:line="240" w:lineRule="auto"/>
         <w:jc w:val="left"/>
         <w:rPr>
@@ -3251,16 +3111,7 @@
           <w:sz w:val="28"/>
           <w:szCs w:val="28"/>
         </w:rPr>
-        <w:t xml:space="preserve">credenziali </w:t>
-      </w:r>
-      <w:proofErr w:type="spellStart"/>
-      <w:r>
-        <w:rPr>
-          <w:rFonts w:asciiTheme="minorHAnsi" w:hAnsiTheme="minorHAnsi" w:cs="Aharoni"/>
-          <w:sz w:val="28"/>
-          <w:szCs w:val="28"/>
-        </w:rPr>
-        <w:t>U</w:t>
+        <w:t>credenziali U</w:t>
       </w:r>
       <w:r>
         <w:rPr>
@@ -3278,7 +3129,6 @@
         </w:rPr>
         <w:t>Tn</w:t>
       </w:r>
-      <w:proofErr w:type="spellEnd"/>
       <w:r>
         <w:rPr>
           <w:rFonts w:asciiTheme="minorHAnsi" w:hAnsiTheme="minorHAnsi" w:cs="Aharoni"/>
@@ -3340,6 +3190,11 @@
     </w:p>
     <w:p>
       <w:pPr>
+        <w:pStyle w:val="Paragrafoelenco"/>
+        <w:numPr>
+          <w:ilvl w:val="0"/>
+          <w:numId w:val="20"/>
+        </w:numPr>
         <w:spacing w:line="240" w:lineRule="auto"/>
         <w:jc w:val="left"/>
         <w:rPr>
@@ -3378,6 +3233,11 @@
     </w:p>
     <w:p>
       <w:pPr>
+        <w:pStyle w:val="Paragrafoelenco"/>
+        <w:numPr>
+          <w:ilvl w:val="0"/>
+          <w:numId w:val="12"/>
+        </w:numPr>
         <w:spacing w:line="240" w:lineRule="auto"/>
         <w:jc w:val="left"/>
         <w:rPr>
@@ -3480,37 +3340,16 @@
           <w:sz w:val="28"/>
           <w:szCs w:val="28"/>
         </w:rPr>
-        <w:t xml:space="preserve"> </w:t>
-      </w:r>
-      <w:r>
-        <w:rPr>
-          <w:rFonts w:asciiTheme="minorHAnsi" w:hAnsiTheme="minorHAnsi" w:cs="Aharoni"/>
-          <w:sz w:val="28"/>
-          <w:szCs w:val="28"/>
-        </w:rPr>
-        <w:t xml:space="preserve">In particolare il sistema avrà una sezione </w:t>
-      </w:r>
-      <w:proofErr w:type="spellStart"/>
-      <w:r>
-        <w:rPr>
-          <w:rFonts w:asciiTheme="minorHAnsi" w:hAnsiTheme="minorHAnsi" w:cs="Aharoni"/>
-          <w:sz w:val="28"/>
-          <w:szCs w:val="28"/>
-        </w:rPr>
-        <w:t>chatbox</w:t>
-      </w:r>
-      <w:proofErr w:type="spellEnd"/>
-      <w:r>
-        <w:rPr>
-          <w:rFonts w:asciiTheme="minorHAnsi" w:hAnsiTheme="minorHAnsi" w:cs="Aharoni"/>
-          <w:sz w:val="28"/>
-          <w:szCs w:val="28"/>
-        </w:rPr>
-        <w:t xml:space="preserve"> attraverso la quale potrà interagire con il sistema.</w:t>
-      </w:r>
-    </w:p>
-    <w:p>
-      <w:pPr>
+        <w:t xml:space="preserve"> In particolare il sistema avrà una sezione chatbox attraverso la quale potrà interagire con il sistema.</w:t>
+      </w:r>
+    </w:p>
+    <w:p>
+      <w:pPr>
+        <w:pStyle w:val="Paragrafoelenco"/>
+        <w:numPr>
+          <w:ilvl w:val="0"/>
+          <w:numId w:val="20"/>
+        </w:numPr>
         <w:spacing w:line="240" w:lineRule="auto"/>
         <w:jc w:val="left"/>
         <w:rPr>
@@ -3520,6 +3359,8 @@
           <w:szCs w:val="28"/>
         </w:rPr>
       </w:pPr>
+      <w:bookmarkStart w:id="4" w:name="RF4"/>
+      <w:bookmarkEnd w:id="4"/>
       <w:r>
         <w:rPr>
           <w:rFonts w:asciiTheme="minorHAnsi" w:hAnsiTheme="minorHAnsi" w:cs="Aharoni"/>
@@ -3541,6 +3382,11 @@
     </w:p>
     <w:p>
       <w:pPr>
+        <w:pStyle w:val="Paragrafoelenco"/>
+        <w:numPr>
+          <w:ilvl w:val="0"/>
+          <w:numId w:val="12"/>
+        </w:numPr>
         <w:spacing w:line="240" w:lineRule="auto"/>
         <w:jc w:val="left"/>
         <w:rPr>
@@ -3560,6 +3406,11 @@
     </w:p>
     <w:p>
       <w:pPr>
+        <w:pStyle w:val="Paragrafoelenco"/>
+        <w:numPr>
+          <w:ilvl w:val="0"/>
+          <w:numId w:val="20"/>
+        </w:numPr>
         <w:spacing w:line="240" w:lineRule="auto"/>
         <w:jc w:val="left"/>
         <w:rPr>
@@ -3598,6 +3449,11 @@
     </w:p>
     <w:p>
       <w:pPr>
+        <w:pStyle w:val="Paragrafoelenco"/>
+        <w:numPr>
+          <w:ilvl w:val="0"/>
+          <w:numId w:val="12"/>
+        </w:numPr>
         <w:spacing w:line="240" w:lineRule="auto"/>
         <w:jc w:val="left"/>
         <w:rPr>
@@ -3612,11 +3468,35 @@
           <w:sz w:val="28"/>
           <w:szCs w:val="28"/>
         </w:rPr>
-        <w:t>Se il sistema non trova nulla di pertinente all’informazione richiesta in base alla ricerca spiegata nel RF4, deve ritornare un messaggio di errore all’utente attraverso la chat.</w:t>
-      </w:r>
-    </w:p>
-    <w:p>
-      <w:pPr>
+        <w:t xml:space="preserve">Se il sistema non trova nulla di pertinente all’informazione richiesta in base alla ricerca spiegata nel </w:t>
+      </w:r>
+      <w:hyperlink w:anchor="RF4" w:history="1">
+        <w:r>
+          <w:rPr>
+            <w:rStyle w:val="Collegamentoipertestuale"/>
+            <w:rFonts w:asciiTheme="minorHAnsi" w:hAnsiTheme="minorHAnsi" w:cs="Aharoni"/>
+            <w:sz w:val="28"/>
+            <w:szCs w:val="28"/>
+          </w:rPr>
+          <w:t>RF4</w:t>
+        </w:r>
+      </w:hyperlink>
+      <w:r>
+        <w:rPr>
+          <w:rFonts w:asciiTheme="minorHAnsi" w:hAnsiTheme="minorHAnsi" w:cs="Aharoni"/>
+          <w:sz w:val="28"/>
+          <w:szCs w:val="28"/>
+        </w:rPr>
+        <w:t>, deve ritornare un messaggio di errore all’utente attraverso la chat.</w:t>
+      </w:r>
+    </w:p>
+    <w:p>
+      <w:pPr>
+        <w:pStyle w:val="Paragrafoelenco"/>
+        <w:numPr>
+          <w:ilvl w:val="0"/>
+          <w:numId w:val="20"/>
+        </w:numPr>
         <w:spacing w:line="240" w:lineRule="auto"/>
         <w:jc w:val="left"/>
         <w:rPr>
@@ -3655,6 +3535,11 @@
     </w:p>
     <w:p>
       <w:pPr>
+        <w:pStyle w:val="Paragrafoelenco"/>
+        <w:numPr>
+          <w:ilvl w:val="0"/>
+          <w:numId w:val="12"/>
+        </w:numPr>
         <w:spacing w:line="240" w:lineRule="auto"/>
         <w:jc w:val="left"/>
         <w:rPr>
@@ -3677,26 +3562,7 @@
           <w:sz w:val="28"/>
           <w:szCs w:val="28"/>
         </w:rPr>
-        <w:t xml:space="preserve">l sistema deve ritornare all’utente l’informazione richiesta tramite </w:t>
-      </w:r>
-    </w:p>
-    <w:p>
-      <w:pPr>
-        <w:spacing w:line="240" w:lineRule="auto"/>
-        <w:jc w:val="left"/>
-        <w:rPr>
-          <w:rFonts w:asciiTheme="minorHAnsi" w:hAnsiTheme="minorHAnsi" w:cs="Aharoni"/>
-          <w:sz w:val="28"/>
-          <w:szCs w:val="28"/>
-        </w:rPr>
-      </w:pPr>
-      <w:r>
-        <w:rPr>
-          <w:rFonts w:asciiTheme="minorHAnsi" w:hAnsiTheme="minorHAnsi" w:cs="Aharoni"/>
-          <w:sz w:val="28"/>
-          <w:szCs w:val="28"/>
-        </w:rPr>
-        <w:t xml:space="preserve">un </w:t>
+        <w:t xml:space="preserve">l sistema deve ritornare all’utente l’informazione richiesta tramite un </w:t>
       </w:r>
       <w:r>
         <w:rPr>
@@ -3879,6 +3745,11 @@
     </w:p>
     <w:p>
       <w:pPr>
+        <w:pStyle w:val="Paragrafoelenco"/>
+        <w:numPr>
+          <w:ilvl w:val="0"/>
+          <w:numId w:val="20"/>
+        </w:numPr>
         <w:spacing w:line="240" w:lineRule="auto"/>
         <w:jc w:val="left"/>
         <w:rPr>
@@ -3887,8 +3758,8 @@
           <w:szCs w:val="32"/>
         </w:rPr>
       </w:pPr>
-      <w:bookmarkStart w:id="4" w:name="RF7"/>
-      <w:bookmarkEnd w:id="4"/>
+      <w:bookmarkStart w:id="5" w:name="RF7"/>
+      <w:bookmarkEnd w:id="5"/>
       <w:r>
         <w:rPr>
           <w:rFonts w:asciiTheme="minorHAnsi" w:hAnsiTheme="minorHAnsi" w:cs="Aharoni"/>
@@ -3929,6 +3800,11 @@
     </w:p>
     <w:p>
       <w:pPr>
+        <w:pStyle w:val="Paragrafoelenco"/>
+        <w:numPr>
+          <w:ilvl w:val="0"/>
+          <w:numId w:val="12"/>
+        </w:numPr>
         <w:spacing w:line="240" w:lineRule="auto"/>
         <w:jc w:val="left"/>
         <w:rPr>
@@ -3967,26 +3843,7 @@
           <w:sz w:val="28"/>
           <w:szCs w:val="28"/>
         </w:rPr>
-        <w:t xml:space="preserve"> </w:t>
-      </w:r>
-    </w:p>
-    <w:p>
-      <w:pPr>
-        <w:spacing w:line="240" w:lineRule="auto"/>
-        <w:jc w:val="left"/>
-        <w:rPr>
-          <w:rFonts w:asciiTheme="minorHAnsi" w:hAnsiTheme="minorHAnsi" w:cs="Aharoni"/>
-          <w:sz w:val="28"/>
-          <w:szCs w:val="28"/>
-        </w:rPr>
-      </w:pPr>
-      <w:r>
-        <w:rPr>
-          <w:rFonts w:asciiTheme="minorHAnsi" w:hAnsiTheme="minorHAnsi" w:cs="Aharoni"/>
-          <w:sz w:val="28"/>
-          <w:szCs w:val="28"/>
-        </w:rPr>
-        <w:t>se vuole ricevere email</w:t>
+        <w:t xml:space="preserve"> se vuole ricevere email</w:t>
       </w:r>
       <w:r>
         <w:rPr>
@@ -4032,18 +3889,25 @@
         </w:rPr>
         <w:t>.</w:t>
       </w:r>
-      <w:bookmarkStart w:id="5" w:name="rf6"/>
-    </w:p>
-    <w:p>
-      <w:pPr>
-        <w:spacing w:line="240" w:lineRule="auto"/>
-        <w:jc w:val="left"/>
-        <w:rPr>
-          <w:rFonts w:asciiTheme="minorHAnsi" w:hAnsiTheme="minorHAnsi" w:cs="Aharoni"/>
-          <w:sz w:val="28"/>
-          <w:szCs w:val="28"/>
-        </w:rPr>
-      </w:pPr>
+      <w:bookmarkStart w:id="6" w:name="rf6"/>
+    </w:p>
+    <w:p>
+      <w:pPr>
+        <w:pStyle w:val="Paragrafoelenco"/>
+        <w:numPr>
+          <w:ilvl w:val="0"/>
+          <w:numId w:val="20"/>
+        </w:numPr>
+        <w:spacing w:line="240" w:lineRule="auto"/>
+        <w:jc w:val="left"/>
+        <w:rPr>
+          <w:rFonts w:asciiTheme="minorHAnsi" w:hAnsiTheme="minorHAnsi" w:cs="Aharoni"/>
+          <w:sz w:val="28"/>
+          <w:szCs w:val="28"/>
+        </w:rPr>
+      </w:pPr>
+      <w:bookmarkStart w:id="7" w:name="RF8"/>
+      <w:bookmarkEnd w:id="7"/>
       <w:r>
         <w:rPr>
           <w:rFonts w:asciiTheme="minorHAnsi" w:hAnsiTheme="minorHAnsi" w:cs="Aharoni"/>
@@ -4055,7 +3919,7 @@
         <w:lastRenderedPageBreak/>
         <w:t>RF</w:t>
       </w:r>
-      <w:bookmarkEnd w:id="5"/>
+      <w:bookmarkEnd w:id="6"/>
       <w:r>
         <w:rPr>
           <w:rFonts w:asciiTheme="minorHAnsi" w:hAnsiTheme="minorHAnsi" w:cs="Aharoni"/>
@@ -4086,6 +3950,11 @@
     </w:p>
     <w:p>
       <w:pPr>
+        <w:pStyle w:val="Paragrafoelenco"/>
+        <w:numPr>
+          <w:ilvl w:val="0"/>
+          <w:numId w:val="12"/>
+        </w:numPr>
         <w:spacing w:line="240" w:lineRule="auto"/>
         <w:jc w:val="left"/>
         <w:rPr>
@@ -4145,6 +4014,11 @@
     </w:p>
     <w:p>
       <w:pPr>
+        <w:pStyle w:val="Paragrafoelenco"/>
+        <w:numPr>
+          <w:ilvl w:val="0"/>
+          <w:numId w:val="20"/>
+        </w:numPr>
         <w:spacing w:line="240" w:lineRule="auto"/>
         <w:jc w:val="left"/>
         <w:rPr>
@@ -4175,6 +4049,11 @@
     </w:p>
     <w:p>
       <w:pPr>
+        <w:pStyle w:val="Paragrafoelenco"/>
+        <w:numPr>
+          <w:ilvl w:val="0"/>
+          <w:numId w:val="12"/>
+        </w:numPr>
         <w:spacing w:line="240" w:lineRule="auto"/>
         <w:jc w:val="left"/>
         <w:rPr>
@@ -4326,6 +4205,11 @@
     </w:p>
     <w:p>
       <w:pPr>
+        <w:pStyle w:val="Paragrafoelenco"/>
+        <w:numPr>
+          <w:ilvl w:val="0"/>
+          <w:numId w:val="20"/>
+        </w:numPr>
         <w:spacing w:line="240" w:lineRule="auto"/>
         <w:jc w:val="left"/>
         <w:rPr>
@@ -4374,6 +4258,11 @@
     </w:p>
     <w:p>
       <w:pPr>
+        <w:pStyle w:val="Paragrafoelenco"/>
+        <w:numPr>
+          <w:ilvl w:val="0"/>
+          <w:numId w:val="12"/>
+        </w:numPr>
         <w:spacing w:line="240" w:lineRule="auto"/>
         <w:jc w:val="left"/>
         <w:rPr>
@@ -4489,6 +4378,11 @@
     </w:p>
     <w:p>
       <w:pPr>
+        <w:pStyle w:val="Paragrafoelenco"/>
+        <w:numPr>
+          <w:ilvl w:val="0"/>
+          <w:numId w:val="20"/>
+        </w:numPr>
         <w:spacing w:line="240" w:lineRule="auto"/>
         <w:jc w:val="left"/>
         <w:rPr>
@@ -4537,6 +4431,11 @@
     </w:p>
     <w:p>
       <w:pPr>
+        <w:pStyle w:val="Paragrafoelenco"/>
+        <w:numPr>
+          <w:ilvl w:val="0"/>
+          <w:numId w:val="12"/>
+        </w:numPr>
         <w:spacing w:line="240" w:lineRule="auto"/>
         <w:jc w:val="left"/>
         <w:rPr>
@@ -4551,15 +4450,7 @@
           <w:sz w:val="28"/>
           <w:szCs w:val="32"/>
         </w:rPr>
-        <w:t>I</w:t>
-      </w:r>
-      <w:r>
-        <w:rPr>
-          <w:rFonts w:asciiTheme="minorHAnsi" w:hAnsiTheme="minorHAnsi" w:cs="Aharoni"/>
-          <w:sz w:val="28"/>
-          <w:szCs w:val="32"/>
-        </w:rPr>
-        <w:t>l sistema deve in</w:t>
+        <w:t>Il sistema deve in</w:t>
       </w:r>
       <w:r>
         <w:rPr>
@@ -4653,6 +4544,11 @@
     </w:p>
     <w:p>
       <w:pPr>
+        <w:pStyle w:val="Paragrafoelenco"/>
+        <w:numPr>
+          <w:ilvl w:val="0"/>
+          <w:numId w:val="20"/>
+        </w:numPr>
         <w:spacing w:line="240" w:lineRule="auto"/>
         <w:jc w:val="left"/>
         <w:rPr>
@@ -4701,25 +4597,54 @@
     </w:p>
     <w:p>
       <w:pPr>
-        <w:spacing w:line="240" w:lineRule="auto"/>
-        <w:jc w:val="left"/>
-        <w:rPr>
-          <w:rFonts w:asciiTheme="minorHAnsi" w:hAnsiTheme="minorHAnsi" w:cs="Aharoni"/>
-          <w:sz w:val="28"/>
-          <w:szCs w:val="28"/>
-        </w:rPr>
-      </w:pPr>
-      <w:r>
-        <w:rPr>
-          <w:rFonts w:asciiTheme="minorHAnsi" w:hAnsiTheme="minorHAnsi" w:cs="Aharoni"/>
-          <w:sz w:val="28"/>
-          <w:szCs w:val="28"/>
-        </w:rPr>
-        <w:t>Il sistema, all’apertura della pagina, deve verificare se l’utente ha già effettuato l’accesso in precedenza oppure no, in modo da capire se porre la domanda posta nel RF8.</w:t>
-      </w:r>
-    </w:p>
-    <w:p>
-      <w:pPr>
+        <w:pStyle w:val="Paragrafoelenco"/>
+        <w:numPr>
+          <w:ilvl w:val="0"/>
+          <w:numId w:val="12"/>
+        </w:numPr>
+        <w:spacing w:line="240" w:lineRule="auto"/>
+        <w:jc w:val="left"/>
+        <w:rPr>
+          <w:rFonts w:asciiTheme="minorHAnsi" w:hAnsiTheme="minorHAnsi" w:cs="Aharoni"/>
+          <w:sz w:val="28"/>
+          <w:szCs w:val="28"/>
+        </w:rPr>
+      </w:pPr>
+      <w:r>
+        <w:rPr>
+          <w:rFonts w:asciiTheme="minorHAnsi" w:hAnsiTheme="minorHAnsi" w:cs="Aharoni"/>
+          <w:sz w:val="28"/>
+          <w:szCs w:val="28"/>
+        </w:rPr>
+        <w:t xml:space="preserve">Il sistema, all’apertura della pagina, deve verificare se l’utente ha già effettuato l’accesso in precedenza oppure no, in modo da capire se porre la domanda posta nel </w:t>
+      </w:r>
+      <w:hyperlink w:anchor="RF8" w:history="1">
+        <w:r>
+          <w:rPr>
+            <w:rStyle w:val="Collegamentoipertestuale"/>
+            <w:rFonts w:asciiTheme="minorHAnsi" w:hAnsiTheme="minorHAnsi" w:cs="Aharoni"/>
+            <w:sz w:val="28"/>
+            <w:szCs w:val="28"/>
+          </w:rPr>
+          <w:t>RF8</w:t>
+        </w:r>
+      </w:hyperlink>
+      <w:r>
+        <w:rPr>
+          <w:rFonts w:asciiTheme="minorHAnsi" w:hAnsiTheme="minorHAnsi" w:cs="Aharoni"/>
+          <w:sz w:val="28"/>
+          <w:szCs w:val="28"/>
+        </w:rPr>
+        <w:t>.</w:t>
+      </w:r>
+    </w:p>
+    <w:p>
+      <w:pPr>
+        <w:pStyle w:val="Paragrafoelenco"/>
+        <w:numPr>
+          <w:ilvl w:val="0"/>
+          <w:numId w:val="20"/>
+        </w:numPr>
         <w:spacing w:line="240" w:lineRule="auto"/>
         <w:jc w:val="left"/>
         <w:rPr>
@@ -4728,6 +4653,8 @@
           <w:szCs w:val="32"/>
         </w:rPr>
       </w:pPr>
+      <w:bookmarkStart w:id="8" w:name="RF13"/>
+      <w:bookmarkEnd w:id="8"/>
       <w:r>
         <w:rPr>
           <w:rFonts w:asciiTheme="minorHAnsi" w:hAnsiTheme="minorHAnsi" w:cs="Aharoni"/>
@@ -4768,6 +4695,11 @@
     </w:p>
     <w:p>
       <w:pPr>
+        <w:pStyle w:val="Paragrafoelenco"/>
+        <w:numPr>
+          <w:ilvl w:val="0"/>
+          <w:numId w:val="12"/>
+        </w:numPr>
         <w:spacing w:line="240" w:lineRule="auto"/>
         <w:jc w:val="left"/>
         <w:rPr>
@@ -4811,6 +4743,11 @@
     </w:p>
     <w:p>
       <w:pPr>
+        <w:pStyle w:val="Paragrafoelenco"/>
+        <w:numPr>
+          <w:ilvl w:val="0"/>
+          <w:numId w:val="20"/>
+        </w:numPr>
         <w:spacing w:line="240" w:lineRule="auto"/>
         <w:jc w:val="left"/>
         <w:rPr>
@@ -4859,43 +4796,35 @@
     </w:p>
     <w:p>
       <w:pPr>
-        <w:spacing w:line="240" w:lineRule="auto"/>
-        <w:jc w:val="left"/>
-        <w:rPr>
-          <w:rFonts w:asciiTheme="minorHAnsi" w:hAnsiTheme="minorHAnsi" w:cs="Aharoni"/>
-          <w:sz w:val="28"/>
-          <w:szCs w:val="28"/>
-        </w:rPr>
-      </w:pPr>
-      <w:r>
-        <w:rPr>
-          <w:rFonts w:asciiTheme="minorHAnsi" w:hAnsiTheme="minorHAnsi" w:cs="Aharoni"/>
-          <w:sz w:val="28"/>
-          <w:szCs w:val="28"/>
-        </w:rPr>
-        <w:t xml:space="preserve">Il sistema deve permettere all’utente di poter cambiare la lingua della pagina da inglese a italiano e viceversa attraverso una funzione apposita nella </w:t>
-      </w:r>
-      <w:proofErr w:type="spellStart"/>
-      <w:r>
-        <w:rPr>
-          <w:rFonts w:asciiTheme="minorHAnsi" w:hAnsiTheme="minorHAnsi" w:cs="Aharoni"/>
-          <w:sz w:val="28"/>
-          <w:szCs w:val="28"/>
-        </w:rPr>
-        <w:t>seizione</w:t>
-      </w:r>
-      <w:proofErr w:type="spellEnd"/>
-      <w:r>
-        <w:rPr>
-          <w:rFonts w:asciiTheme="minorHAnsi" w:hAnsiTheme="minorHAnsi" w:cs="Aharoni"/>
-          <w:sz w:val="28"/>
-          <w:szCs w:val="28"/>
-        </w:rPr>
-        <w:t xml:space="preserve"> impostazioni.</w:t>
-      </w:r>
-    </w:p>
-    <w:p>
-      <w:pPr>
+        <w:pStyle w:val="Paragrafoelenco"/>
+        <w:numPr>
+          <w:ilvl w:val="0"/>
+          <w:numId w:val="12"/>
+        </w:numPr>
+        <w:spacing w:line="240" w:lineRule="auto"/>
+        <w:jc w:val="left"/>
+        <w:rPr>
+          <w:rFonts w:asciiTheme="minorHAnsi" w:hAnsiTheme="minorHAnsi" w:cs="Aharoni"/>
+          <w:sz w:val="28"/>
+          <w:szCs w:val="28"/>
+        </w:rPr>
+      </w:pPr>
+      <w:r>
+        <w:rPr>
+          <w:rFonts w:asciiTheme="minorHAnsi" w:hAnsiTheme="minorHAnsi" w:cs="Aharoni"/>
+          <w:sz w:val="28"/>
+          <w:szCs w:val="28"/>
+        </w:rPr>
+        <w:t>Il sistema deve permettere all’utente di poter cambiare la lingua della pagina da inglese a italiano e viceversa attraverso una funzione apposita nella seizione impostazioni.</w:t>
+      </w:r>
+    </w:p>
+    <w:p>
+      <w:pPr>
+        <w:pStyle w:val="Paragrafoelenco"/>
+        <w:numPr>
+          <w:ilvl w:val="0"/>
+          <w:numId w:val="20"/>
+        </w:numPr>
         <w:spacing w:line="240" w:lineRule="auto"/>
         <w:jc w:val="left"/>
         <w:rPr>
@@ -4944,6 +4873,11 @@
     </w:p>
     <w:p>
       <w:pPr>
+        <w:pStyle w:val="Paragrafoelenco"/>
+        <w:numPr>
+          <w:ilvl w:val="0"/>
+          <w:numId w:val="12"/>
+        </w:numPr>
         <w:spacing w:line="240" w:lineRule="auto"/>
         <w:jc w:val="left"/>
         <w:rPr>
@@ -5022,18 +4956,8 @@
           <w:sz w:val="28"/>
           <w:szCs w:val="28"/>
         </w:rPr>
-        <w:t xml:space="preserve"> e i contatti dei fondatori di </w:t>
-      </w:r>
-      <w:proofErr w:type="spellStart"/>
-      <w:r>
-        <w:rPr>
-          <w:rFonts w:asciiTheme="minorHAnsi" w:hAnsiTheme="minorHAnsi" w:cs="Aharoni"/>
-          <w:sz w:val="28"/>
-          <w:szCs w:val="28"/>
-        </w:rPr>
-        <w:t>Yinco</w:t>
-      </w:r>
-      <w:proofErr w:type="spellEnd"/>
+        <w:t xml:space="preserve"> e i contatti dei fondatori di Yinco</w:t>
+      </w:r>
       <w:r>
         <w:rPr>
           <w:rFonts w:asciiTheme="minorHAnsi" w:hAnsiTheme="minorHAnsi" w:cs="Aharoni"/>
@@ -5045,6 +4969,11 @@
     </w:p>
     <w:p>
       <w:pPr>
+        <w:pStyle w:val="Paragrafoelenco"/>
+        <w:numPr>
+          <w:ilvl w:val="0"/>
+          <w:numId w:val="20"/>
+        </w:numPr>
         <w:spacing w:line="240" w:lineRule="auto"/>
         <w:jc w:val="left"/>
         <w:rPr>
@@ -5093,6 +5022,11 @@
     </w:p>
     <w:p>
       <w:pPr>
+        <w:pStyle w:val="Paragrafoelenco"/>
+        <w:numPr>
+          <w:ilvl w:val="0"/>
+          <w:numId w:val="12"/>
+        </w:numPr>
         <w:spacing w:line="240" w:lineRule="auto"/>
         <w:jc w:val="left"/>
         <w:rPr>
@@ -5109,6 +5043,50 @@
         </w:rPr>
         <w:t>Il sistema deve dare la possibilità all’utente autenticato di effettuare il logout, tornando ad essere un utente anonimo, in qualsiasi momento attraverso una funzione presente nella sezione impostazioni.</w:t>
       </w:r>
+    </w:p>
+    <w:p>
+      <w:pPr>
+        <w:spacing w:line="240" w:lineRule="auto"/>
+        <w:jc w:val="left"/>
+        <w:rPr>
+          <w:rFonts w:asciiTheme="minorHAnsi" w:hAnsiTheme="minorHAnsi" w:cs="Aharoni"/>
+          <w:sz w:val="32"/>
+          <w:szCs w:val="32"/>
+        </w:rPr>
+      </w:pPr>
+    </w:p>
+    <w:p>
+      <w:pPr>
+        <w:spacing w:line="240" w:lineRule="auto"/>
+        <w:jc w:val="left"/>
+        <w:rPr>
+          <w:rFonts w:asciiTheme="minorHAnsi" w:hAnsiTheme="minorHAnsi" w:cs="Aharoni"/>
+          <w:sz w:val="32"/>
+          <w:szCs w:val="32"/>
+        </w:rPr>
+      </w:pPr>
+    </w:p>
+    <w:p>
+      <w:pPr>
+        <w:spacing w:line="240" w:lineRule="auto"/>
+        <w:jc w:val="left"/>
+        <w:rPr>
+          <w:rFonts w:asciiTheme="minorHAnsi" w:hAnsiTheme="minorHAnsi" w:cs="Aharoni"/>
+          <w:sz w:val="32"/>
+          <w:szCs w:val="32"/>
+        </w:rPr>
+      </w:pPr>
+    </w:p>
+    <w:p>
+      <w:pPr>
+        <w:spacing w:line="240" w:lineRule="auto"/>
+        <w:jc w:val="left"/>
+        <w:rPr>
+          <w:rFonts w:asciiTheme="minorHAnsi" w:hAnsiTheme="minorHAnsi" w:cs="Aharoni"/>
+          <w:sz w:val="32"/>
+          <w:szCs w:val="32"/>
+        </w:rPr>
+      </w:pPr>
     </w:p>
     <w:p>
       <w:pPr>
@@ -5140,6 +5118,7 @@
           <w:sz w:val="40"/>
           <w:szCs w:val="40"/>
         </w:rPr>
+        <w:lastRenderedPageBreak/>
         <w:t>3</w:t>
       </w:r>
       <w:r>
@@ -5211,6 +5190,11 @@
     </w:p>
     <w:p>
       <w:pPr>
+        <w:pStyle w:val="Paragrafoelenco"/>
+        <w:numPr>
+          <w:ilvl w:val="0"/>
+          <w:numId w:val="20"/>
+        </w:numPr>
         <w:spacing w:line="240" w:lineRule="auto"/>
         <w:jc w:val="left"/>
         <w:rPr>
@@ -5220,6 +5204,8 @@
           <w:szCs w:val="32"/>
         </w:rPr>
       </w:pPr>
+      <w:bookmarkStart w:id="9" w:name="RNF1"/>
+      <w:bookmarkEnd w:id="9"/>
       <w:r>
         <w:rPr>
           <w:rFonts w:asciiTheme="minorHAnsi" w:hAnsiTheme="minorHAnsi" w:cs="Aharoni"/>
@@ -5250,6 +5236,11 @@
     </w:p>
     <w:p>
       <w:pPr>
+        <w:pStyle w:val="Paragrafoelenco"/>
+        <w:numPr>
+          <w:ilvl w:val="0"/>
+          <w:numId w:val="12"/>
+        </w:numPr>
         <w:spacing w:line="240" w:lineRule="auto"/>
         <w:jc w:val="left"/>
         <w:rPr>
@@ -5277,6 +5268,11 @@
     </w:p>
     <w:p>
       <w:pPr>
+        <w:pStyle w:val="Paragrafoelenco"/>
+        <w:numPr>
+          <w:ilvl w:val="0"/>
+          <w:numId w:val="20"/>
+        </w:numPr>
         <w:spacing w:line="240" w:lineRule="auto"/>
         <w:jc w:val="left"/>
         <w:rPr>
@@ -5324,21 +5320,25 @@
     </w:p>
     <w:p>
       <w:pPr>
-        <w:spacing w:line="240" w:lineRule="auto"/>
-        <w:jc w:val="left"/>
-        <w:rPr>
-          <w:rFonts w:asciiTheme="minorHAnsi" w:hAnsiTheme="minorHAnsi" w:cs="Aharoni"/>
-          <w:sz w:val="28"/>
-          <w:szCs w:val="28"/>
-        </w:rPr>
-      </w:pPr>
-      <w:r>
-        <w:rPr>
-          <w:rFonts w:asciiTheme="minorHAnsi" w:hAnsiTheme="minorHAnsi" w:cs="Aharoni"/>
-          <w:sz w:val="28"/>
-          <w:szCs w:val="28"/>
-        </w:rPr>
-        <w:lastRenderedPageBreak/>
+        <w:pStyle w:val="Paragrafoelenco"/>
+        <w:numPr>
+          <w:ilvl w:val="0"/>
+          <w:numId w:val="12"/>
+        </w:numPr>
+        <w:spacing w:line="240" w:lineRule="auto"/>
+        <w:jc w:val="left"/>
+        <w:rPr>
+          <w:rFonts w:asciiTheme="minorHAnsi" w:hAnsiTheme="minorHAnsi" w:cs="Aharoni"/>
+          <w:sz w:val="28"/>
+          <w:szCs w:val="28"/>
+        </w:rPr>
+      </w:pPr>
+      <w:r>
+        <w:rPr>
+          <w:rFonts w:asciiTheme="minorHAnsi" w:hAnsiTheme="minorHAnsi" w:cs="Aharoni"/>
+          <w:sz w:val="28"/>
+          <w:szCs w:val="28"/>
+        </w:rPr>
         <w:t>I</w:t>
       </w:r>
       <w:r>
@@ -5352,6 +5352,11 @@
     </w:p>
     <w:p>
       <w:pPr>
+        <w:pStyle w:val="Paragrafoelenco"/>
+        <w:numPr>
+          <w:ilvl w:val="0"/>
+          <w:numId w:val="20"/>
+        </w:numPr>
         <w:spacing w:line="240" w:lineRule="auto"/>
         <w:jc w:val="left"/>
         <w:rPr>
@@ -5399,43 +5404,35 @@
     </w:p>
     <w:p>
       <w:pPr>
-        <w:spacing w:line="240" w:lineRule="auto"/>
-        <w:jc w:val="left"/>
-        <w:rPr>
-          <w:rFonts w:asciiTheme="minorHAnsi" w:hAnsiTheme="minorHAnsi" w:cs="Aharoni"/>
-          <w:sz w:val="28"/>
-          <w:szCs w:val="28"/>
-        </w:rPr>
-      </w:pPr>
-      <w:r>
-        <w:rPr>
-          <w:rFonts w:asciiTheme="minorHAnsi" w:hAnsiTheme="minorHAnsi" w:cs="Aharoni"/>
-          <w:sz w:val="28"/>
-          <w:szCs w:val="28"/>
-        </w:rPr>
-        <w:t xml:space="preserve">Il sistema deve poter funzionare tramite browser sia su Personal Computer che su dispositivi mobili, questo significa che il sito deve adattare </w:t>
-      </w:r>
-      <w:proofErr w:type="spellStart"/>
-      <w:r>
-        <w:rPr>
-          <w:rFonts w:asciiTheme="minorHAnsi" w:hAnsiTheme="minorHAnsi" w:cs="Aharoni"/>
-          <w:sz w:val="28"/>
-          <w:szCs w:val="28"/>
-        </w:rPr>
-        <w:t>responsivamente</w:t>
-      </w:r>
-      <w:proofErr w:type="spellEnd"/>
-      <w:r>
-        <w:rPr>
-          <w:rFonts w:asciiTheme="minorHAnsi" w:hAnsiTheme="minorHAnsi" w:cs="Aharoni"/>
-          <w:sz w:val="28"/>
-          <w:szCs w:val="28"/>
-        </w:rPr>
-        <w:t xml:space="preserve"> la propria interfaccia alle dimensioni di ogni dispositivo.</w:t>
-      </w:r>
-    </w:p>
-    <w:p>
-      <w:pPr>
+        <w:pStyle w:val="Paragrafoelenco"/>
+        <w:numPr>
+          <w:ilvl w:val="0"/>
+          <w:numId w:val="12"/>
+        </w:numPr>
+        <w:spacing w:line="240" w:lineRule="auto"/>
+        <w:jc w:val="left"/>
+        <w:rPr>
+          <w:rFonts w:asciiTheme="minorHAnsi" w:hAnsiTheme="minorHAnsi" w:cs="Aharoni"/>
+          <w:sz w:val="28"/>
+          <w:szCs w:val="28"/>
+        </w:rPr>
+      </w:pPr>
+      <w:r>
+        <w:rPr>
+          <w:rFonts w:asciiTheme="minorHAnsi" w:hAnsiTheme="minorHAnsi" w:cs="Aharoni"/>
+          <w:sz w:val="28"/>
+          <w:szCs w:val="28"/>
+        </w:rPr>
+        <w:t>Il sistema deve poter funzionare tramite browser sia su Personal Computer che su dispositivi mobili, questo significa che il sito deve adattare responsivamente la propria interfaccia alle dimensioni di ogni dispositivo.</w:t>
+      </w:r>
+    </w:p>
+    <w:p>
+      <w:pPr>
+        <w:pStyle w:val="Paragrafoelenco"/>
+        <w:numPr>
+          <w:ilvl w:val="0"/>
+          <w:numId w:val="20"/>
+        </w:numPr>
         <w:spacing w:line="240" w:lineRule="auto"/>
         <w:jc w:val="left"/>
         <w:rPr>
@@ -5494,25 +5491,72 @@
     </w:p>
     <w:p>
       <w:pPr>
-        <w:spacing w:line="240" w:lineRule="auto"/>
-        <w:jc w:val="left"/>
-        <w:rPr>
-          <w:rFonts w:asciiTheme="minorHAnsi" w:hAnsiTheme="minorHAnsi" w:cs="Aharoni"/>
-          <w:sz w:val="28"/>
-          <w:szCs w:val="28"/>
-        </w:rPr>
-      </w:pPr>
-      <w:r>
-        <w:rPr>
-          <w:rFonts w:asciiTheme="minorHAnsi" w:hAnsiTheme="minorHAnsi" w:cs="Aharoni"/>
-          <w:sz w:val="28"/>
-          <w:szCs w:val="28"/>
-        </w:rPr>
-        <w:t>Il sistema deve garantire l’elaborazione di un numero crescente di utenti, di conseguenza fornire le prestazioni definite nel RFN1 anche con un numero di utenti maggiore di 500.</w:t>
-      </w:r>
-    </w:p>
-    <w:p>
-      <w:pPr>
+        <w:pStyle w:val="Paragrafoelenco"/>
+        <w:numPr>
+          <w:ilvl w:val="0"/>
+          <w:numId w:val="12"/>
+        </w:numPr>
+        <w:spacing w:line="240" w:lineRule="auto"/>
+        <w:jc w:val="left"/>
+        <w:rPr>
+          <w:rFonts w:asciiTheme="minorHAnsi" w:hAnsiTheme="minorHAnsi" w:cs="Aharoni"/>
+          <w:sz w:val="28"/>
+          <w:szCs w:val="28"/>
+        </w:rPr>
+      </w:pPr>
+      <w:r>
+        <w:rPr>
+          <w:rFonts w:asciiTheme="minorHAnsi" w:hAnsiTheme="minorHAnsi" w:cs="Aharoni"/>
+          <w:sz w:val="28"/>
+          <w:szCs w:val="28"/>
+        </w:rPr>
+        <w:t xml:space="preserve">Il sistema deve garantire l’elaborazione di un numero crescente di utenti, di conseguenza fornire le prestazioni definite nel </w:t>
+      </w:r>
+      <w:hyperlink w:anchor="RNF1" w:history="1">
+        <w:r>
+          <w:rPr>
+            <w:rStyle w:val="Collegamentoipertestuale"/>
+            <w:rFonts w:asciiTheme="minorHAnsi" w:hAnsiTheme="minorHAnsi" w:cs="Aharoni"/>
+            <w:sz w:val="28"/>
+            <w:szCs w:val="28"/>
+          </w:rPr>
+          <w:t>R</w:t>
+        </w:r>
+        <w:r>
+          <w:rPr>
+            <w:rStyle w:val="Collegamentoipertestuale"/>
+            <w:rFonts w:asciiTheme="minorHAnsi" w:hAnsiTheme="minorHAnsi" w:cs="Aharoni"/>
+            <w:sz w:val="28"/>
+            <w:szCs w:val="28"/>
+          </w:rPr>
+          <w:t>F</w:t>
+        </w:r>
+        <w:r>
+          <w:rPr>
+            <w:rStyle w:val="Collegamentoipertestuale"/>
+            <w:rFonts w:asciiTheme="minorHAnsi" w:hAnsiTheme="minorHAnsi" w:cs="Aharoni"/>
+            <w:sz w:val="28"/>
+            <w:szCs w:val="28"/>
+          </w:rPr>
+          <w:t>N1</w:t>
+        </w:r>
+      </w:hyperlink>
+      <w:r>
+        <w:rPr>
+          <w:rFonts w:asciiTheme="minorHAnsi" w:hAnsiTheme="minorHAnsi" w:cs="Aharoni"/>
+          <w:sz w:val="28"/>
+          <w:szCs w:val="28"/>
+        </w:rPr>
+        <w:t xml:space="preserve"> anche con un numero di utenti maggiore di 500.</w:t>
+      </w:r>
+    </w:p>
+    <w:p>
+      <w:pPr>
+        <w:pStyle w:val="Paragrafoelenco"/>
+        <w:numPr>
+          <w:ilvl w:val="0"/>
+          <w:numId w:val="20"/>
+        </w:numPr>
         <w:spacing w:line="240" w:lineRule="auto"/>
         <w:jc w:val="left"/>
         <w:rPr>
@@ -5579,65 +5623,35 @@
     </w:p>
     <w:p>
       <w:pPr>
-        <w:spacing w:line="240" w:lineRule="auto"/>
-        <w:jc w:val="left"/>
-        <w:rPr>
-          <w:rFonts w:asciiTheme="minorHAnsi" w:hAnsiTheme="minorHAnsi" w:cs="Aharoni"/>
-          <w:sz w:val="28"/>
-          <w:szCs w:val="28"/>
-        </w:rPr>
-      </w:pPr>
-      <w:r>
-        <w:rPr>
-          <w:rFonts w:asciiTheme="minorHAnsi" w:hAnsiTheme="minorHAnsi" w:cs="Aharoni"/>
-          <w:sz w:val="28"/>
-          <w:szCs w:val="28"/>
-        </w:rPr>
-        <w:t>All’interno del sistema deve risultare intuitivo introdurre elementi/componenti innovativi.</w:t>
-      </w:r>
-      <w:r>
-        <w:rPr>
-          <w:rFonts w:asciiTheme="minorHAnsi" w:hAnsiTheme="minorHAnsi" w:cs="Aharoni"/>
-          <w:sz w:val="28"/>
-          <w:szCs w:val="28"/>
-        </w:rPr>
-        <w:t xml:space="preserve"> </w:t>
-      </w:r>
-      <w:r>
-        <w:rPr>
-          <w:rFonts w:asciiTheme="minorHAnsi" w:hAnsiTheme="minorHAnsi" w:cs="Aharoni"/>
-          <w:sz w:val="28"/>
-          <w:szCs w:val="28"/>
-        </w:rPr>
-        <w:t>In particolare</w:t>
-      </w:r>
-      <w:r>
-        <w:rPr>
-          <w:rFonts w:asciiTheme="minorHAnsi" w:hAnsiTheme="minorHAnsi" w:cs="Aharoni"/>
-          <w:sz w:val="28"/>
-          <w:szCs w:val="28"/>
-        </w:rPr>
-        <w:t>,</w:t>
-      </w:r>
-      <w:r>
-        <w:rPr>
-          <w:rFonts w:asciiTheme="minorHAnsi" w:hAnsiTheme="minorHAnsi" w:cs="Aharoni"/>
-          <w:sz w:val="28"/>
-          <w:szCs w:val="28"/>
-        </w:rPr>
-        <w:t xml:space="preserve"> deve risultare facile lavorare sul codice di sviluppo e nel caso in cui un update del sistema provochi bug o errori, deve essere possibile ritornare alla versione precedente</w:t>
-      </w:r>
-      <w:r>
-        <w:rPr>
-          <w:rFonts w:asciiTheme="minorHAnsi" w:hAnsiTheme="minorHAnsi" w:cs="Aharoni"/>
-          <w:sz w:val="28"/>
-          <w:szCs w:val="28"/>
-        </w:rPr>
-        <w:t>.</w:t>
-      </w:r>
-    </w:p>
-    <w:p>
-      <w:pPr>
+        <w:pStyle w:val="Paragrafoelenco"/>
+        <w:numPr>
+          <w:ilvl w:val="0"/>
+          <w:numId w:val="12"/>
+        </w:numPr>
+        <w:spacing w:line="240" w:lineRule="auto"/>
+        <w:jc w:val="left"/>
+        <w:rPr>
+          <w:rFonts w:asciiTheme="minorHAnsi" w:hAnsiTheme="minorHAnsi" w:cs="Aharoni"/>
+          <w:sz w:val="28"/>
+          <w:szCs w:val="28"/>
+        </w:rPr>
+      </w:pPr>
+      <w:r>
+        <w:rPr>
+          <w:rFonts w:asciiTheme="minorHAnsi" w:hAnsiTheme="minorHAnsi" w:cs="Aharoni"/>
+          <w:sz w:val="28"/>
+          <w:szCs w:val="28"/>
+        </w:rPr>
+        <w:t>All’interno del sistema deve risultare intuitivo introdurre elementi/componenti innovativi. In particolare, deve risultare facile lavorare sul codice di sviluppo e nel caso in cui un update del sistema provochi bug o errori, deve essere possibile ritornare alla versione precedente.</w:t>
+      </w:r>
+    </w:p>
+    <w:p>
+      <w:pPr>
+        <w:pStyle w:val="Paragrafoelenco"/>
+        <w:numPr>
+          <w:ilvl w:val="0"/>
+          <w:numId w:val="20"/>
+        </w:numPr>
         <w:spacing w:line="240" w:lineRule="auto"/>
         <w:jc w:val="left"/>
         <w:rPr>
@@ -5696,6 +5710,11 @@
     </w:p>
     <w:p>
       <w:pPr>
+        <w:pStyle w:val="Paragrafoelenco"/>
+        <w:numPr>
+          <w:ilvl w:val="0"/>
+          <w:numId w:val="12"/>
+        </w:numPr>
         <w:spacing w:line="240" w:lineRule="auto"/>
         <w:jc w:val="left"/>
         <w:rPr>
@@ -5710,35 +5729,16 @@
           <w:sz w:val="28"/>
           <w:szCs w:val="32"/>
         </w:rPr>
-        <w:t>U</w:t>
-      </w:r>
-      <w:r>
-        <w:rPr>
-          <w:rFonts w:asciiTheme="minorHAnsi" w:hAnsiTheme="minorHAnsi" w:cs="Aharoni"/>
-          <w:sz w:val="28"/>
-          <w:szCs w:val="32"/>
-        </w:rPr>
-        <w:t>n utente deve essere in grado di usare tutte le funzioni f</w:t>
-      </w:r>
-      <w:r>
-        <w:rPr>
-          <w:rFonts w:asciiTheme="minorHAnsi" w:hAnsiTheme="minorHAnsi" w:cs="Aharoni"/>
-          <w:sz w:val="28"/>
-          <w:szCs w:val="32"/>
-        </w:rPr>
-        <w:t>ornite dal sistema in meno di 15</w:t>
-      </w:r>
-      <w:r>
-        <w:rPr>
-          <w:rFonts w:asciiTheme="minorHAnsi" w:hAnsiTheme="minorHAnsi" w:cs="Aharoni"/>
-          <w:sz w:val="28"/>
-          <w:szCs w:val="32"/>
-        </w:rPr>
-        <w:t xml:space="preserve"> minuti.</w:t>
-      </w:r>
-    </w:p>
-    <w:p>
-      <w:pPr>
+        <w:t>Un utente deve essere in grado di usare tutte le funzioni fornite dal sistema in meno di 15 minuti.</w:t>
+      </w:r>
+    </w:p>
+    <w:p>
+      <w:pPr>
+        <w:pStyle w:val="Paragrafoelenco"/>
+        <w:numPr>
+          <w:ilvl w:val="0"/>
+          <w:numId w:val="20"/>
+        </w:numPr>
         <w:spacing w:line="240" w:lineRule="auto"/>
         <w:jc w:val="left"/>
         <w:rPr>
@@ -5787,29 +5787,503 @@
     </w:p>
     <w:p>
       <w:pPr>
-        <w:spacing w:line="240" w:lineRule="auto"/>
-        <w:jc w:val="left"/>
-        <w:rPr>
-          <w:rFonts w:asciiTheme="minorHAnsi" w:hAnsiTheme="minorHAnsi" w:cs="Aharoni"/>
-          <w:sz w:val="28"/>
-          <w:szCs w:val="28"/>
-        </w:rPr>
-      </w:pPr>
-      <w:r>
-        <w:rPr>
-          <w:rFonts w:asciiTheme="minorHAnsi" w:hAnsiTheme="minorHAnsi" w:cs="Aharoni"/>
-          <w:sz w:val="28"/>
-          <w:szCs w:val="28"/>
-        </w:rPr>
-        <w:t>Il sistema</w:t>
-      </w:r>
-      <w:r>
-        <w:rPr>
-          <w:rFonts w:asciiTheme="minorHAnsi" w:hAnsiTheme="minorHAnsi" w:cs="Aharoni"/>
-          <w:sz w:val="28"/>
-          <w:szCs w:val="28"/>
-        </w:rPr>
-        <w:t>, come detto nel RF13, deve essere in grado di effettuare il login automaticamente solamente se l’utente accede nuovamente alla pagina in un tempo massimo di 10 minuti.</w:t>
+        <w:pStyle w:val="Paragrafoelenco"/>
+        <w:numPr>
+          <w:ilvl w:val="0"/>
+          <w:numId w:val="12"/>
+        </w:numPr>
+        <w:spacing w:line="240" w:lineRule="auto"/>
+        <w:jc w:val="left"/>
+        <w:rPr>
+          <w:rFonts w:asciiTheme="minorHAnsi" w:hAnsiTheme="minorHAnsi" w:cs="Aharoni"/>
+          <w:sz w:val="28"/>
+          <w:szCs w:val="28"/>
+        </w:rPr>
+      </w:pPr>
+      <w:r>
+        <w:rPr>
+          <w:rFonts w:asciiTheme="minorHAnsi" w:hAnsiTheme="minorHAnsi" w:cs="Aharoni"/>
+          <w:sz w:val="28"/>
+          <w:szCs w:val="28"/>
+        </w:rPr>
+        <w:t xml:space="preserve">Il sistema, come detto nel </w:t>
+      </w:r>
+      <w:hyperlink w:anchor="RF13" w:history="1">
+        <w:r>
+          <w:rPr>
+            <w:rStyle w:val="Collegamentoipertestuale"/>
+            <w:rFonts w:asciiTheme="minorHAnsi" w:hAnsiTheme="minorHAnsi" w:cs="Aharoni"/>
+            <w:sz w:val="28"/>
+            <w:szCs w:val="28"/>
+          </w:rPr>
+          <w:t>RF1</w:t>
+        </w:r>
+        <w:r>
+          <w:rPr>
+            <w:rStyle w:val="Collegamentoipertestuale"/>
+            <w:rFonts w:asciiTheme="minorHAnsi" w:hAnsiTheme="minorHAnsi" w:cs="Aharoni"/>
+            <w:sz w:val="28"/>
+            <w:szCs w:val="28"/>
+          </w:rPr>
+          <w:t>3</w:t>
+        </w:r>
+      </w:hyperlink>
+      <w:r>
+        <w:rPr>
+          <w:rFonts w:asciiTheme="minorHAnsi" w:hAnsiTheme="minorHAnsi" w:cs="Aharoni"/>
+          <w:sz w:val="28"/>
+          <w:szCs w:val="28"/>
+        </w:rPr>
+        <w:t>, deve essere in grado di effettuare il login automaticamente solamente se l’utente accede nuovamente alla pagina in un tempo massimo di 10 minuti.</w:t>
+      </w:r>
+    </w:p>
+    <w:p>
+      <w:pPr>
+        <w:pStyle w:val="Paragrafoelenco"/>
+        <w:numPr>
+          <w:ilvl w:val="0"/>
+          <w:numId w:val="20"/>
+        </w:numPr>
+        <w:spacing w:line="240" w:lineRule="auto"/>
+        <w:jc w:val="left"/>
+        <w:rPr>
+          <w:rFonts w:asciiTheme="minorHAnsi" w:hAnsiTheme="minorHAnsi" w:cs="Aharoni"/>
+          <w:sz w:val="32"/>
+          <w:szCs w:val="32"/>
+        </w:rPr>
+      </w:pPr>
+      <w:r>
+        <w:rPr>
+          <w:rFonts w:asciiTheme="minorHAnsi" w:hAnsiTheme="minorHAnsi" w:cs="Aharoni"/>
+          <w:b/>
+          <w:bCs/>
+          <w:sz w:val="32"/>
+          <w:szCs w:val="32"/>
+        </w:rPr>
+        <w:t>RNF</w:t>
+      </w:r>
+      <w:r>
+        <w:rPr>
+          <w:rFonts w:asciiTheme="minorHAnsi" w:hAnsiTheme="minorHAnsi" w:cs="Aharoni"/>
+          <w:b/>
+          <w:bCs/>
+          <w:sz w:val="32"/>
+          <w:szCs w:val="32"/>
+        </w:rPr>
+        <w:t>8</w:t>
+      </w:r>
+      <w:r>
+        <w:rPr>
+          <w:rFonts w:asciiTheme="minorHAnsi" w:hAnsiTheme="minorHAnsi" w:cs="Aharoni"/>
+          <w:sz w:val="32"/>
+          <w:szCs w:val="32"/>
+        </w:rPr>
+        <w:t xml:space="preserve">: </w:t>
+      </w:r>
+      <w:r>
+        <w:rPr>
+          <w:rFonts w:asciiTheme="minorHAnsi" w:hAnsiTheme="minorHAnsi" w:cs="Aharoni"/>
+          <w:color w:val="990000"/>
+          <w:sz w:val="32"/>
+          <w:szCs w:val="32"/>
+        </w:rPr>
+        <w:t>PRIVACY</w:t>
+      </w:r>
+    </w:p>
+    <w:p>
+      <w:pPr>
+        <w:pStyle w:val="Paragrafoelenco"/>
+        <w:numPr>
+          <w:ilvl w:val="0"/>
+          <w:numId w:val="12"/>
+        </w:numPr>
+        <w:spacing w:line="240" w:lineRule="auto"/>
+        <w:jc w:val="left"/>
+        <w:rPr>
+          <w:rFonts w:asciiTheme="minorHAnsi" w:hAnsiTheme="minorHAnsi" w:cs="Aharoni"/>
+          <w:sz w:val="28"/>
+          <w:szCs w:val="28"/>
+        </w:rPr>
+      </w:pPr>
+      <w:r>
+        <w:rPr>
+          <w:rFonts w:asciiTheme="minorHAnsi" w:hAnsiTheme="minorHAnsi" w:cs="Aharoni"/>
+          <w:sz w:val="28"/>
+          <w:szCs w:val="28"/>
+        </w:rPr>
+        <w:t xml:space="preserve">Il sistema deve rispettare le norme legali imposte dal </w:t>
+      </w:r>
+      <w:hyperlink r:id="rId11" w:history="1">
+        <w:r>
+          <w:rPr>
+            <w:rStyle w:val="Collegamentoipertestuale"/>
+            <w:rFonts w:asciiTheme="minorHAnsi" w:hAnsiTheme="minorHAnsi" w:cs="Aharoni"/>
+            <w:sz w:val="28"/>
+            <w:szCs w:val="28"/>
+          </w:rPr>
+          <w:t>GDPR</w:t>
+        </w:r>
+      </w:hyperlink>
+      <w:r>
+        <w:rPr>
+          <w:rFonts w:asciiTheme="minorHAnsi" w:hAnsiTheme="minorHAnsi" w:cs="Aharoni"/>
+          <w:sz w:val="28"/>
+          <w:szCs w:val="28"/>
+        </w:rPr>
+        <w:t>.</w:t>
+      </w:r>
+      <w:r>
+        <w:rPr>
+          <w:rFonts w:asciiTheme="minorHAnsi" w:hAnsiTheme="minorHAnsi" w:cs="Aharoni"/>
+          <w:sz w:val="28"/>
+          <w:szCs w:val="28"/>
+        </w:rPr>
+        <w:t xml:space="preserve"> </w:t>
+      </w:r>
+    </w:p>
+    <w:p>
+      <w:pPr>
+        <w:pStyle w:val="Paragrafoelenco"/>
+        <w:spacing w:line="240" w:lineRule="auto"/>
+        <w:jc w:val="left"/>
+        <w:rPr>
+          <w:rFonts w:asciiTheme="minorHAnsi" w:hAnsiTheme="minorHAnsi" w:cs="Aharoni"/>
+          <w:sz w:val="28"/>
+          <w:szCs w:val="28"/>
+        </w:rPr>
+      </w:pPr>
+      <w:r>
+        <w:rPr>
+          <w:rFonts w:asciiTheme="minorHAnsi" w:hAnsiTheme="minorHAnsi" w:cs="Aharoni"/>
+          <w:sz w:val="28"/>
+          <w:szCs w:val="28"/>
+        </w:rPr>
+        <w:t>In particolare:</w:t>
+      </w:r>
+    </w:p>
+    <w:p>
+      <w:pPr>
+        <w:pStyle w:val="Paragrafoelenco"/>
+        <w:numPr>
+          <w:ilvl w:val="1"/>
+          <w:numId w:val="12"/>
+        </w:numPr>
+        <w:spacing w:line="240" w:lineRule="auto"/>
+        <w:jc w:val="left"/>
+        <w:rPr>
+          <w:rStyle w:val="Collegamentoipertestuale"/>
+          <w:rFonts w:asciiTheme="minorHAnsi" w:hAnsiTheme="minorHAnsi" w:cs="Aharoni"/>
+          <w:color w:val="000000" w:themeColor="text1"/>
+          <w:sz w:val="28"/>
+          <w:szCs w:val="28"/>
+          <w:u w:val="none"/>
+        </w:rPr>
+      </w:pPr>
+      <w:r>
+        <w:rPr>
+          <w:rFonts w:asciiTheme="minorHAnsi" w:hAnsiTheme="minorHAnsi" w:cs="Aharoni"/>
+          <w:color w:val="000000" w:themeColor="text1"/>
+          <w:sz w:val="28"/>
+          <w:szCs w:val="28"/>
+        </w:rPr>
+        <w:t>Il sistema può elaborare solo i dati personali necessari al raggiungimento dell</w:t>
+      </w:r>
+      <w:r>
+        <w:rPr>
+          <w:rFonts w:asciiTheme="minorHAnsi" w:hAnsiTheme="minorHAnsi" w:cs="Aharoni"/>
+          <w:color w:val="000000" w:themeColor="text1"/>
+          <w:sz w:val="28"/>
+          <w:szCs w:val="28"/>
+        </w:rPr>
+        <w:t>e</w:t>
+      </w:r>
+      <w:r>
+        <w:rPr>
+          <w:rFonts w:asciiTheme="minorHAnsi" w:hAnsiTheme="minorHAnsi" w:cs="Aharoni"/>
+          <w:color w:val="000000" w:themeColor="text1"/>
+          <w:sz w:val="28"/>
+          <w:szCs w:val="28"/>
+        </w:rPr>
+        <w:t xml:space="preserve"> finalità per i quali sono trattati</w:t>
+      </w:r>
+      <w:r>
+        <w:rPr>
+          <w:rFonts w:asciiTheme="minorHAnsi" w:hAnsiTheme="minorHAnsi" w:cs="Aharoni"/>
+          <w:color w:val="000000" w:themeColor="text1"/>
+          <w:sz w:val="28"/>
+          <w:szCs w:val="28"/>
+        </w:rPr>
+        <w:t xml:space="preserve"> (</w:t>
+      </w:r>
+      <w:hyperlink w:anchor="c" w:history="1">
+        <w:r>
+          <w:rPr>
+            <w:rStyle w:val="Collegamentoipertestuale"/>
+            <w:rFonts w:asciiTheme="minorHAnsi" w:hAnsiTheme="minorHAnsi" w:cs="Aharoni"/>
+            <w:sz w:val="28"/>
+            <w:szCs w:val="28"/>
+          </w:rPr>
+          <w:t>obiettivo c</w:t>
+        </w:r>
+      </w:hyperlink>
+      <w:r>
+        <w:rPr>
+          <w:rStyle w:val="Collegamentoipertestuale"/>
+          <w:rFonts w:asciiTheme="minorHAnsi" w:hAnsiTheme="minorHAnsi" w:cs="Aharoni"/>
+          <w:color w:val="000000" w:themeColor="text1"/>
+          <w:sz w:val="28"/>
+          <w:szCs w:val="28"/>
+          <w:u w:val="none"/>
+        </w:rPr>
+        <w:t>)</w:t>
+      </w:r>
+      <w:r>
+        <w:rPr>
+          <w:rStyle w:val="Collegamentoipertestuale"/>
+          <w:rFonts w:asciiTheme="minorHAnsi" w:hAnsiTheme="minorHAnsi" w:cs="Aharoni"/>
+          <w:color w:val="000000" w:themeColor="text1"/>
+          <w:sz w:val="28"/>
+          <w:szCs w:val="28"/>
+          <w:u w:val="none"/>
+        </w:rPr>
+        <w:t>.</w:t>
+      </w:r>
+    </w:p>
+    <w:p>
+      <w:pPr>
+        <w:pStyle w:val="Paragrafoelenco"/>
+        <w:numPr>
+          <w:ilvl w:val="1"/>
+          <w:numId w:val="12"/>
+        </w:numPr>
+        <w:spacing w:line="240" w:lineRule="auto"/>
+        <w:jc w:val="left"/>
+        <w:rPr>
+          <w:rStyle w:val="Collegamentoipertestuale"/>
+          <w:rFonts w:asciiTheme="minorHAnsi" w:hAnsiTheme="minorHAnsi" w:cs="Aharoni"/>
+          <w:color w:val="000000" w:themeColor="text1"/>
+          <w:sz w:val="28"/>
+          <w:szCs w:val="28"/>
+          <w:u w:val="none"/>
+        </w:rPr>
+      </w:pPr>
+      <w:r>
+        <w:rPr>
+          <w:rStyle w:val="Collegamentoipertestuale"/>
+          <w:rFonts w:asciiTheme="minorHAnsi" w:hAnsiTheme="minorHAnsi" w:cs="Aharoni"/>
+          <w:color w:val="000000" w:themeColor="text1"/>
+          <w:sz w:val="28"/>
+          <w:szCs w:val="28"/>
+          <w:u w:val="none"/>
+        </w:rPr>
+        <w:t xml:space="preserve">il trattamento dei dati da parte del sistema è limitato al solo scopo legittimo per il quale tali dati personali sono stati originariamente raccolti </w:t>
+      </w:r>
+      <w:r>
+        <w:rPr>
+          <w:rFonts w:asciiTheme="minorHAnsi" w:hAnsiTheme="minorHAnsi" w:cs="Aharoni"/>
+          <w:color w:val="000000" w:themeColor="text1"/>
+          <w:sz w:val="28"/>
+          <w:szCs w:val="28"/>
+        </w:rPr>
+        <w:t>(</w:t>
+      </w:r>
+      <w:hyperlink w:anchor="c" w:history="1">
+        <w:r>
+          <w:rPr>
+            <w:rStyle w:val="Collegamentoipertestuale"/>
+            <w:rFonts w:asciiTheme="minorHAnsi" w:hAnsiTheme="minorHAnsi" w:cs="Aharoni"/>
+            <w:sz w:val="28"/>
+            <w:szCs w:val="28"/>
+          </w:rPr>
+          <w:t>obiettivo c</w:t>
+        </w:r>
+      </w:hyperlink>
+      <w:r>
+        <w:rPr>
+          <w:rStyle w:val="Collegamentoipertestuale"/>
+          <w:rFonts w:asciiTheme="minorHAnsi" w:hAnsiTheme="minorHAnsi" w:cs="Aharoni"/>
+          <w:color w:val="000000" w:themeColor="text1"/>
+          <w:sz w:val="28"/>
+          <w:szCs w:val="28"/>
+          <w:u w:val="none"/>
+        </w:rPr>
+        <w:t>)</w:t>
+      </w:r>
+      <w:r>
+        <w:rPr>
+          <w:rStyle w:val="Collegamentoipertestuale"/>
+          <w:rFonts w:asciiTheme="minorHAnsi" w:hAnsiTheme="minorHAnsi" w:cs="Aharoni"/>
+          <w:color w:val="000000" w:themeColor="text1"/>
+          <w:sz w:val="28"/>
+          <w:szCs w:val="28"/>
+          <w:u w:val="none"/>
+        </w:rPr>
+        <w:t>.</w:t>
+      </w:r>
+    </w:p>
+    <w:p>
+      <w:pPr>
+        <w:pStyle w:val="Paragrafoelenco"/>
+        <w:numPr>
+          <w:ilvl w:val="1"/>
+          <w:numId w:val="12"/>
+        </w:numPr>
+        <w:spacing w:line="240" w:lineRule="auto"/>
+        <w:jc w:val="left"/>
+        <w:rPr>
+          <w:rStyle w:val="Collegamentoipertestuale"/>
+          <w:rFonts w:asciiTheme="minorHAnsi" w:hAnsiTheme="minorHAnsi" w:cs="Aharoni"/>
+          <w:color w:val="000000" w:themeColor="text1"/>
+          <w:sz w:val="28"/>
+          <w:szCs w:val="28"/>
+          <w:u w:val="none"/>
+        </w:rPr>
+      </w:pPr>
+      <w:r>
+        <w:rPr>
+          <w:rStyle w:val="Collegamentoipertestuale"/>
+          <w:rFonts w:asciiTheme="minorHAnsi" w:hAnsiTheme="minorHAnsi" w:cs="Aharoni"/>
+          <w:color w:val="000000" w:themeColor="text1"/>
+          <w:sz w:val="28"/>
+          <w:szCs w:val="28"/>
+          <w:u w:val="none"/>
+        </w:rPr>
+        <w:t xml:space="preserve">Il sistema può richiedere solo i dati personali </w:t>
+      </w:r>
+      <w:r>
+        <w:rPr>
+          <w:rStyle w:val="Collegamentoipertestuale"/>
+          <w:rFonts w:asciiTheme="minorHAnsi" w:hAnsiTheme="minorHAnsi" w:cs="Aharoni"/>
+          <w:color w:val="000000" w:themeColor="text1"/>
+          <w:sz w:val="28"/>
+          <w:szCs w:val="28"/>
+          <w:u w:val="none"/>
+        </w:rPr>
+        <w:t xml:space="preserve">strettamente assolutamente necessari a tale </w:t>
+      </w:r>
+      <w:proofErr w:type="gramStart"/>
+      <w:r>
+        <w:rPr>
+          <w:rStyle w:val="Collegamentoipertestuale"/>
+          <w:rFonts w:asciiTheme="minorHAnsi" w:hAnsiTheme="minorHAnsi" w:cs="Aharoni"/>
+          <w:color w:val="000000" w:themeColor="text1"/>
+          <w:sz w:val="28"/>
+          <w:szCs w:val="28"/>
+          <w:u w:val="none"/>
+        </w:rPr>
+        <w:t>scopo</w:t>
+      </w:r>
+      <w:r>
+        <w:rPr>
+          <w:rFonts w:asciiTheme="minorHAnsi" w:hAnsiTheme="minorHAnsi" w:cs="Aharoni"/>
+          <w:color w:val="000000" w:themeColor="text1"/>
+          <w:sz w:val="28"/>
+          <w:szCs w:val="28"/>
+        </w:rPr>
+        <w:t>(</w:t>
+      </w:r>
+      <w:proofErr w:type="gramEnd"/>
+      <w:hyperlink w:anchor="c" w:history="1">
+        <w:r>
+          <w:rPr>
+            <w:rStyle w:val="Collegamentoipertestuale"/>
+            <w:rFonts w:asciiTheme="minorHAnsi" w:hAnsiTheme="minorHAnsi" w:cs="Aharoni"/>
+            <w:sz w:val="28"/>
+            <w:szCs w:val="28"/>
+          </w:rPr>
+          <w:t>obiettivo c</w:t>
+        </w:r>
+      </w:hyperlink>
+      <w:r>
+        <w:rPr>
+          <w:rStyle w:val="Collegamentoipertestuale"/>
+          <w:rFonts w:asciiTheme="minorHAnsi" w:hAnsiTheme="minorHAnsi" w:cs="Aharoni"/>
+          <w:color w:val="000000" w:themeColor="text1"/>
+          <w:sz w:val="28"/>
+          <w:szCs w:val="28"/>
+          <w:u w:val="none"/>
+        </w:rPr>
+        <w:t>)</w:t>
+      </w:r>
+      <w:r>
+        <w:rPr>
+          <w:rStyle w:val="Collegamentoipertestuale"/>
+          <w:rFonts w:asciiTheme="minorHAnsi" w:hAnsiTheme="minorHAnsi" w:cs="Aharoni"/>
+          <w:color w:val="000000" w:themeColor="text1"/>
+          <w:sz w:val="28"/>
+          <w:szCs w:val="28"/>
+          <w:u w:val="none"/>
+        </w:rPr>
+        <w:t>.</w:t>
+      </w:r>
+    </w:p>
+    <w:p>
+      <w:pPr>
+        <w:pStyle w:val="Paragrafoelenco"/>
+        <w:numPr>
+          <w:ilvl w:val="1"/>
+          <w:numId w:val="12"/>
+        </w:numPr>
+        <w:spacing w:line="240" w:lineRule="auto"/>
+        <w:jc w:val="left"/>
+        <w:rPr>
+          <w:rStyle w:val="Collegamentoipertestuale"/>
+          <w:rFonts w:asciiTheme="minorHAnsi" w:hAnsiTheme="minorHAnsi" w:cs="Aharoni"/>
+          <w:color w:val="000000" w:themeColor="text1"/>
+          <w:sz w:val="28"/>
+          <w:szCs w:val="28"/>
+          <w:u w:val="none"/>
+        </w:rPr>
+      </w:pPr>
+      <w:r>
+        <w:rPr>
+          <w:rStyle w:val="Collegamentoipertestuale"/>
+          <w:rFonts w:asciiTheme="minorHAnsi" w:hAnsiTheme="minorHAnsi" w:cs="Aharoni"/>
+          <w:color w:val="000000" w:themeColor="text1"/>
+          <w:sz w:val="28"/>
+          <w:szCs w:val="28"/>
+          <w:u w:val="none"/>
+        </w:rPr>
+        <w:t xml:space="preserve">I dati personali degli utenti devono essere strettamente accurati e aggiornati, gli utenti hanno quindi il diritto di chiedere che i propri dati personali inesatti o incompleti vengano cancellati o rettificati. </w:t>
+      </w:r>
+    </w:p>
+    <w:p>
+      <w:pPr>
+        <w:pStyle w:val="Paragrafoelenco"/>
+        <w:numPr>
+          <w:ilvl w:val="1"/>
+          <w:numId w:val="12"/>
+        </w:numPr>
+        <w:spacing w:line="240" w:lineRule="auto"/>
+        <w:jc w:val="left"/>
+        <w:rPr>
+          <w:rFonts w:asciiTheme="minorHAnsi" w:hAnsiTheme="minorHAnsi" w:cs="Aharoni"/>
+          <w:color w:val="000000" w:themeColor="text1"/>
+          <w:sz w:val="28"/>
+          <w:szCs w:val="28"/>
+        </w:rPr>
+      </w:pPr>
+      <w:r>
+        <w:rPr>
+          <w:rStyle w:val="Collegamentoipertestuale"/>
+          <w:rFonts w:asciiTheme="minorHAnsi" w:hAnsiTheme="minorHAnsi" w:cs="Aharoni"/>
+          <w:color w:val="000000" w:themeColor="text1"/>
+          <w:sz w:val="28"/>
+          <w:szCs w:val="28"/>
+          <w:u w:val="none"/>
+        </w:rPr>
+        <w:t>I responsabili del sistema devono eliminare i dati personali di un utente qualora non siano più necessari</w:t>
+      </w:r>
+      <w:r>
+        <w:rPr>
+          <w:rStyle w:val="Collegamentoipertestuale"/>
+          <w:rFonts w:asciiTheme="minorHAnsi" w:hAnsiTheme="minorHAnsi" w:cs="Aharoni"/>
+          <w:color w:val="000000" w:themeColor="text1"/>
+          <w:sz w:val="28"/>
+          <w:szCs w:val="28"/>
+          <w:u w:val="none"/>
+        </w:rPr>
+        <w:t>.</w:t>
       </w:r>
     </w:p>
     <w:p>
@@ -5825,11 +6299,7 @@
           <w:szCs w:val="52"/>
         </w:rPr>
       </w:pPr>
-    </w:p>
-    <w:p>
-      <w:pPr>
-        <w:spacing w:line="240" w:lineRule="auto"/>
-        <w:jc w:val="left"/>
+      <w:r>
         <w:rPr>
           <w:rFonts w:ascii="Aharoni" w:hAnsi="Aharoni" w:cs="Aharoni"/>
           <w:b/>
@@ -5838,12 +6308,32 @@
           <w:sz w:val="52"/>
           <w:szCs w:val="52"/>
         </w:rPr>
-      </w:pPr>
-    </w:p>
-    <w:p>
-      <w:pPr>
-        <w:spacing w:line="240" w:lineRule="auto"/>
-        <w:jc w:val="left"/>
+        <w:lastRenderedPageBreak/>
+        <w:t>4</w:t>
+      </w:r>
+      <w:r>
+        <w:rPr>
+          <w:rFonts w:ascii="Aharoni" w:hAnsi="Aharoni" w:cs="Aharoni" w:hint="cs"/>
+          <w:b/>
+          <w:bCs/>
+          <w:color w:val="CB4141"/>
+          <w:sz w:val="52"/>
+          <w:szCs w:val="52"/>
+        </w:rPr>
+        <w:t>.</w:t>
+      </w:r>
+      <w:r>
+        <w:rPr>
+          <w:rFonts w:ascii="Aharoni" w:hAnsi="Aharoni" w:cs="Aharoni" w:hint="cs"/>
+          <w:b/>
+          <w:bCs/>
+          <w:color w:val="CB4141"/>
+          <w:sz w:val="52"/>
+          <w:szCs w:val="52"/>
+        </w:rPr>
+        <w:t xml:space="preserve"> </w:t>
+      </w:r>
+      <w:r>
         <w:rPr>
           <w:rFonts w:ascii="Aharoni" w:hAnsi="Aharoni" w:cs="Aharoni"/>
           <w:b/>
@@ -5852,218 +6342,6 @@
           <w:sz w:val="52"/>
           <w:szCs w:val="52"/>
         </w:rPr>
-      </w:pPr>
-    </w:p>
-    <w:p>
-      <w:pPr>
-        <w:spacing w:line="240" w:lineRule="auto"/>
-        <w:jc w:val="left"/>
-        <w:rPr>
-          <w:rFonts w:ascii="Aharoni" w:hAnsi="Aharoni" w:cs="Aharoni"/>
-          <w:b/>
-          <w:bCs/>
-          <w:color w:val="CB4141"/>
-          <w:sz w:val="52"/>
-          <w:szCs w:val="52"/>
-        </w:rPr>
-      </w:pPr>
-    </w:p>
-    <w:p>
-      <w:pPr>
-        <w:spacing w:line="240" w:lineRule="auto"/>
-        <w:jc w:val="left"/>
-        <w:rPr>
-          <w:rFonts w:ascii="Aharoni" w:hAnsi="Aharoni" w:cs="Aharoni"/>
-          <w:b/>
-          <w:bCs/>
-          <w:color w:val="CB4141"/>
-          <w:sz w:val="52"/>
-          <w:szCs w:val="52"/>
-        </w:rPr>
-      </w:pPr>
-    </w:p>
-    <w:p>
-      <w:pPr>
-        <w:spacing w:line="240" w:lineRule="auto"/>
-        <w:jc w:val="left"/>
-        <w:rPr>
-          <w:rFonts w:ascii="Aharoni" w:hAnsi="Aharoni" w:cs="Aharoni"/>
-          <w:b/>
-          <w:bCs/>
-          <w:color w:val="CB4141"/>
-          <w:sz w:val="52"/>
-          <w:szCs w:val="52"/>
-        </w:rPr>
-      </w:pPr>
-    </w:p>
-    <w:p>
-      <w:pPr>
-        <w:spacing w:line="240" w:lineRule="auto"/>
-        <w:jc w:val="left"/>
-        <w:rPr>
-          <w:rFonts w:ascii="Aharoni" w:hAnsi="Aharoni" w:cs="Aharoni"/>
-          <w:b/>
-          <w:bCs/>
-          <w:color w:val="CB4141"/>
-          <w:sz w:val="52"/>
-          <w:szCs w:val="52"/>
-        </w:rPr>
-      </w:pPr>
-    </w:p>
-    <w:p>
-      <w:pPr>
-        <w:spacing w:line="240" w:lineRule="auto"/>
-        <w:jc w:val="left"/>
-        <w:rPr>
-          <w:rFonts w:ascii="Aharoni" w:hAnsi="Aharoni" w:cs="Aharoni"/>
-          <w:b/>
-          <w:bCs/>
-          <w:color w:val="CB4141"/>
-          <w:sz w:val="52"/>
-          <w:szCs w:val="52"/>
-        </w:rPr>
-      </w:pPr>
-    </w:p>
-    <w:p>
-      <w:pPr>
-        <w:spacing w:line="240" w:lineRule="auto"/>
-        <w:jc w:val="left"/>
-        <w:rPr>
-          <w:rFonts w:ascii="Aharoni" w:hAnsi="Aharoni" w:cs="Aharoni"/>
-          <w:b/>
-          <w:bCs/>
-          <w:color w:val="CB4141"/>
-          <w:sz w:val="52"/>
-          <w:szCs w:val="52"/>
-        </w:rPr>
-      </w:pPr>
-    </w:p>
-    <w:p>
-      <w:pPr>
-        <w:spacing w:line="240" w:lineRule="auto"/>
-        <w:jc w:val="left"/>
-        <w:rPr>
-          <w:rFonts w:ascii="Aharoni" w:hAnsi="Aharoni" w:cs="Aharoni"/>
-          <w:b/>
-          <w:bCs/>
-          <w:color w:val="CB4141"/>
-          <w:sz w:val="52"/>
-          <w:szCs w:val="52"/>
-        </w:rPr>
-      </w:pPr>
-    </w:p>
-    <w:p>
-      <w:pPr>
-        <w:spacing w:line="240" w:lineRule="auto"/>
-        <w:jc w:val="left"/>
-        <w:rPr>
-          <w:rFonts w:ascii="Aharoni" w:hAnsi="Aharoni" w:cs="Aharoni"/>
-          <w:b/>
-          <w:bCs/>
-          <w:color w:val="CB4141"/>
-          <w:sz w:val="52"/>
-          <w:szCs w:val="52"/>
-        </w:rPr>
-      </w:pPr>
-    </w:p>
-    <w:p>
-      <w:pPr>
-        <w:spacing w:line="240" w:lineRule="auto"/>
-        <w:jc w:val="left"/>
-        <w:rPr>
-          <w:rFonts w:ascii="Aharoni" w:hAnsi="Aharoni" w:cs="Aharoni"/>
-          <w:b/>
-          <w:bCs/>
-          <w:color w:val="CB4141"/>
-          <w:sz w:val="52"/>
-          <w:szCs w:val="52"/>
-        </w:rPr>
-      </w:pPr>
-    </w:p>
-    <w:p>
-      <w:pPr>
-        <w:spacing w:line="240" w:lineRule="auto"/>
-        <w:jc w:val="left"/>
-        <w:rPr>
-          <w:rFonts w:ascii="Aharoni" w:hAnsi="Aharoni" w:cs="Aharoni"/>
-          <w:b/>
-          <w:bCs/>
-          <w:color w:val="CB4141"/>
-          <w:sz w:val="52"/>
-          <w:szCs w:val="52"/>
-        </w:rPr>
-      </w:pPr>
-    </w:p>
-    <w:p>
-      <w:pPr>
-        <w:spacing w:line="240" w:lineRule="auto"/>
-        <w:jc w:val="left"/>
-        <w:rPr>
-          <w:rFonts w:ascii="Aharoni" w:hAnsi="Aharoni" w:cs="Aharoni"/>
-          <w:b/>
-          <w:bCs/>
-          <w:color w:val="CB4141"/>
-          <w:sz w:val="52"/>
-          <w:szCs w:val="52"/>
-        </w:rPr>
-      </w:pPr>
-    </w:p>
-    <w:p>
-      <w:pPr>
-        <w:spacing w:line="240" w:lineRule="auto"/>
-        <w:jc w:val="left"/>
-        <w:rPr>
-          <w:rFonts w:ascii="Aharoni" w:hAnsi="Aharoni" w:cs="Aharoni"/>
-          <w:b/>
-          <w:bCs/>
-          <w:color w:val="CB4141"/>
-          <w:sz w:val="52"/>
-          <w:szCs w:val="52"/>
-        </w:rPr>
-      </w:pPr>
-      <w:r>
-        <w:rPr>
-          <w:rFonts w:ascii="Aharoni" w:hAnsi="Aharoni" w:cs="Aharoni"/>
-          <w:b/>
-          <w:bCs/>
-          <w:color w:val="CB4141"/>
-          <w:sz w:val="52"/>
-          <w:szCs w:val="52"/>
-        </w:rPr>
-        <w:lastRenderedPageBreak/>
-        <w:t>4</w:t>
-      </w:r>
-      <w:r>
-        <w:rPr>
-          <w:rFonts w:ascii="Aharoni" w:hAnsi="Aharoni" w:cs="Aharoni" w:hint="cs"/>
-          <w:b/>
-          <w:bCs/>
-          <w:color w:val="CB4141"/>
-          <w:sz w:val="52"/>
-          <w:szCs w:val="52"/>
-        </w:rPr>
-        <w:t>.</w:t>
-      </w:r>
-      <w:r>
-        <w:rPr>
-          <w:rFonts w:ascii="Aharoni" w:hAnsi="Aharoni" w:cs="Aharoni" w:hint="cs"/>
-          <w:b/>
-          <w:bCs/>
-          <w:color w:val="CB4141"/>
-          <w:sz w:val="52"/>
-          <w:szCs w:val="52"/>
-        </w:rPr>
-        <w:t xml:space="preserve"> </w:t>
-      </w:r>
-      <w:r>
-        <w:rPr>
-          <w:rFonts w:ascii="Aharoni" w:hAnsi="Aharoni" w:cs="Aharoni"/>
-          <w:b/>
-          <w:bCs/>
-          <w:color w:val="CB4141"/>
-          <w:sz w:val="52"/>
-          <w:szCs w:val="52"/>
-        </w:rPr>
         <w:t>Front-End</w:t>
       </w:r>
     </w:p>
@@ -6112,7 +6390,6 @@
         </w:rPr>
         <w:t xml:space="preserve"> riportati alcuni </w:t>
       </w:r>
-      <w:proofErr w:type="spellStart"/>
       <w:r>
         <w:rPr>
           <w:rFonts w:asciiTheme="minorHAnsi" w:hAnsiTheme="minorHAnsi" w:cs="Aharoni"/>
@@ -6124,7 +6401,6 @@
         </w:rPr>
         <w:t>mock</w:t>
       </w:r>
-      <w:proofErr w:type="spellEnd"/>
       <w:r>
         <w:rPr>
           <w:rFonts w:asciiTheme="minorHAnsi" w:hAnsiTheme="minorHAnsi" w:cs="Aharoni"/>
@@ -6614,18 +6890,8 @@
           <w:sz w:val="28"/>
           <w:szCs w:val="28"/>
         </w:rPr>
-        <w:t xml:space="preserve">”, il sistema invia l’utente alla pagina contenente la </w:t>
-      </w:r>
-      <w:proofErr w:type="spellStart"/>
-      <w:r>
-        <w:rPr>
-          <w:rFonts w:asciiTheme="minorHAnsi" w:hAnsiTheme="minorHAnsi" w:cs="Aharoni"/>
-          <w:sz w:val="28"/>
-          <w:szCs w:val="28"/>
-        </w:rPr>
-        <w:t>chatbox</w:t>
-      </w:r>
-      <w:proofErr w:type="spellEnd"/>
+        <w:t>”, il sistema invia l’utente alla pagina contenente la chatbox</w:t>
+      </w:r>
       <w:r>
         <w:rPr>
           <w:rFonts w:asciiTheme="minorHAnsi" w:hAnsiTheme="minorHAnsi" w:cs="Aharoni"/>
@@ -6666,8 +6932,8 @@
         </w:rPr>
         <w:t>.</w:t>
       </w:r>
-      <w:bookmarkStart w:id="6" w:name="mobile1"/>
-      <w:bookmarkStart w:id="7" w:name="chatbox_start"/>
+      <w:bookmarkStart w:id="10" w:name="mobile1"/>
+      <w:bookmarkStart w:id="11" w:name="chatbox_start"/>
     </w:p>
     <w:p>
       <w:pPr>
@@ -6701,9 +6967,9 @@
           <w:szCs w:val="28"/>
         </w:rPr>
       </w:pPr>
-      <w:bookmarkStart w:id="8" w:name="homepage"/>
-      <w:bookmarkEnd w:id="6"/>
-      <w:bookmarkEnd w:id="7"/>
+      <w:bookmarkStart w:id="12" w:name="homepage"/>
+      <w:bookmarkEnd w:id="10"/>
+      <w:bookmarkEnd w:id="11"/>
       <w:r>
         <w:rPr>
           <w:noProof/>
@@ -6711,13 +6977,13 @@
         <mc:AlternateContent>
           <mc:Choice Requires="wps">
             <w:drawing>
-              <wp:anchor distT="0" distB="0" distL="114300" distR="114300" simplePos="0" relativeHeight="251660288" behindDoc="0" locked="0" layoutInCell="1" allowOverlap="1" wp14:anchorId="7CDE3A36" wp14:editId="3526AE0B">
+              <wp:anchor distT="0" distB="0" distL="114300" distR="114300" simplePos="0" relativeHeight="251660288" behindDoc="0" locked="0" layoutInCell="1" allowOverlap="1" wp14:anchorId="7CDE3A36" wp14:editId="47C5DCF6">
                 <wp:simplePos x="0" y="0"/>
                 <wp:positionH relativeFrom="margin">
-                  <wp:align>center</wp:align>
+                  <wp:posOffset>2031365</wp:posOffset>
                 </wp:positionH>
                 <wp:positionV relativeFrom="paragraph">
-                  <wp:posOffset>4144645</wp:posOffset>
+                  <wp:posOffset>3566422</wp:posOffset>
                 </wp:positionV>
                 <wp:extent cx="2044700" cy="635"/>
                 <wp:effectExtent l="0" t="0" r="12700" b="12065"/>
@@ -6791,7 +7057,7 @@
                 <v:stroke joinstyle="miter"/>
                 <v:path gradientshapeok="t" o:connecttype="rect"/>
               </v:shapetype>
-              <v:shape id="Casella di testo 11" o:spid="_x0000_s1026" type="#_x0000_t202" style="position:absolute;left:0;text-align:left;margin-left:0;margin-top:326.35pt;width:161pt;height:.05pt;z-index:251660288;visibility:visible;mso-wrap-style:square;mso-width-percent:0;mso-wrap-distance-left:9pt;mso-wrap-distance-top:0;mso-wrap-distance-right:9pt;mso-wrap-distance-bottom:0;mso-position-horizontal:center;mso-position-horizontal-relative:margin;mso-position-vertical:absolute;mso-position-vertical-relative:text;mso-width-percent:0;mso-width-relative:margin;v-text-anchor:top" o:gfxdata="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" filled="f" stroked="f">
+              <v:shape id="Casella di testo 11" o:spid="_x0000_s1026" type="#_x0000_t202" style="position:absolute;left:0;text-align:left;margin-left:159.95pt;margin-top:280.8pt;width:161pt;height:.05pt;z-index:251660288;visibility:visible;mso-wrap-style:square;mso-width-percent:0;mso-wrap-distance-left:9pt;mso-wrap-distance-top:0;mso-wrap-distance-right:9pt;mso-wrap-distance-bottom:0;mso-position-horizontal:absolute;mso-position-horizontal-relative:margin;mso-position-vertical:absolute;mso-position-vertical-relative:text;mso-width-percent:0;mso-width-relative:margin;v-text-anchor:top" o:gfxdata="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" filled="f" stroked="f">
                 <v:textbox style="mso-fit-shape-to-text:t" inset="0,0,0,0">
                   <w:txbxContent>
                     <w:p>
@@ -6827,7 +7093,7 @@
           </mc:Fallback>
         </mc:AlternateContent>
       </w:r>
-      <w:bookmarkEnd w:id="8"/>
+      <w:bookmarkEnd w:id="12"/>
       <w:r>
         <w:rPr>
           <w:rFonts w:asciiTheme="minorHAnsi" w:hAnsiTheme="minorHAnsi" w:cs="Aharoni"/>
@@ -6851,7 +7117,7 @@
                     <pic:cNvPicPr/>
                   </pic:nvPicPr>
                   <pic:blipFill>
-                    <a:blip r:embed="rId11">
+                    <a:blip r:embed="rId12">
                       <a:extLst>
                         <a:ext uri="{28A0092B-C50C-407E-A947-70E740481C1C}">
                           <a14:useLocalDpi xmlns:a14="http://schemas.microsoft.com/office/drawing/2010/main" val="0"/>
@@ -6902,13 +7168,132 @@
       </w:pPr>
       <w:r>
         <w:rPr>
-          <w:rFonts w:asciiTheme="minorHAnsi" w:hAnsiTheme="minorHAnsi" w:cs="Aharoni"/>
           <w:noProof/>
+        </w:rPr>
+        <w:lastRenderedPageBreak/>
+        <mc:AlternateContent>
+          <mc:Choice Requires="wps">
+            <w:drawing>
+              <wp:anchor distT="0" distB="0" distL="114300" distR="114300" simplePos="0" relativeHeight="251680768" behindDoc="0" locked="0" layoutInCell="1" allowOverlap="1" wp14:anchorId="0E193CEF" wp14:editId="26860DF8">
+                <wp:simplePos x="0" y="0"/>
+                <wp:positionH relativeFrom="margin">
+                  <wp:posOffset>685800</wp:posOffset>
+                </wp:positionH>
+                <wp:positionV relativeFrom="paragraph">
+                  <wp:posOffset>4883150</wp:posOffset>
+                </wp:positionV>
+                <wp:extent cx="1676400" cy="635"/>
+                <wp:effectExtent l="0" t="0" r="0" b="2540"/>
+                <wp:wrapSquare wrapText="bothSides"/>
+                <wp:docPr id="12" name="Casella di testo 12"/>
+                <wp:cNvGraphicFramePr/>
+                <a:graphic xmlns:a="http://schemas.openxmlformats.org/drawingml/2006/main">
+                  <a:graphicData uri="http://schemas.microsoft.com/office/word/2010/wordprocessingShape">
+                    <wps:wsp>
+                      <wps:cNvSpPr txBox="1"/>
+                      <wps:spPr>
+                        <a:xfrm>
+                          <a:off x="0" y="0"/>
+                          <a:ext cx="1676400" cy="635"/>
+                        </a:xfrm>
+                        <a:prstGeom prst="rect">
+                          <a:avLst/>
+                        </a:prstGeom>
+                        <a:noFill/>
+                        <a:ln>
+                          <a:noFill/>
+                        </a:ln>
+                      </wps:spPr>
+                      <wps:txbx>
+                        <w:txbxContent>
+                          <w:p>
+                            <w:pPr>
+                              <w:pStyle w:val="Didascalia"/>
+                              <w:jc w:val="center"/>
+                              <w:rPr>
+                                <w:rFonts w:asciiTheme="minorHAnsi" w:hAnsiTheme="minorHAnsi" w:cs="Aharoni"/>
+                                <w:b/>
+                                <w:i w:val="0"/>
+                                <w:noProof/>
+                                <w:sz w:val="20"/>
+                                <w:szCs w:val="20"/>
+                              </w:rPr>
+                            </w:pPr>
+                            <w:r>
+                              <w:rPr>
+                                <w:rFonts w:asciiTheme="minorHAnsi" w:hAnsiTheme="minorHAnsi" w:cs="Aharoni"/>
+                                <w:b/>
+                                <w:i w:val="0"/>
+                                <w:noProof/>
+                                <w:sz w:val="20"/>
+                                <w:szCs w:val="20"/>
+                              </w:rPr>
+                              <w:t>Fig 4.2: Homepage mobile</w:t>
+                            </w:r>
+                          </w:p>
+                        </w:txbxContent>
+                      </wps:txbx>
+                      <wps:bodyPr rot="0" spcFirstLastPara="0" vertOverflow="overflow" horzOverflow="overflow" vert="horz" wrap="square" lIns="0" tIns="0" rIns="0" bIns="0" numCol="1" spcCol="0" rtlCol="0" fromWordArt="0" anchor="t" anchorCtr="0" forceAA="0" compatLnSpc="1">
+                        <a:prstTxWarp prst="textNoShape">
+                          <a:avLst/>
+                        </a:prstTxWarp>
+                        <a:spAutoFit/>
+                      </wps:bodyPr>
+                    </wps:wsp>
+                  </a:graphicData>
+                </a:graphic>
+                <wp14:sizeRelH relativeFrom="margin">
+                  <wp14:pctWidth>0</wp14:pctWidth>
+                </wp14:sizeRelH>
+              </wp:anchor>
+            </w:drawing>
+          </mc:Choice>
+          <mc:Fallback>
+            <w:pict>
+              <v:shape w14:anchorId="0E193CEF" id="Casella di testo 12" o:spid="_x0000_s1027" type="#_x0000_t202" style="position:absolute;margin-left:54pt;margin-top:384.5pt;width:132pt;height:.05pt;z-index:251680768;visibility:visible;mso-wrap-style:square;mso-width-percent:0;mso-wrap-distance-left:9pt;mso-wrap-distance-top:0;mso-wrap-distance-right:9pt;mso-wrap-distance-bottom:0;mso-position-horizontal:absolute;mso-position-horizontal-relative:margin;mso-position-vertical:absolute;mso-position-vertical-relative:text;mso-width-percent:0;mso-width-relative:margin;v-text-anchor:top" o:gfxdata="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" filled="f" stroked="f">
+                <v:textbox style="mso-fit-shape-to-text:t" inset="0,0,0,0">
+                  <w:txbxContent>
+                    <w:p>
+                      <w:pPr>
+                        <w:pStyle w:val="Didascalia"/>
+                        <w:jc w:val="center"/>
+                        <w:rPr>
+                          <w:rFonts w:asciiTheme="minorHAnsi" w:hAnsiTheme="minorHAnsi" w:cs="Aharoni"/>
+                          <w:b/>
+                          <w:i w:val="0"/>
+                          <w:noProof/>
+                          <w:sz w:val="20"/>
+                          <w:szCs w:val="20"/>
+                        </w:rPr>
+                      </w:pPr>
+                      <w:r>
+                        <w:rPr>
+                          <w:rFonts w:asciiTheme="minorHAnsi" w:hAnsiTheme="minorHAnsi" w:cs="Aharoni"/>
+                          <w:b/>
+                          <w:i w:val="0"/>
+                          <w:noProof/>
+                          <w:sz w:val="20"/>
+                          <w:szCs w:val="20"/>
+                        </w:rPr>
+                        <w:t>Fig 4.2: Homepage mobile</w:t>
+                      </w:r>
+                    </w:p>
+                  </w:txbxContent>
+                </v:textbox>
+                <w10:wrap type="square" anchorx="margin"/>
+              </v:shape>
+            </w:pict>
+          </mc:Fallback>
+        </mc:AlternateContent>
+      </w:r>
+      <w:r>
+        <w:rPr>
+          <w:rFonts w:asciiTheme="minorHAnsi" w:hAnsiTheme="minorHAnsi" w:cs="Aharoni"/>
+          <w:noProof/>
           <w:sz w:val="28"/>
           <w:szCs w:val="28"/>
           <w:lang w:eastAsia="ja-JP"/>
         </w:rPr>
-        <w:lastRenderedPageBreak/>
         <w:drawing>
           <wp:inline distT="0" distB="0" distL="0" distR="0" wp14:anchorId="41358BBD" wp14:editId="140C988C">
             <wp:extent cx="2984500" cy="4774759"/>
@@ -6925,7 +7310,7 @@
                     <pic:cNvPicPr/>
                   </pic:nvPicPr>
                   <pic:blipFill>
-                    <a:blip r:embed="rId12">
+                    <a:blip r:embed="rId13">
                       <a:extLst>
                         <a:ext uri="{28A0092B-C50C-407E-A947-70E740481C1C}">
                           <a14:useLocalDpi xmlns:a14="http://schemas.microsoft.com/office/drawing/2010/main" val="0"/>
@@ -6961,7 +7346,7 @@
           </wp:inline>
         </w:drawing>
       </w:r>
-      <w:bookmarkStart w:id="9" w:name="figura9"/>
+      <w:bookmarkStart w:id="13" w:name="figura9"/>
       <w:r>
         <w:rPr>
           <w:rFonts w:asciiTheme="minorHAnsi" w:hAnsiTheme="minorHAnsi" w:cs="Aharoni"/>
@@ -6987,7 +7372,7 @@
                     <pic:cNvPicPr/>
                   </pic:nvPicPr>
                   <pic:blipFill>
-                    <a:blip r:embed="rId13" cstate="print">
+                    <a:blip r:embed="rId14" cstate="print">
                       <a:extLst>
                         <a:ext uri="{28A0092B-C50C-407E-A947-70E740481C1C}">
                           <a14:useLocalDpi xmlns:a14="http://schemas.microsoft.com/office/drawing/2010/main" val="0"/>
@@ -7023,7 +7408,7 @@
           </wp:inline>
         </w:drawing>
       </w:r>
-      <w:bookmarkEnd w:id="9"/>
+      <w:bookmarkEnd w:id="13"/>
     </w:p>
     <w:p>
       <w:pPr>
@@ -7051,7 +7436,7 @@
         <mc:AlternateContent>
           <mc:Choice Requires="wps">
             <w:drawing>
-              <wp:anchor distT="0" distB="0" distL="114300" distR="114300" simplePos="0" relativeHeight="251682816" behindDoc="0" locked="0" layoutInCell="1" allowOverlap="1" wp14:anchorId="145A8DCB" wp14:editId="7D03248D">
+              <wp:anchor distT="0" distB="0" distL="114300" distR="114300" simplePos="0" relativeHeight="251682816" behindDoc="0" locked="0" layoutInCell="1" allowOverlap="1" wp14:anchorId="145A8DCB" wp14:editId="2F505E03">
                 <wp:simplePos x="0" y="0"/>
                 <wp:positionH relativeFrom="column">
                   <wp:posOffset>3420110</wp:posOffset>
@@ -7106,8 +7491,8 @@
                                 <w:b/>
                                 <w:i w:val="0"/>
                                 <w:noProof/>
-                                <w:sz w:val="24"/>
-                                <w:szCs w:val="24"/>
+                                <w:sz w:val="20"/>
+                                <w:szCs w:val="20"/>
                               </w:rPr>
                             </w:pPr>
                             <w:r>
@@ -7116,8 +7501,8 @@
                                 <w:b/>
                                 <w:i w:val="0"/>
                                 <w:noProof/>
-                                <w:sz w:val="24"/>
-                                <w:szCs w:val="24"/>
+                                <w:sz w:val="20"/>
+                                <w:szCs w:val="20"/>
                               </w:rPr>
                               <w:t>Fig. 4.9: Menù ad “hamburger” versione mobile</w:t>
                             </w:r>
@@ -7144,7 +7529,7 @@
           </mc:Choice>
           <mc:Fallback>
             <w:pict>
-              <v:shape w14:anchorId="145A8DCB" id="Casella di testo 22" o:spid="_x0000_s1027" type="#_x0000_t202" style="position:absolute;margin-left:269.3pt;margin-top:.65pt;width:176pt;height:48.5pt;z-index:251682816;visibility:visible;mso-wrap-style:square;mso-width-percent:0;mso-height-percent:0;mso-wrap-distance-left:9pt;mso-wrap-distance-top:0;mso-wrap-distance-right:9pt;mso-wrap-distance-bottom:0;mso-position-horizontal:absolute;mso-position-horizontal-relative:text;mso-position-vertical:absolute;mso-position-vertical-relative:text;mso-width-percent:0;mso-height-percent:0;mso-width-relative:margin;mso-height-relative:margin;v-text-anchor:top" o:gfxdata="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" filled="f" stroked="f">
+              <v:shape w14:anchorId="145A8DCB" id="Casella di testo 22" o:spid="_x0000_s1028" type="#_x0000_t202" style="position:absolute;margin-left:269.3pt;margin-top:.65pt;width:176pt;height:48.5pt;z-index:251682816;visibility:visible;mso-wrap-style:square;mso-width-percent:0;mso-height-percent:0;mso-wrap-distance-left:9pt;mso-wrap-distance-top:0;mso-wrap-distance-right:9pt;mso-wrap-distance-bottom:0;mso-position-horizontal:absolute;mso-position-horizontal-relative:text;mso-position-vertical:absolute;mso-position-vertical-relative:text;mso-width-percent:0;mso-height-percent:0;mso-width-relative:margin;mso-height-relative:margin;v-text-anchor:top" o:gfxdata="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" filled="f" stroked="f">
                 <v:textbox>
                   <w:txbxContent>
                     <w:p>
@@ -7156,8 +7541,8 @@
                           <w:b/>
                           <w:i w:val="0"/>
                           <w:noProof/>
-                          <w:sz w:val="24"/>
-                          <w:szCs w:val="24"/>
+                          <w:sz w:val="20"/>
+                          <w:szCs w:val="20"/>
                         </w:rPr>
                       </w:pPr>
                       <w:r>
@@ -7166,8 +7551,8 @@
                           <w:b/>
                           <w:i w:val="0"/>
                           <w:noProof/>
-                          <w:sz w:val="24"/>
-                          <w:szCs w:val="24"/>
+                          <w:sz w:val="20"/>
+                          <w:szCs w:val="20"/>
                         </w:rPr>
                         <w:t>Fig. 4.9: Menù ad “hamburger” versione mobile</w:t>
                       </w:r>
@@ -7179,125 +7564,6 @@
           </mc:Fallback>
         </mc:AlternateContent>
       </w:r>
-      <w:r>
-        <w:rPr>
-          <w:noProof/>
-        </w:rPr>
-        <mc:AlternateContent>
-          <mc:Choice Requires="wps">
-            <w:drawing>
-              <wp:anchor distT="0" distB="0" distL="114300" distR="114300" simplePos="0" relativeHeight="251680768" behindDoc="0" locked="0" layoutInCell="1" allowOverlap="1" wp14:anchorId="0E193CEF" wp14:editId="022CDD35">
-                <wp:simplePos x="0" y="0"/>
-                <wp:positionH relativeFrom="margin">
-                  <wp:posOffset>685800</wp:posOffset>
-                </wp:positionH>
-                <wp:positionV relativeFrom="paragraph">
-                  <wp:posOffset>6350</wp:posOffset>
-                </wp:positionV>
-                <wp:extent cx="1676400" cy="635"/>
-                <wp:effectExtent l="0" t="0" r="0" b="2540"/>
-                <wp:wrapSquare wrapText="bothSides"/>
-                <wp:docPr id="12" name="Casella di testo 12"/>
-                <wp:cNvGraphicFramePr/>
-                <a:graphic xmlns:a="http://schemas.openxmlformats.org/drawingml/2006/main">
-                  <a:graphicData uri="http://schemas.microsoft.com/office/word/2010/wordprocessingShape">
-                    <wps:wsp>
-                      <wps:cNvSpPr txBox="1"/>
-                      <wps:spPr>
-                        <a:xfrm>
-                          <a:off x="0" y="0"/>
-                          <a:ext cx="1676400" cy="635"/>
-                        </a:xfrm>
-                        <a:prstGeom prst="rect">
-                          <a:avLst/>
-                        </a:prstGeom>
-                        <a:noFill/>
-                        <a:ln>
-                          <a:noFill/>
-                        </a:ln>
-                      </wps:spPr>
-                      <wps:txbx>
-                        <w:txbxContent>
-                          <w:p>
-                            <w:pPr>
-                              <w:pStyle w:val="Didascalia"/>
-                              <w:jc w:val="center"/>
-                              <w:rPr>
-                                <w:rFonts w:asciiTheme="minorHAnsi" w:hAnsiTheme="minorHAnsi" w:cs="Aharoni"/>
-                                <w:b/>
-                                <w:i w:val="0"/>
-                                <w:noProof/>
-                                <w:sz w:val="24"/>
-                                <w:szCs w:val="24"/>
-                              </w:rPr>
-                            </w:pPr>
-                            <w:r>
-                              <w:rPr>
-                                <w:rFonts w:asciiTheme="minorHAnsi" w:hAnsiTheme="minorHAnsi" w:cs="Aharoni"/>
-                                <w:b/>
-                                <w:i w:val="0"/>
-                                <w:noProof/>
-                                <w:sz w:val="24"/>
-                                <w:szCs w:val="24"/>
-                              </w:rPr>
-                              <w:t>Fig 4.2: Homepage mobile</w:t>
-                            </w:r>
-                          </w:p>
-                        </w:txbxContent>
-                      </wps:txbx>
-                      <wps:bodyPr rot="0" spcFirstLastPara="0" vertOverflow="overflow" horzOverflow="overflow" vert="horz" wrap="square" lIns="0" tIns="0" rIns="0" bIns="0" numCol="1" spcCol="0" rtlCol="0" fromWordArt="0" anchor="t" anchorCtr="0" forceAA="0" compatLnSpc="1">
-                        <a:prstTxWarp prst="textNoShape">
-                          <a:avLst/>
-                        </a:prstTxWarp>
-                        <a:spAutoFit/>
-                      </wps:bodyPr>
-                    </wps:wsp>
-                  </a:graphicData>
-                </a:graphic>
-                <wp14:sizeRelH relativeFrom="margin">
-                  <wp14:pctWidth>0</wp14:pctWidth>
-                </wp14:sizeRelH>
-              </wp:anchor>
-            </w:drawing>
-          </mc:Choice>
-          <mc:Fallback>
-            <w:pict>
-              <v:shape w14:anchorId="0E193CEF" id="Casella di testo 12" o:spid="_x0000_s1028" type="#_x0000_t202" style="position:absolute;margin-left:54pt;margin-top:.5pt;width:132pt;height:.05pt;z-index:251680768;visibility:visible;mso-wrap-style:square;mso-width-percent:0;mso-wrap-distance-left:9pt;mso-wrap-distance-top:0;mso-wrap-distance-right:9pt;mso-wrap-distance-bottom:0;mso-position-horizontal:absolute;mso-position-horizontal-relative:margin;mso-position-vertical:absolute;mso-position-vertical-relative:text;mso-width-percent:0;mso-width-relative:margin;v-text-anchor:top" o:gfxdata="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" filled="f" stroked="f">
-                <v:textbox style="mso-fit-shape-to-text:t" inset="0,0,0,0">
-                  <w:txbxContent>
-                    <w:p>
-                      <w:pPr>
-                        <w:pStyle w:val="Didascalia"/>
-                        <w:jc w:val="center"/>
-                        <w:rPr>
-                          <w:rFonts w:asciiTheme="minorHAnsi" w:hAnsiTheme="minorHAnsi" w:cs="Aharoni"/>
-                          <w:b/>
-                          <w:i w:val="0"/>
-                          <w:noProof/>
-                          <w:sz w:val="24"/>
-                          <w:szCs w:val="24"/>
-                        </w:rPr>
-                      </w:pPr>
-                      <w:r>
-                        <w:rPr>
-                          <w:rFonts w:asciiTheme="minorHAnsi" w:hAnsiTheme="minorHAnsi" w:cs="Aharoni"/>
-                          <w:b/>
-                          <w:i w:val="0"/>
-                          <w:noProof/>
-                          <w:sz w:val="24"/>
-                          <w:szCs w:val="24"/>
-                        </w:rPr>
-                        <w:t>Fig 4.2: Homepage mobile</w:t>
-                      </w:r>
-                    </w:p>
-                  </w:txbxContent>
-                </v:textbox>
-                <w10:wrap type="square" anchorx="margin"/>
-              </v:shape>
-            </w:pict>
-          </mc:Fallback>
-        </mc:AlternateContent>
-      </w:r>
     </w:p>
     <w:p>
       <w:pPr>
@@ -7490,25 +7756,7 @@
             <w:sz w:val="28"/>
             <w:szCs w:val="28"/>
           </w:rPr>
-          <w:t>R</w:t>
-        </w:r>
-        <w:r>
-          <w:rPr>
-            <w:rStyle w:val="Collegamentoipertestuale"/>
-            <w:rFonts w:asciiTheme="minorHAnsi" w:hAnsiTheme="minorHAnsi" w:cs="Aharoni"/>
-            <w:sz w:val="28"/>
-            <w:szCs w:val="28"/>
-          </w:rPr>
-          <w:t>F</w:t>
-        </w:r>
-        <w:r>
-          <w:rPr>
-            <w:rStyle w:val="Collegamentoipertestuale"/>
-            <w:rFonts w:asciiTheme="minorHAnsi" w:hAnsiTheme="minorHAnsi" w:cs="Aharoni"/>
-            <w:sz w:val="28"/>
-            <w:szCs w:val="28"/>
-          </w:rPr>
-          <w:t>7</w:t>
+          <w:t>RF7</w:t>
         </w:r>
       </w:hyperlink>
       <w:r>
@@ -7565,43 +7813,15 @@
           <w:sz w:val="28"/>
           <w:szCs w:val="28"/>
         </w:rPr>
-        <w:t xml:space="preserve">alla pagina della </w:t>
-      </w:r>
-      <w:proofErr w:type="spellStart"/>
-      <w:r>
-        <w:rPr>
-          <w:rFonts w:asciiTheme="minorHAnsi" w:hAnsiTheme="minorHAnsi" w:cs="Aharoni"/>
-          <w:sz w:val="28"/>
-          <w:szCs w:val="28"/>
-        </w:rPr>
-        <w:t>chatbox</w:t>
-      </w:r>
-      <w:proofErr w:type="spellEnd"/>
-      <w:r>
-        <w:rPr>
-          <w:rFonts w:asciiTheme="minorHAnsi" w:hAnsiTheme="minorHAnsi" w:cs="Aharoni"/>
-          <w:sz w:val="28"/>
-          <w:szCs w:val="28"/>
-        </w:rPr>
-        <w:t xml:space="preserve"> (</w:t>
-      </w:r>
-      <w:proofErr w:type="spellStart"/>
-      <w:r>
-        <w:rPr>
-          <w:rFonts w:asciiTheme="minorHAnsi" w:hAnsiTheme="minorHAnsi" w:cs="Aharoni"/>
-          <w:sz w:val="28"/>
-          <w:szCs w:val="28"/>
-        </w:rPr>
-        <w:t>fig</w:t>
-      </w:r>
-      <w:proofErr w:type="spellEnd"/>
-      <w:r>
-        <w:rPr>
-          <w:rFonts w:asciiTheme="minorHAnsi" w:hAnsiTheme="minorHAnsi" w:cs="Aharoni"/>
-          <w:sz w:val="28"/>
-          <w:szCs w:val="28"/>
-        </w:rPr>
-        <w:t xml:space="preserve"> 4.4</w:t>
+        <w:t>alla pagina della chatbox (</w:t>
+      </w:r>
+      <w:r>
+        <w:rPr>
+          <w:rFonts w:asciiTheme="minorHAnsi" w:hAnsiTheme="minorHAnsi" w:cs="Aharoni"/>
+          <w:sz w:val="28"/>
+          <w:szCs w:val="28"/>
+        </w:rPr>
+        <w:t>fig 4.4</w:t>
       </w:r>
       <w:r>
         <w:rPr>
@@ -7689,25 +7909,7 @@
           <w:sz w:val="28"/>
           <w:szCs w:val="28"/>
         </w:rPr>
-        <w:t xml:space="preserve">ella pagina di dialogo, la </w:t>
-      </w:r>
-      <w:proofErr w:type="spellStart"/>
-      <w:r>
-        <w:rPr>
-          <w:rFonts w:asciiTheme="minorHAnsi" w:hAnsiTheme="minorHAnsi" w:cs="Aharoni"/>
-          <w:sz w:val="28"/>
-          <w:szCs w:val="28"/>
-        </w:rPr>
-        <w:t>chatbox</w:t>
-      </w:r>
-      <w:proofErr w:type="spellEnd"/>
-      <w:r>
-        <w:rPr>
-          <w:rFonts w:asciiTheme="minorHAnsi" w:hAnsiTheme="minorHAnsi" w:cs="Aharoni"/>
-          <w:sz w:val="28"/>
-          <w:szCs w:val="28"/>
-        </w:rPr>
-        <w:t xml:space="preserve"> invia un messaggio di benvenuto all’utente</w:t>
+        <w:t>ella pagina di dialogo, la chatbox invia un messaggio di benvenuto all’utente</w:t>
       </w:r>
       <w:r>
         <w:rPr>
@@ -7741,23 +7943,13 @@
         </w:rPr>
         <w:t xml:space="preserve"> utile (</w:t>
       </w:r>
-      <w:proofErr w:type="spellStart"/>
-      <w:r>
-        <w:rPr>
-          <w:rFonts w:asciiTheme="minorHAnsi" w:hAnsiTheme="minorHAnsi" w:cs="Aharoni"/>
-          <w:sz w:val="28"/>
-          <w:szCs w:val="28"/>
-        </w:rPr>
-        <w:t>fig</w:t>
-      </w:r>
-      <w:proofErr w:type="spellEnd"/>
-      <w:r>
-        <w:rPr>
-          <w:rFonts w:asciiTheme="minorHAnsi" w:hAnsiTheme="minorHAnsi" w:cs="Aharoni"/>
-          <w:sz w:val="28"/>
-          <w:szCs w:val="28"/>
-        </w:rPr>
-        <w:t xml:space="preserve"> 4.4</w:t>
+      <w:r>
+        <w:rPr>
+          <w:rFonts w:asciiTheme="minorHAnsi" w:hAnsiTheme="minorHAnsi" w:cs="Aharoni"/>
+          <w:sz w:val="28"/>
+          <w:szCs w:val="28"/>
+        </w:rPr>
+        <w:t>fig 4.4</w:t>
       </w:r>
       <w:r>
         <w:rPr>
@@ -8040,27 +8232,8 @@
           <w:sz w:val="28"/>
           <w:szCs w:val="28"/>
         </w:rPr>
-        <w:t xml:space="preserve"> l’informazione cercata è il nome di un docente, la </w:t>
-      </w:r>
-      <w:proofErr w:type="spellStart"/>
-      <w:r>
-        <w:rPr>
-          <w:rFonts w:asciiTheme="minorHAnsi" w:hAnsiTheme="minorHAnsi" w:cs="Aharoni"/>
-          <w:sz w:val="28"/>
-          <w:szCs w:val="28"/>
-        </w:rPr>
-        <w:t>chatbox</w:t>
-      </w:r>
-      <w:proofErr w:type="spellEnd"/>
-      <w:r>
-        <w:rPr>
-          <w:rFonts w:asciiTheme="minorHAnsi" w:hAnsiTheme="minorHAnsi" w:cs="Aharoni"/>
-          <w:sz w:val="28"/>
-          <w:szCs w:val="28"/>
-        </w:rPr>
-        <w:t xml:space="preserve"> riporterà il link alla sua pagina </w:t>
-      </w:r>
-      <w:proofErr w:type="spellStart"/>
+        <w:t xml:space="preserve"> l’informazione cercata è il nome di un docente, la chatbox riporterà il link alla sua pagina </w:t>
+      </w:r>
       <w:r>
         <w:rPr>
           <w:rFonts w:asciiTheme="minorHAnsi" w:hAnsiTheme="minorHAnsi" w:cs="Aharoni"/>
@@ -8085,9 +8258,8 @@
         </w:rPr>
         <w:t>TN</w:t>
       </w:r>
-      <w:bookmarkStart w:id="10" w:name="figura4"/>
-      <w:bookmarkStart w:id="11" w:name="figura5"/>
-      <w:proofErr w:type="spellEnd"/>
+      <w:bookmarkStart w:id="14" w:name="figura4"/>
+      <w:bookmarkStart w:id="15" w:name="figura5"/>
       <w:r>
         <w:rPr>
           <w:rFonts w:asciiTheme="minorHAnsi" w:hAnsiTheme="minorHAnsi" w:cs="Aharoni"/>
@@ -8218,7 +8390,7 @@
           </mc:Choice>
           <mc:Fallback>
             <w:pict>
-              <v:shape w14:anchorId="261CE471" id="Casella di testo 16" o:spid="_x0000_s1029" type="#_x0000_t202" style="position:absolute;left:0;text-align:left;margin-left:429pt;margin-top:101.3pt;width:90.9pt;height:51.25pt;z-index:251668480;visibility:visible;mso-wrap-style:square;mso-width-percent:0;mso-height-percent:0;mso-wrap-distance-left:9pt;mso-wrap-distance-top:0;mso-wrap-distance-right:9pt;mso-wrap-distance-bottom:0;mso-position-horizontal:absolute;mso-position-horizontal-relative:margin;mso-position-vertical:absolute;mso-position-vertical-relative:text;mso-width-percent:0;mso-height-percent:0;mso-width-relative:margin;mso-height-relative:margin;v-text-anchor:top" o:gfxdata="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" filled="f" stroked="f">
+              <v:shape w14:anchorId="261CE471" id="Casella di testo 16" o:spid="_x0000_s1029" type="#_x0000_t202" style="position:absolute;left:0;text-align:left;margin-left:429pt;margin-top:101.3pt;width:90.9pt;height:51.25pt;z-index:251668480;visibility:visible;mso-wrap-style:square;mso-width-percent:0;mso-height-percent:0;mso-wrap-distance-left:9pt;mso-wrap-distance-top:0;mso-wrap-distance-right:9pt;mso-wrap-distance-bottom:0;mso-position-horizontal:absolute;mso-position-horizontal-relative:margin;mso-position-vertical:absolute;mso-position-vertical-relative:text;mso-width-percent:0;mso-height-percent:0;mso-width-relative:margin;mso-height-relative:margin;v-text-anchor:top" o:gfxdata="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" filled="f" stroked="f">
                 <v:textbox>
                   <w:txbxContent>
                     <w:p>
@@ -8315,8 +8487,8 @@
                                 <w:rFonts w:asciiTheme="minorHAnsi" w:hAnsiTheme="minorHAnsi"/>
                                 <w:b/>
                                 <w:color w:val="44546A" w:themeColor="text2"/>
-                                <w:sz w:val="20"/>
-                                <w:szCs w:val="20"/>
+                                <w:sz w:val="21"/>
+                                <w:szCs w:val="21"/>
                               </w:rPr>
                             </w:pPr>
                             <w:r>
@@ -8324,23 +8496,11 @@
                                 <w:rFonts w:asciiTheme="minorHAnsi" w:hAnsiTheme="minorHAnsi"/>
                                 <w:b/>
                                 <w:color w:val="44546A" w:themeColor="text2"/>
-                                <w:sz w:val="20"/>
-                                <w:szCs w:val="20"/>
+                                <w:sz w:val="21"/>
+                                <w:szCs w:val="21"/>
                               </w:rPr>
-                              <w:t xml:space="preserve">Fig. 4.5: Ricerca corretta e messaggio </w:t>
+                              <w:t>Fig. 4.5: Ricerca corretta e messaggio chatbox</w:t>
                             </w:r>
-                            <w:proofErr w:type="spellStart"/>
-                            <w:r>
-                              <w:rPr>
-                                <w:rFonts w:asciiTheme="minorHAnsi" w:hAnsiTheme="minorHAnsi"/>
-                                <w:b/>
-                                <w:color w:val="44546A" w:themeColor="text2"/>
-                                <w:sz w:val="20"/>
-                                <w:szCs w:val="20"/>
-                              </w:rPr>
-                              <w:t>chatbox</w:t>
-                            </w:r>
-                            <w:proofErr w:type="spellEnd"/>
                           </w:p>
                         </w:txbxContent>
                       </wps:txbx>
@@ -8364,7 +8524,7 @@
           </mc:Choice>
           <mc:Fallback>
             <w:pict>
-              <v:shape w14:anchorId="5FB2863D" id="Casella di testo 17" o:spid="_x0000_s1030" type="#_x0000_t202" style="position:absolute;left:0;text-align:left;margin-left:336.7pt;margin-top:440.4pt;width:152.15pt;height:48pt;z-index:251669504;visibility:visible;mso-wrap-style:square;mso-width-percent:0;mso-height-percent:0;mso-wrap-distance-left:9pt;mso-wrap-distance-top:0;mso-wrap-distance-right:9pt;mso-wrap-distance-bottom:0;mso-position-horizontal:absolute;mso-position-horizontal-relative:margin;mso-position-vertical:absolute;mso-position-vertical-relative:text;mso-width-percent:0;mso-height-percent:0;mso-width-relative:margin;mso-height-relative:margin;v-text-anchor:top" o:gfxdata="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" filled="f" stroked="f">
+              <v:shape w14:anchorId="5FB2863D" id="Casella di testo 17" o:spid="_x0000_s1030" type="#_x0000_t202" style="position:absolute;left:0;text-align:left;margin-left:336.7pt;margin-top:440.4pt;width:152.15pt;height:48pt;z-index:251669504;visibility:visible;mso-wrap-style:square;mso-width-percent:0;mso-height-percent:0;mso-wrap-distance-left:9pt;mso-wrap-distance-top:0;mso-wrap-distance-right:9pt;mso-wrap-distance-bottom:0;mso-position-horizontal:absolute;mso-position-horizontal-relative:margin;mso-position-vertical:absolute;mso-position-vertical-relative:text;mso-width-percent:0;mso-height-percent:0;mso-width-relative:margin;mso-height-relative:margin;v-text-anchor:top" o:gfxdata="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" filled="f" stroked="f">
                 <v:textbox>
                   <w:txbxContent>
                     <w:p>
@@ -8374,8 +8534,8 @@
                           <w:rFonts w:asciiTheme="minorHAnsi" w:hAnsiTheme="minorHAnsi"/>
                           <w:b/>
                           <w:color w:val="44546A" w:themeColor="text2"/>
-                          <w:sz w:val="20"/>
-                          <w:szCs w:val="20"/>
+                          <w:sz w:val="21"/>
+                          <w:szCs w:val="21"/>
                         </w:rPr>
                       </w:pPr>
                       <w:r>
@@ -8383,23 +8543,11 @@
                           <w:rFonts w:asciiTheme="minorHAnsi" w:hAnsiTheme="minorHAnsi"/>
                           <w:b/>
                           <w:color w:val="44546A" w:themeColor="text2"/>
-                          <w:sz w:val="20"/>
-                          <w:szCs w:val="20"/>
+                          <w:sz w:val="21"/>
+                          <w:szCs w:val="21"/>
                         </w:rPr>
-                        <w:t xml:space="preserve">Fig. 4.5: Ricerca corretta e messaggio </w:t>
+                        <w:t>Fig. 4.5: Ricerca corretta e messaggio chatbox</w:t>
                       </w:r>
-                      <w:proofErr w:type="spellStart"/>
-                      <w:r>
-                        <w:rPr>
-                          <w:rFonts w:asciiTheme="minorHAnsi" w:hAnsiTheme="minorHAnsi"/>
-                          <w:b/>
-                          <w:color w:val="44546A" w:themeColor="text2"/>
-                          <w:sz w:val="20"/>
-                          <w:szCs w:val="20"/>
-                        </w:rPr>
-                        <w:t>chatbox</w:t>
-                      </w:r>
-                      <w:proofErr w:type="spellEnd"/>
                     </w:p>
                   </w:txbxContent>
                 </v:textbox>
@@ -8433,7 +8581,7 @@
                     <pic:cNvPicPr/>
                   </pic:nvPicPr>
                   <pic:blipFill>
-                    <a:blip r:embed="rId14" cstate="print">
+                    <a:blip r:embed="rId15" cstate="print">
                       <a:extLst>
                         <a:ext uri="{28A0092B-C50C-407E-A947-70E740481C1C}">
                           <a14:useLocalDpi xmlns:a14="http://schemas.microsoft.com/office/drawing/2010/main" val="0"/>
@@ -8469,8 +8617,8 @@
           </wp:inline>
         </w:drawing>
       </w:r>
-      <w:bookmarkEnd w:id="10"/>
-      <w:bookmarkEnd w:id="11"/>
+      <w:bookmarkEnd w:id="14"/>
+      <w:bookmarkEnd w:id="15"/>
       <w:r>
         <w:rPr>
           <w:rFonts w:asciiTheme="minorHAnsi" w:hAnsiTheme="minorHAnsi" w:cs="Aharoni"/>
@@ -8495,7 +8643,7 @@
                     <pic:cNvPicPr/>
                   </pic:nvPicPr>
                   <pic:blipFill>
-                    <a:blip r:embed="rId15">
+                    <a:blip r:embed="rId16">
                       <a:extLst>
                         <a:ext uri="{28A0092B-C50C-407E-A947-70E740481C1C}">
                           <a14:useLocalDpi xmlns:a14="http://schemas.microsoft.com/office/drawing/2010/main" val="0"/>
@@ -8612,25 +8760,7 @@
           <w:sz w:val="28"/>
           <w:szCs w:val="28"/>
         </w:rPr>
-        <w:t xml:space="preserve"> che la </w:t>
-      </w:r>
-      <w:proofErr w:type="spellStart"/>
-      <w:r>
-        <w:rPr>
-          <w:rFonts w:asciiTheme="minorHAnsi" w:hAnsiTheme="minorHAnsi" w:cs="Aharoni"/>
-          <w:sz w:val="28"/>
-          <w:szCs w:val="28"/>
-        </w:rPr>
-        <w:t>chatbox</w:t>
-      </w:r>
-      <w:proofErr w:type="spellEnd"/>
-      <w:r>
-        <w:rPr>
-          <w:rFonts w:asciiTheme="minorHAnsi" w:hAnsiTheme="minorHAnsi" w:cs="Aharoni"/>
-          <w:sz w:val="28"/>
-          <w:szCs w:val="28"/>
-        </w:rPr>
-        <w:t xml:space="preserve"> invi</w:t>
+        <w:t xml:space="preserve"> che la chatbox invi</w:t>
       </w:r>
       <w:r>
         <w:rPr>
@@ -8743,8 +8873,8 @@
           <w:szCs w:val="28"/>
         </w:rPr>
       </w:pPr>
-      <w:bookmarkStart w:id="12" w:name="risposte"/>
-      <w:bookmarkStart w:id="13" w:name="figura6"/>
+      <w:bookmarkStart w:id="16" w:name="risposte"/>
+      <w:bookmarkStart w:id="17" w:name="figura6"/>
       <w:r>
         <w:rPr>
           <w:rFonts w:asciiTheme="minorHAnsi" w:hAnsiTheme="minorHAnsi" w:cs="Aharoni"/>
@@ -8769,7 +8899,7 @@
                     <pic:cNvPicPr/>
                   </pic:nvPicPr>
                   <pic:blipFill>
-                    <a:blip r:embed="rId16" cstate="print">
+                    <a:blip r:embed="rId17" cstate="print">
                       <a:extLst>
                         <a:ext uri="{28A0092B-C50C-407E-A947-70E740481C1C}">
                           <a14:useLocalDpi xmlns:a14="http://schemas.microsoft.com/office/drawing/2010/main" val="0"/>
@@ -8805,8 +8935,8 @@
           </wp:inline>
         </w:drawing>
       </w:r>
-      <w:bookmarkEnd w:id="12"/>
-      <w:bookmarkEnd w:id="13"/>
+      <w:bookmarkEnd w:id="16"/>
+      <w:bookmarkEnd w:id="17"/>
     </w:p>
     <w:p>
       <w:pPr>
@@ -8894,29 +9024,7 @@
                                 <w:sz w:val="20"/>
                                 <w:szCs w:val="20"/>
                               </w:rPr>
-                              <w:t xml:space="preserve">Fig. 4.6: Esempio di pagina che la </w:t>
-                            </w:r>
-                            <w:proofErr w:type="spellStart"/>
-                            <w:r>
-                              <w:rPr>
-                                <w:rFonts w:asciiTheme="minorHAnsi" w:hAnsiTheme="minorHAnsi"/>
-                                <w:b/>
-                                <w:color w:val="44546A" w:themeColor="text2"/>
-                                <w:sz w:val="20"/>
-                                <w:szCs w:val="20"/>
-                              </w:rPr>
-                              <w:t>chatbox</w:t>
-                            </w:r>
-                            <w:proofErr w:type="spellEnd"/>
-                            <w:r>
-                              <w:rPr>
-                                <w:rFonts w:asciiTheme="minorHAnsi" w:hAnsiTheme="minorHAnsi"/>
-                                <w:b/>
-                                <w:color w:val="44546A" w:themeColor="text2"/>
-                                <w:sz w:val="20"/>
-                                <w:szCs w:val="20"/>
-                              </w:rPr>
-                              <w:t xml:space="preserve"> invia</w:t>
+                              <w:t>Fig. 4.6: Esempio di pagina che la chatbox invia</w:t>
                             </w:r>
                             <w:r>
                               <w:rPr>
@@ -8961,7 +9069,7 @@
           </mc:Choice>
           <mc:Fallback>
             <w:pict>
-              <v:shape w14:anchorId="0C6CA982" id="Casella di testo 18" o:spid="_x0000_s1031" type="#_x0000_t202" style="position:absolute;left:0;text-align:left;margin-left:0;margin-top:.65pt;width:381.1pt;height:26.15pt;z-index:251671552;visibility:visible;mso-wrap-style:square;mso-width-percent:0;mso-height-percent:0;mso-wrap-distance-left:9pt;mso-wrap-distance-top:0;mso-wrap-distance-right:9pt;mso-wrap-distance-bottom:0;mso-position-horizontal:center;mso-position-horizontal-relative:margin;mso-position-vertical:absolute;mso-position-vertical-relative:text;mso-width-percent:0;mso-height-percent:0;mso-width-relative:margin;mso-height-relative:margin;v-text-anchor:top" o:gfxdata="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" filled="f" stroked="f">
+              <v:shape w14:anchorId="0C6CA982" id="Casella di testo 18" o:spid="_x0000_s1031" type="#_x0000_t202" style="position:absolute;left:0;text-align:left;margin-left:0;margin-top:.65pt;width:381.1pt;height:26.15pt;z-index:251671552;visibility:visible;mso-wrap-style:square;mso-width-percent:0;mso-height-percent:0;mso-wrap-distance-left:9pt;mso-wrap-distance-top:0;mso-wrap-distance-right:9pt;mso-wrap-distance-bottom:0;mso-position-horizontal:center;mso-position-horizontal-relative:margin;mso-position-vertical:absolute;mso-position-vertical-relative:text;mso-width-percent:0;mso-height-percent:0;mso-width-relative:margin;mso-height-relative:margin;v-text-anchor:top" o:gfxdata="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" filled="f" stroked="f">
                 <v:textbox>
                   <w:txbxContent>
                     <w:p>
@@ -8983,29 +9091,7 @@
                           <w:sz w:val="20"/>
                           <w:szCs w:val="20"/>
                         </w:rPr>
-                        <w:t xml:space="preserve">Fig. 4.6: Esempio di pagina che la </w:t>
-                      </w:r>
-                      <w:proofErr w:type="spellStart"/>
-                      <w:r>
-                        <w:rPr>
-                          <w:rFonts w:asciiTheme="minorHAnsi" w:hAnsiTheme="minorHAnsi"/>
-                          <w:b/>
-                          <w:color w:val="44546A" w:themeColor="text2"/>
-                          <w:sz w:val="20"/>
-                          <w:szCs w:val="20"/>
-                        </w:rPr>
-                        <w:t>chatbox</w:t>
-                      </w:r>
-                      <w:proofErr w:type="spellEnd"/>
-                      <w:r>
-                        <w:rPr>
-                          <w:rFonts w:asciiTheme="minorHAnsi" w:hAnsiTheme="minorHAnsi"/>
-                          <w:b/>
-                          <w:color w:val="44546A" w:themeColor="text2"/>
-                          <w:sz w:val="20"/>
-                          <w:szCs w:val="20"/>
-                        </w:rPr>
-                        <w:t xml:space="preserve"> invia</w:t>
+                        <w:t>Fig. 4.6: Esempio di pagina che la chatbox invia</w:t>
                       </w:r>
                       <w:r>
                         <w:rPr>
@@ -9131,53 +9217,26 @@
         </w:rPr>
         <w:t xml:space="preserve"> (</w:t>
       </w:r>
-      <w:proofErr w:type="spellStart"/>
-      <w:r>
-        <w:fldChar w:fldCharType="begin"/>
-      </w:r>
-      <w:r>
-        <w:instrText xml:space="preserve"> HYPERLINK \l "figura7" </w:instrText>
-      </w:r>
-      <w:r>
-        <w:fldChar w:fldCharType="separate"/>
-      </w:r>
-      <w:r>
-        <w:rPr>
-          <w:rStyle w:val="Collegamentoipertestuale"/>
-          <w:rFonts w:asciiTheme="minorHAnsi" w:hAnsiTheme="minorHAnsi" w:cs="Aharoni"/>
-          <w:sz w:val="28"/>
-          <w:szCs w:val="28"/>
-        </w:rPr>
-        <w:t>fig</w:t>
-      </w:r>
-      <w:proofErr w:type="spellEnd"/>
-      <w:r>
-        <w:rPr>
-          <w:rStyle w:val="Collegamentoipertestuale"/>
-          <w:rFonts w:asciiTheme="minorHAnsi" w:hAnsiTheme="minorHAnsi" w:cs="Aharoni"/>
-          <w:sz w:val="28"/>
-          <w:szCs w:val="28"/>
-        </w:rPr>
-        <w:t xml:space="preserve"> 4.</w:t>
-      </w:r>
-      <w:r>
-        <w:rPr>
-          <w:rStyle w:val="Collegamentoipertestuale"/>
-          <w:rFonts w:asciiTheme="minorHAnsi" w:hAnsiTheme="minorHAnsi" w:cs="Aharoni"/>
-          <w:sz w:val="28"/>
-          <w:szCs w:val="28"/>
-        </w:rPr>
-        <w:t>7</w:t>
-      </w:r>
-      <w:r>
-        <w:rPr>
-          <w:rStyle w:val="Collegamentoipertestuale"/>
-          <w:rFonts w:asciiTheme="minorHAnsi" w:hAnsiTheme="minorHAnsi" w:cs="Aharoni"/>
-          <w:sz w:val="28"/>
-          <w:szCs w:val="28"/>
-        </w:rPr>
-        <w:fldChar w:fldCharType="end"/>
-      </w:r>
+      <w:hyperlink w:anchor="figura7" w:history="1">
+        <w:r>
+          <w:rPr>
+            <w:rStyle w:val="Collegamentoipertestuale"/>
+            <w:rFonts w:asciiTheme="minorHAnsi" w:hAnsiTheme="minorHAnsi" w:cs="Aharoni"/>
+            <w:sz w:val="28"/>
+            <w:szCs w:val="28"/>
+          </w:rPr>
+          <w:t>fig 4.</w:t>
+        </w:r>
+        <w:r>
+          <w:rPr>
+            <w:rStyle w:val="Collegamentoipertestuale"/>
+            <w:rFonts w:asciiTheme="minorHAnsi" w:hAnsiTheme="minorHAnsi" w:cs="Aharoni"/>
+            <w:sz w:val="28"/>
+            <w:szCs w:val="28"/>
+          </w:rPr>
+          <w:t>7</w:t>
+        </w:r>
+      </w:hyperlink>
       <w:r>
         <w:rPr>
           <w:rFonts w:asciiTheme="minorHAnsi" w:hAnsiTheme="minorHAnsi" w:cs="Aharoni"/>
@@ -9186,8 +9245,8 @@
         </w:rPr>
         <w:t>)</w:t>
       </w:r>
-      <w:bookmarkStart w:id="14" w:name="contatti"/>
-      <w:bookmarkStart w:id="15" w:name="figura7"/>
+      <w:bookmarkStart w:id="18" w:name="contatti"/>
+      <w:bookmarkStart w:id="19" w:name="figura7"/>
       <w:r>
         <w:rPr>
           <w:rFonts w:asciiTheme="minorHAnsi" w:hAnsiTheme="minorHAnsi" w:cs="Aharoni"/>
@@ -9318,7 +9377,7 @@
           </mc:Choice>
           <mc:Fallback>
             <w:pict>
-              <v:shape w14:anchorId="471ABD89" id="Casella di testo 19" o:spid="_x0000_s1032" type="#_x0000_t202" style="position:absolute;left:0;text-align:left;margin-left:0;margin-top:251.1pt;width:133.8pt;height:31.5pt;z-index:251672576;visibility:visible;mso-wrap-style:square;mso-width-percent:0;mso-height-percent:0;mso-wrap-distance-left:9pt;mso-wrap-distance-top:0;mso-wrap-distance-right:9pt;mso-wrap-distance-bottom:0;mso-position-horizontal:center;mso-position-horizontal-relative:margin;mso-position-vertical:absolute;mso-position-vertical-relative:text;mso-width-percent:0;mso-height-percent:0;mso-width-relative:margin;mso-height-relative:margin;v-text-anchor:top" o:gfxdata="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" filled="f" stroked="f">
+              <v:shape w14:anchorId="471ABD89" id="Casella di testo 19" o:spid="_x0000_s1032" type="#_x0000_t202" style="position:absolute;left:0;text-align:left;margin-left:0;margin-top:251.1pt;width:133.8pt;height:31.5pt;z-index:251672576;visibility:visible;mso-wrap-style:square;mso-width-percent:0;mso-height-percent:0;mso-wrap-distance-left:9pt;mso-wrap-distance-top:0;mso-wrap-distance-right:9pt;mso-wrap-distance-bottom:0;mso-position-horizontal:center;mso-position-horizontal-relative:margin;mso-position-vertical:absolute;mso-position-vertical-relative:text;mso-width-percent:0;mso-height-percent:0;mso-width-relative:margin;mso-height-relative:margin;v-text-anchor:top" o:gfxdata="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" filled="f" stroked="f">
                 <v:textbox>
                   <w:txbxContent>
                     <w:p>
@@ -9372,7 +9431,7 @@
             <wp:extent cx="4938215" cy="2777966"/>
             <wp:effectExtent l="152400" t="152400" r="358140" b="365760"/>
             <wp:docPr id="8" name="Immagine 8">
-              <a:hlinkClick xmlns:a="http://schemas.openxmlformats.org/drawingml/2006/main" r:id="rId17"/>
+              <a:hlinkClick xmlns:a="http://schemas.openxmlformats.org/drawingml/2006/main" r:id="rId18"/>
             </wp:docPr>
             <wp:cNvGraphicFramePr>
               <a:graphicFrameLocks xmlns:a="http://schemas.openxmlformats.org/drawingml/2006/main" noChangeAspect="1"/>
@@ -9382,12 +9441,12 @@
                 <pic:pic xmlns:pic="http://schemas.openxmlformats.org/drawingml/2006/picture">
                   <pic:nvPicPr>
                     <pic:cNvPr id="8" name="Immagine 8">
-                      <a:hlinkClick r:id="rId17"/>
+                      <a:hlinkClick r:id="rId18"/>
                     </pic:cNvPr>
                     <pic:cNvPicPr/>
                   </pic:nvPicPr>
                   <pic:blipFill>
-                    <a:blip r:embed="rId18" cstate="print">
+                    <a:blip r:embed="rId19" cstate="print">
                       <a:extLst>
                         <a:ext uri="{28A0092B-C50C-407E-A947-70E740481C1C}">
                           <a14:useLocalDpi xmlns:a14="http://schemas.microsoft.com/office/drawing/2010/main" val="0"/>
@@ -9423,8 +9482,8 @@
           </wp:inline>
         </w:drawing>
       </w:r>
-      <w:bookmarkEnd w:id="14"/>
-      <w:bookmarkEnd w:id="15"/>
+      <w:bookmarkEnd w:id="18"/>
+      <w:bookmarkEnd w:id="19"/>
     </w:p>
     <w:p>
       <w:pPr>
@@ -9602,7 +9661,7 @@
                     <pic:cNvPicPr/>
                   </pic:nvPicPr>
                   <pic:blipFill>
-                    <a:blip r:embed="rId19" cstate="print">
+                    <a:blip r:embed="rId20" cstate="print">
                       <a:extLst>
                         <a:ext uri="{28A0092B-C50C-407E-A947-70E740481C1C}">
                           <a14:useLocalDpi xmlns:a14="http://schemas.microsoft.com/office/drawing/2010/main" val="0"/>
@@ -9649,7 +9708,7 @@
           <w:szCs w:val="32"/>
         </w:rPr>
       </w:pPr>
-      <w:bookmarkStart w:id="16" w:name="impostazioni"/>
+      <w:bookmarkStart w:id="20" w:name="impostazioni"/>
       <w:r>
         <w:rPr>
           <w:rFonts w:asciiTheme="minorHAnsi" w:hAnsiTheme="minorHAnsi" w:cs="Aharoni"/>
@@ -9756,7 +9815,7 @@
           </mc:Choice>
           <mc:Fallback>
             <w:pict>
-              <v:shape w14:anchorId="6D5D93E1" id="Casella di testo 20" o:spid="_x0000_s1033" type="#_x0000_t202" style="position:absolute;margin-left:0;margin-top:.65pt;width:193.6pt;height:30pt;z-index:251673600;visibility:visible;mso-wrap-style:square;mso-width-percent:0;mso-wrap-distance-left:9pt;mso-wrap-distance-top:0;mso-wrap-distance-right:9pt;mso-wrap-distance-bottom:0;mso-position-horizontal:center;mso-position-horizontal-relative:margin;mso-position-vertical:absolute;mso-position-vertical-relative:text;mso-width-percent:0;mso-width-relative:margin;v-text-anchor:top" o:gfxdata="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" filled="f" stroked="f">
+              <v:shape w14:anchorId="6D5D93E1" id="Casella di testo 20" o:spid="_x0000_s1033" type="#_x0000_t202" style="position:absolute;margin-left:0;margin-top:.65pt;width:193.6pt;height:30pt;z-index:251673600;visibility:visible;mso-wrap-style:square;mso-width-percent:0;mso-wrap-distance-left:9pt;mso-wrap-distance-top:0;mso-wrap-distance-right:9pt;mso-wrap-distance-bottom:0;mso-position-horizontal:center;mso-position-horizontal-relative:margin;mso-position-vertical:absolute;mso-position-vertical-relative:text;mso-width-percent:0;mso-width-relative:margin;v-text-anchor:top" o:gfxdata="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" filled="f" stroked="f">
                 <v:textbox>
                   <w:txbxContent>
                     <w:p>
@@ -9797,7 +9856,7 @@
           </mc:Fallback>
         </mc:AlternateContent>
       </w:r>
-      <w:bookmarkEnd w:id="16"/>
+      <w:bookmarkEnd w:id="20"/>
     </w:p>
     <w:p>
       <w:pPr>
@@ -10098,7 +10157,6 @@
           <w:szCs w:val="28"/>
         </w:rPr>
       </w:pPr>
-      <w:proofErr w:type="spellStart"/>
       <w:r>
         <w:rPr>
           <w:rFonts w:asciiTheme="minorHAnsi" w:hAnsiTheme="minorHAnsi" w:cs="Aharoni"/>
@@ -10108,19 +10166,7 @@
           <w:sz w:val="28"/>
           <w:szCs w:val="28"/>
         </w:rPr>
-        <w:t>UniTN</w:t>
-      </w:r>
-      <w:proofErr w:type="spellEnd"/>
-      <w:r>
-        <w:rPr>
-          <w:rFonts w:asciiTheme="minorHAnsi" w:hAnsiTheme="minorHAnsi" w:cs="Aharoni"/>
-          <w:b/>
-          <w:bCs/>
-          <w:color w:val="833C0B" w:themeColor="accent2" w:themeShade="80"/>
-          <w:sz w:val="28"/>
-          <w:szCs w:val="28"/>
-        </w:rPr>
-        <w:t xml:space="preserve"> API</w:t>
+        <w:t>UniTN API</w:t>
       </w:r>
       <w:r>
         <w:rPr>
@@ -10765,8 +10811,8 @@
                                 <w:rFonts w:asciiTheme="minorHAnsi" w:hAnsiTheme="minorHAnsi"/>
                                 <w:b/>
                                 <w:color w:val="44546A" w:themeColor="text2"/>
-                                <w:sz w:val="24"/>
-                                <w:szCs w:val="24"/>
+                                <w:sz w:val="20"/>
+                                <w:szCs w:val="20"/>
                               </w:rPr>
                             </w:pPr>
                             <w:r>
@@ -10774,8 +10820,8 @@
                                 <w:rFonts w:asciiTheme="minorHAnsi" w:hAnsiTheme="minorHAnsi"/>
                                 <w:b/>
                                 <w:color w:val="44546A" w:themeColor="text2"/>
-                                <w:sz w:val="24"/>
-                                <w:szCs w:val="24"/>
+                                <w:sz w:val="20"/>
+                                <w:szCs w:val="20"/>
                               </w:rPr>
                               <w:t>Fig. 5.1: Schema delle relazioni tra il sistema e le API esterne</w:t>
                             </w:r>
@@ -10802,7 +10848,7 @@
           </mc:Choice>
           <mc:Fallback>
             <w:pict>
-              <v:shape w14:anchorId="6421D7F9" id="Casella di testo 23" o:spid="_x0000_s1034" type="#_x0000_t202" style="position:absolute;left:0;text-align:left;margin-left:0;margin-top:275.7pt;width:400.8pt;height:51.6pt;z-index:251676672;visibility:visible;mso-wrap-style:square;mso-width-percent:0;mso-height-percent:0;mso-wrap-distance-left:9pt;mso-wrap-distance-top:0;mso-wrap-distance-right:9pt;mso-wrap-distance-bottom:0;mso-position-horizontal:center;mso-position-horizontal-relative:margin;mso-position-vertical:absolute;mso-position-vertical-relative:text;mso-width-percent:0;mso-height-percent:0;mso-width-relative:margin;mso-height-relative:margin;v-text-anchor:top" o:gfxdata="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" filled="f" stroked="f">
+              <v:shape w14:anchorId="6421D7F9" id="Casella di testo 23" o:spid="_x0000_s1034" type="#_x0000_t202" style="position:absolute;left:0;text-align:left;margin-left:0;margin-top:275.7pt;width:400.8pt;height:51.6pt;z-index:251676672;visibility:visible;mso-wrap-style:square;mso-width-percent:0;mso-height-percent:0;mso-wrap-distance-left:9pt;mso-wrap-distance-top:0;mso-wrap-distance-right:9pt;mso-wrap-distance-bottom:0;mso-position-horizontal:center;mso-position-horizontal-relative:margin;mso-position-vertical:absolute;mso-position-vertical-relative:text;mso-width-percent:0;mso-height-percent:0;mso-width-relative:margin;mso-height-relative:margin;v-text-anchor:top" o:gfxdata="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" filled="f" stroked="f">
                 <v:textbox>
                   <w:txbxContent>
                     <w:p>
@@ -10812,8 +10858,8 @@
                           <w:rFonts w:asciiTheme="minorHAnsi" w:hAnsiTheme="minorHAnsi"/>
                           <w:b/>
                           <w:color w:val="44546A" w:themeColor="text2"/>
-                          <w:sz w:val="24"/>
-                          <w:szCs w:val="24"/>
+                          <w:sz w:val="20"/>
+                          <w:szCs w:val="20"/>
                         </w:rPr>
                       </w:pPr>
                       <w:r>
@@ -10821,8 +10867,8 @@
                           <w:rFonts w:asciiTheme="minorHAnsi" w:hAnsiTheme="minorHAnsi"/>
                           <w:b/>
                           <w:color w:val="44546A" w:themeColor="text2"/>
-                          <w:sz w:val="24"/>
-                          <w:szCs w:val="24"/>
+                          <w:sz w:val="20"/>
+                          <w:szCs w:val="20"/>
                         </w:rPr>
                         <w:t>Fig. 5.1: Schema delle relazioni tra il sistema e le API esterne</w:t>
                       </w:r>
@@ -10859,7 +10905,7 @@
                     <pic:cNvPicPr/>
                   </pic:nvPicPr>
                   <pic:blipFill>
-                    <a:blip r:embed="rId20">
+                    <a:blip r:embed="rId21">
                       <a:extLst>
                         <a:ext uri="{28A0092B-C50C-407E-A947-70E740481C1C}">
                           <a14:useLocalDpi xmlns:a14="http://schemas.microsoft.com/office/drawing/2010/main" val="0"/>
@@ -12064,7 +12110,7 @@
   <w:abstractNum w:abstractNumId="9" w15:restartNumberingAfterBreak="0">
     <w:nsid w:val="455B7989"/>
     <w:multiLevelType w:val="multilevel"/>
-    <w:tmpl w:val="A54AA22E"/>
+    <w:tmpl w:val="2870B188"/>
     <w:lvl w:ilvl="0">
       <w:start w:val="1"/>
       <w:numFmt w:val="bullet"/>
@@ -12091,6 +12137,7 @@
       <w:rPr>
         <w:strike w:val="0"/>
         <w:dstrike w:val="0"/>
+        <w:color w:val="000000" w:themeColor="text1"/>
         <w:u w:val="none"/>
         <w:effect w:val="none"/>
       </w:rPr>
@@ -12315,6 +12362,120 @@
     </w:lvl>
   </w:abstractNum>
   <w:abstractNum w:abstractNumId="11" w15:restartNumberingAfterBreak="0">
+    <w:nsid w:val="485077C1"/>
+    <w:multiLevelType w:val="hybridMultilevel"/>
+    <w:tmpl w:val="ADCAB644"/>
+    <w:lvl w:ilvl="0" w:tplc="C430DF04">
+      <w:numFmt w:val="bullet"/>
+      <w:lvlText w:val=""/>
+      <w:lvlJc w:val="left"/>
+      <w:pPr>
+        <w:ind w:left="720" w:hanging="360"/>
+      </w:pPr>
+      <w:rPr>
+        <w:rFonts w:ascii="Symbol" w:eastAsia="Verdana" w:hAnsi="Symbol" w:cs="Aharoni" w:hint="default"/>
+        <w:b/>
+        <w:color w:val="000000" w:themeColor="text1"/>
+      </w:rPr>
+    </w:lvl>
+    <w:lvl w:ilvl="1" w:tplc="04100003" w:tentative="1">
+      <w:start w:val="1"/>
+      <w:numFmt w:val="bullet"/>
+      <w:lvlText w:val="o"/>
+      <w:lvlJc w:val="left"/>
+      <w:pPr>
+        <w:ind w:left="1440" w:hanging="360"/>
+      </w:pPr>
+      <w:rPr>
+        <w:rFonts w:ascii="Courier New" w:hAnsi="Courier New" w:cs="Courier New" w:hint="default"/>
+      </w:rPr>
+    </w:lvl>
+    <w:lvl w:ilvl="2" w:tplc="04100005" w:tentative="1">
+      <w:start w:val="1"/>
+      <w:numFmt w:val="bullet"/>
+      <w:lvlText w:val=""/>
+      <w:lvlJc w:val="left"/>
+      <w:pPr>
+        <w:ind w:left="2160" w:hanging="360"/>
+      </w:pPr>
+      <w:rPr>
+        <w:rFonts w:ascii="Wingdings" w:hAnsi="Wingdings" w:hint="default"/>
+      </w:rPr>
+    </w:lvl>
+    <w:lvl w:ilvl="3" w:tplc="04100001" w:tentative="1">
+      <w:start w:val="1"/>
+      <w:numFmt w:val="bullet"/>
+      <w:lvlText w:val=""/>
+      <w:lvlJc w:val="left"/>
+      <w:pPr>
+        <w:ind w:left="2880" w:hanging="360"/>
+      </w:pPr>
+      <w:rPr>
+        <w:rFonts w:ascii="Symbol" w:hAnsi="Symbol" w:hint="default"/>
+      </w:rPr>
+    </w:lvl>
+    <w:lvl w:ilvl="4" w:tplc="04100003" w:tentative="1">
+      <w:start w:val="1"/>
+      <w:numFmt w:val="bullet"/>
+      <w:lvlText w:val="o"/>
+      <w:lvlJc w:val="left"/>
+      <w:pPr>
+        <w:ind w:left="3600" w:hanging="360"/>
+      </w:pPr>
+      <w:rPr>
+        <w:rFonts w:ascii="Courier New" w:hAnsi="Courier New" w:cs="Courier New" w:hint="default"/>
+      </w:rPr>
+    </w:lvl>
+    <w:lvl w:ilvl="5" w:tplc="04100005" w:tentative="1">
+      <w:start w:val="1"/>
+      <w:numFmt w:val="bullet"/>
+      <w:lvlText w:val=""/>
+      <w:lvlJc w:val="left"/>
+      <w:pPr>
+        <w:ind w:left="4320" w:hanging="360"/>
+      </w:pPr>
+      <w:rPr>
+        <w:rFonts w:ascii="Wingdings" w:hAnsi="Wingdings" w:hint="default"/>
+      </w:rPr>
+    </w:lvl>
+    <w:lvl w:ilvl="6" w:tplc="04100001" w:tentative="1">
+      <w:start w:val="1"/>
+      <w:numFmt w:val="bullet"/>
+      <w:lvlText w:val=""/>
+      <w:lvlJc w:val="left"/>
+      <w:pPr>
+        <w:ind w:left="5040" w:hanging="360"/>
+      </w:pPr>
+      <w:rPr>
+        <w:rFonts w:ascii="Symbol" w:hAnsi="Symbol" w:hint="default"/>
+      </w:rPr>
+    </w:lvl>
+    <w:lvl w:ilvl="7" w:tplc="04100003" w:tentative="1">
+      <w:start w:val="1"/>
+      <w:numFmt w:val="bullet"/>
+      <w:lvlText w:val="o"/>
+      <w:lvlJc w:val="left"/>
+      <w:pPr>
+        <w:ind w:left="5760" w:hanging="360"/>
+      </w:pPr>
+      <w:rPr>
+        <w:rFonts w:ascii="Courier New" w:hAnsi="Courier New" w:cs="Courier New" w:hint="default"/>
+      </w:rPr>
+    </w:lvl>
+    <w:lvl w:ilvl="8" w:tplc="04100005" w:tentative="1">
+      <w:start w:val="1"/>
+      <w:numFmt w:val="bullet"/>
+      <w:lvlText w:val=""/>
+      <w:lvlJc w:val="left"/>
+      <w:pPr>
+        <w:ind w:left="6480" w:hanging="360"/>
+      </w:pPr>
+      <w:rPr>
+        <w:rFonts w:ascii="Wingdings" w:hAnsi="Wingdings" w:hint="default"/>
+      </w:rPr>
+    </w:lvl>
+  </w:abstractNum>
+  <w:abstractNum w:abstractNumId="12" w15:restartNumberingAfterBreak="0">
     <w:nsid w:val="507609D3"/>
     <w:multiLevelType w:val="hybridMultilevel"/>
     <w:tmpl w:val="07EAE6CE"/>
@@ -12427,7 +12588,7 @@
       </w:rPr>
     </w:lvl>
   </w:abstractNum>
-  <w:abstractNum w:abstractNumId="12" w15:restartNumberingAfterBreak="0">
+  <w:abstractNum w:abstractNumId="13" w15:restartNumberingAfterBreak="0">
     <w:nsid w:val="527A4858"/>
     <w:multiLevelType w:val="hybridMultilevel"/>
     <w:tmpl w:val="0E7ADBEE"/>
@@ -12540,7 +12701,7 @@
       </w:rPr>
     </w:lvl>
   </w:abstractNum>
-  <w:abstractNum w:abstractNumId="13" w15:restartNumberingAfterBreak="0">
+  <w:abstractNum w:abstractNumId="14" w15:restartNumberingAfterBreak="0">
     <w:nsid w:val="5DB701C3"/>
     <w:multiLevelType w:val="multilevel"/>
     <w:tmpl w:val="8886F79C"/>
@@ -12653,7 +12814,7 @@
       </w:rPr>
     </w:lvl>
   </w:abstractNum>
-  <w:abstractNum w:abstractNumId="14" w15:restartNumberingAfterBreak="0">
+  <w:abstractNum w:abstractNumId="15" w15:restartNumberingAfterBreak="0">
     <w:nsid w:val="5E006D6D"/>
     <w:multiLevelType w:val="hybridMultilevel"/>
     <w:tmpl w:val="BFD8517A"/>
@@ -12745,7 +12906,7 @@
       </w:pPr>
     </w:lvl>
   </w:abstractNum>
-  <w:abstractNum w:abstractNumId="15" w15:restartNumberingAfterBreak="0">
+  <w:abstractNum w:abstractNumId="16" w15:restartNumberingAfterBreak="0">
     <w:nsid w:val="6E1E50B4"/>
     <w:multiLevelType w:val="hybridMultilevel"/>
     <w:tmpl w:val="9C2E3CF8"/>
@@ -12858,7 +13019,7 @@
       </w:rPr>
     </w:lvl>
   </w:abstractNum>
-  <w:abstractNum w:abstractNumId="16" w15:restartNumberingAfterBreak="0">
+  <w:abstractNum w:abstractNumId="17" w15:restartNumberingAfterBreak="0">
     <w:nsid w:val="71842E80"/>
     <w:multiLevelType w:val="hybridMultilevel"/>
     <w:tmpl w:val="75C2F734"/>
@@ -12947,7 +13108,7 @@
       </w:pPr>
     </w:lvl>
   </w:abstractNum>
-  <w:abstractNum w:abstractNumId="17" w15:restartNumberingAfterBreak="0">
+  <w:abstractNum w:abstractNumId="18" w15:restartNumberingAfterBreak="0">
     <w:nsid w:val="71B2789E"/>
     <w:multiLevelType w:val="hybridMultilevel"/>
     <w:tmpl w:val="AF1A0D54"/>
@@ -13039,7 +13200,7 @@
       </w:pPr>
     </w:lvl>
   </w:abstractNum>
-  <w:abstractNum w:abstractNumId="18" w15:restartNumberingAfterBreak="0">
+  <w:abstractNum w:abstractNumId="19" w15:restartNumberingAfterBreak="0">
     <w:nsid w:val="7B5C4D93"/>
     <w:multiLevelType w:val="hybridMultilevel"/>
     <w:tmpl w:val="50125812"/>
@@ -13135,7 +13296,7 @@
     <w:abstractNumId w:val="5"/>
   </w:num>
   <w:num w:numId="2" w16cid:durableId="1892422641">
-    <w:abstractNumId w:val="13"/>
+    <w:abstractNumId w:val="14"/>
   </w:num>
   <w:num w:numId="3" w16cid:durableId="1192494904">
     <w:abstractNumId w:val="8"/>
@@ -13147,22 +13308,22 @@
     <w:abstractNumId w:val="7"/>
   </w:num>
   <w:num w:numId="6" w16cid:durableId="23673523">
-    <w:abstractNumId w:val="17"/>
+    <w:abstractNumId w:val="18"/>
   </w:num>
   <w:num w:numId="7" w16cid:durableId="2128035937">
-    <w:abstractNumId w:val="14"/>
+    <w:abstractNumId w:val="15"/>
   </w:num>
   <w:num w:numId="8" w16cid:durableId="181818219">
-    <w:abstractNumId w:val="18"/>
+    <w:abstractNumId w:val="19"/>
   </w:num>
   <w:num w:numId="9" w16cid:durableId="2073000859">
     <w:abstractNumId w:val="4"/>
   </w:num>
   <w:num w:numId="10" w16cid:durableId="1312297511">
-    <w:abstractNumId w:val="12"/>
+    <w:abstractNumId w:val="13"/>
   </w:num>
   <w:num w:numId="11" w16cid:durableId="392854006">
-    <w:abstractNumId w:val="15"/>
+    <w:abstractNumId w:val="16"/>
   </w:num>
   <w:num w:numId="12" w16cid:durableId="1923758426">
     <w:abstractNumId w:val="9"/>
@@ -13171,7 +13332,7 @@
     <w:abstractNumId w:val="3"/>
   </w:num>
   <w:num w:numId="14" w16cid:durableId="792477157">
-    <w:abstractNumId w:val="11"/>
+    <w:abstractNumId w:val="12"/>
   </w:num>
   <w:num w:numId="15" w16cid:durableId="2111313835">
     <w:abstractNumId w:val="1"/>
@@ -13183,10 +13344,13 @@
     <w:abstractNumId w:val="6"/>
   </w:num>
   <w:num w:numId="18" w16cid:durableId="1593278167">
-    <w:abstractNumId w:val="16"/>
+    <w:abstractNumId w:val="17"/>
   </w:num>
   <w:num w:numId="19" w16cid:durableId="711685230">
     <w:abstractNumId w:val="2"/>
+  </w:num>
+  <w:num w:numId="20" w16cid:durableId="276565184">
+    <w:abstractNumId w:val="11"/>
   </w:num>
 </w:numbering>
 </file>
@@ -13801,6 +13965,18 @@
       <w:szCs w:val="18"/>
     </w:rPr>
   </w:style>
+  <w:style w:type="character" w:styleId="Menzionenonrisolta">
+    <w:name w:val="Unresolved Mention"/>
+    <w:basedOn w:val="Carpredefinitoparagrafo"/>
+    <w:uiPriority w:val="99"/>
+    <w:semiHidden/>
+    <w:unhideWhenUsed/>
+    <w:rsid w:val="00A86297"/>
+    <w:rPr>
+      <w:color w:val="605E5C"/>
+      <w:shd w:val="clear" w:color="auto" w:fill="E1DFDD"/>
+    </w:rPr>
+  </w:style>
 </w:styles>
 </file>
 

</xml_diff>